<commit_message>
Cambios en doc y modelo de dominio actualizado
</commit_message>
<xml_diff>
--- a/Hackaton/Acme Chollos y Rifas.docx
+++ b/Hackaton/Acme Chollos y Rifas.docx
@@ -11,12 +11,21 @@
           <w:szCs w:val="48"/>
         </w:rPr>
       </w:pPr>
+      <w:proofErr w:type="spellStart"/>
       <w:r>
         <w:rPr>
           <w:sz w:val="48"/>
           <w:szCs w:val="48"/>
         </w:rPr>
-        <w:t xml:space="preserve">Acme Chollos </w:t>
+        <w:t>Acme</w:t>
+      </w:r>
+      <w:proofErr w:type="spellEnd"/>
+      <w:r>
+        <w:rPr>
+          <w:sz w:val="48"/>
+          <w:szCs w:val="48"/>
+        </w:rPr>
+        <w:t xml:space="preserve"> Chollos </w:t>
       </w:r>
       <w:r>
         <w:rPr>
@@ -42,8 +51,13 @@
       <w:pPr>
         <w:spacing w:line="276" w:lineRule="auto"/>
       </w:pPr>
-      <w:r>
-        <w:t xml:space="preserve">Acme, Inc. </w:t>
+      <w:proofErr w:type="spellStart"/>
+      <w:r>
+        <w:t>Acme</w:t>
+      </w:r>
+      <w:proofErr w:type="spellEnd"/>
+      <w:r>
+        <w:t xml:space="preserve">, Inc. </w:t>
       </w:r>
       <w:r>
         <w:t xml:space="preserve">es un </w:t>
@@ -61,7 +75,15 @@
         <w:t xml:space="preserve">, </w:t>
       </w:r>
       <w:r>
-        <w:t xml:space="preserve">incluyendo Acme Chollos </w:t>
+        <w:t xml:space="preserve">incluyendo </w:t>
+      </w:r>
+      <w:proofErr w:type="spellStart"/>
+      <w:r>
+        <w:t>Acme</w:t>
+      </w:r>
+      <w:proofErr w:type="spellEnd"/>
+      <w:r>
+        <w:t xml:space="preserve"> Chollos </w:t>
       </w:r>
       <w:r>
         <w:t>y</w:t>
@@ -438,7 +460,15 @@
         <w:t xml:space="preserve"> el correspondiente texto</w:t>
       </w:r>
       <w:r>
-        <w:t>, los usuarios normales no podrán introducir URLs ni imágenes</w:t>
+        <w:t xml:space="preserve">, los usuarios normales no podrán introducir </w:t>
+      </w:r>
+      <w:proofErr w:type="spellStart"/>
+      <w:r>
+        <w:t>URLs</w:t>
+      </w:r>
+      <w:proofErr w:type="spellEnd"/>
+      <w:r>
+        <w:t xml:space="preserve"> ni imágenes</w:t>
       </w:r>
       <w:r>
         <w:t>. Además, podrán escribirse respuestas para los comentarios.</w:t>
@@ -601,23 +631,17 @@
         <w:t xml:space="preserve">las </w:t>
       </w:r>
       <w:r>
-        <w:t xml:space="preserve">encuestas pueden añadir restricciones sobre los actores que pueden contestar dichas encuestas. Las restricciones </w:t>
-      </w:r>
-      <w:r>
-        <w:t>definidas</w:t>
-      </w:r>
-      <w:r>
-        <w:t xml:space="preserve"> permiten </w:t>
-      </w:r>
-      <w:r>
-        <w:t>concretar</w:t>
-      </w:r>
-      <w:r>
-        <w:t xml:space="preserve"> a que actores (patrocinador, usuario o ambos) está dirigida </w:t>
+        <w:t xml:space="preserve">encuestas pueden añadir </w:t>
+      </w:r>
+      <w:r>
+        <w:t>restricciones en estas</w:t>
+      </w:r>
+      <w:r>
+        <w:t xml:space="preserve">. En el caso de que la encuesta sea realizada por una empresa o patrocinadores puede decidir si los actores a los que va dirigido deben haber tenido alguna </w:t>
       </w:r>
       <w:r>
         <w:lastRenderedPageBreak/>
-        <w:t>la encuesta. En el caso de que la encuesta sea realizada por una empresa o patrocinadores puede decidir si los actores a los que va dirigido deben haber tenido alguna interacción con ellos (han participado en sus chollos o rifas, o han visto alguno de sus anuncios). Si es un manager es el autor de la encuesta puede restringir que antigüedad (en días) debe tener el usuario o la cantidad (porcentaje) de interacciones que ha debido realizar el usuario.</w:t>
+        <w:t>interacción con ellos (han participado en sus chollos o rifas, o han visto alguno de sus anuncios). Si es un manager es el autor de la encuesta puede restringir que antigüedad (en días) debe tener el usuario o la cantidad (porcentaje) de interacciones que ha debido realizar el usuario.</w:t>
       </w:r>
       <w:r>
         <w:t xml:space="preserve"> Son interacciones con el sistema cualquier comentario, conjunta creado por él o en el que participe, además de chollos y rifas de las que forma parte, valoraciones realizadas, encuestas contestadas, etc.</w:t>
@@ -964,7 +988,6 @@
         <w:spacing w:line="276" w:lineRule="auto"/>
       </w:pPr>
       <w:r>
-        <w:lastRenderedPageBreak/>
         <w:t>Durante la creaci</w:t>
       </w:r>
       <w:r>
@@ -1006,10 +1029,17 @@
         <w:spacing w:line="276" w:lineRule="auto"/>
       </w:pPr>
       <w:r>
+        <w:lastRenderedPageBreak/>
         <w:t xml:space="preserve">Realizar encuestas y </w:t>
       </w:r>
       <w:r>
-        <w:t>ver un informe sobre las respuestas.</w:t>
+        <w:t>ver un informe sobre las respuesta</w:t>
+      </w:r>
+      <w:r>
+        <w:t>s</w:t>
+      </w:r>
+      <w:r>
+        <w:t>.</w:t>
       </w:r>
     </w:p>
     <w:p>
@@ -1086,7 +1116,13 @@
         <w:spacing w:line="276" w:lineRule="auto"/>
       </w:pPr>
       <w:r>
-        <w:t>Realizar encuestas y ver un informe sobre las respuestas.</w:t>
+        <w:t>Realizar encuestas y ver un informe sobre las</w:t>
+      </w:r>
+      <w:r>
+        <w:t xml:space="preserve"> respuestas</w:t>
+      </w:r>
+      <w:r>
+        <w:t>.</w:t>
       </w:r>
     </w:p>
     <w:p>
@@ -1405,21 +1441,53 @@
         <w:spacing w:line="276" w:lineRule="auto"/>
       </w:pPr>
       <w:r>
+        <w:t>Cuando el usuario vea la notificación el sistema debe guardar tal hecho.</w:t>
+      </w:r>
+    </w:p>
+    <w:p>
+      <w:pPr>
+        <w:pStyle w:val="Prrafodelista"/>
+        <w:numPr>
+          <w:ilvl w:val="0"/>
+          <w:numId w:val="1"/>
+        </w:numPr>
+        <w:spacing w:line="276" w:lineRule="auto"/>
+      </w:pPr>
+      <w:r>
+        <w:t>Un actor que está autenticado como administrador debe ser capaz de:</w:t>
+      </w:r>
+    </w:p>
+    <w:p>
+      <w:pPr>
+        <w:pStyle w:val="Prrafodelista"/>
+        <w:numPr>
+          <w:ilvl w:val="1"/>
+          <w:numId w:val="1"/>
+        </w:numPr>
+        <w:spacing w:line="276" w:lineRule="auto"/>
+      </w:pPr>
+      <w:r>
+        <w:t>Registrar en el sistema a un manager.</w:t>
+      </w:r>
+    </w:p>
+    <w:p>
+      <w:pPr>
+        <w:pStyle w:val="Prrafodelista"/>
+        <w:numPr>
+          <w:ilvl w:val="1"/>
+          <w:numId w:val="1"/>
+        </w:numPr>
+        <w:spacing w:line="276" w:lineRule="auto"/>
+      </w:pPr>
+      <w:r>
         <w:lastRenderedPageBreak/>
-        <w:t>Cuando el usuario vea la notificación el sistema debe guardar tal hecho.</w:t>
-      </w:r>
-    </w:p>
-    <w:p>
-      <w:pPr>
-        <w:pStyle w:val="Prrafodelista"/>
-        <w:numPr>
-          <w:ilvl w:val="0"/>
-          <w:numId w:val="1"/>
-        </w:numPr>
-        <w:spacing w:line="276" w:lineRule="auto"/>
-      </w:pPr>
-      <w:r>
-        <w:t>Un actor que está autenticado como administrador debe ser capaz de:</w:t>
+        <w:t xml:space="preserve">Cambiar la </w:t>
+      </w:r>
+      <w:r>
+        <w:t>configuración del sis</w:t>
+      </w:r>
+      <w:r>
+        <w:t>tema.</w:t>
       </w:r>
     </w:p>
     <w:p>
@@ -1432,39 +1500,15 @@
         <w:spacing w:line="276" w:lineRule="auto"/>
       </w:pPr>
       <w:r>
-        <w:t>Registrar en el sistema a un manager.</w:t>
-      </w:r>
-    </w:p>
-    <w:p>
-      <w:pPr>
-        <w:pStyle w:val="Prrafodelista"/>
-        <w:numPr>
-          <w:ilvl w:val="1"/>
-          <w:numId w:val="1"/>
-        </w:numPr>
-        <w:spacing w:line="276" w:lineRule="auto"/>
-      </w:pPr>
-      <w:r>
-        <w:t xml:space="preserve">Cambiar la </w:t>
-      </w:r>
-      <w:r>
-        <w:t>configuración del sis</w:t>
-      </w:r>
-      <w:r>
-        <w:t>tema.</w:t>
-      </w:r>
-    </w:p>
-    <w:p>
-      <w:pPr>
-        <w:pStyle w:val="Prrafodelista"/>
-        <w:numPr>
-          <w:ilvl w:val="1"/>
-          <w:numId w:val="1"/>
-        </w:numPr>
-        <w:spacing w:line="276" w:lineRule="auto"/>
-      </w:pPr>
-      <w:r>
-        <w:t>Mostrar un dashboard con la siguiente información:</w:t>
+        <w:t xml:space="preserve">Mostrar un </w:t>
+      </w:r>
+      <w:proofErr w:type="spellStart"/>
+      <w:r>
+        <w:t>dashboard</w:t>
+      </w:r>
+      <w:proofErr w:type="spellEnd"/>
+      <w:r>
+        <w:t xml:space="preserve"> con la siguiente información:</w:t>
       </w:r>
     </w:p>
     <w:p>
@@ -1692,7 +1736,15 @@
         <w:spacing w:line="276" w:lineRule="auto"/>
       </w:pPr>
       <w:r>
-        <w:t>La media del ratio de chollos por categorías.</w:t>
+        <w:t xml:space="preserve">La media </w:t>
+      </w:r>
+      <w:proofErr w:type="gramStart"/>
+      <w:r>
+        <w:t>del ratio</w:t>
+      </w:r>
+      <w:proofErr w:type="gramEnd"/>
+      <w:r>
+        <w:t xml:space="preserve"> de chollos por categorías.</w:t>
       </w:r>
     </w:p>
     <w:p>
@@ -1841,25 +1893,25 @@
         <w:spacing w:line="276" w:lineRule="auto"/>
       </w:pPr>
       <w:r>
+        <w:t>Requisitos no funcionales</w:t>
+      </w:r>
+    </w:p>
+    <w:p>
+      <w:pPr>
+        <w:spacing w:line="276" w:lineRule="auto"/>
+      </w:pPr>
+    </w:p>
+    <w:p>
+      <w:pPr>
+        <w:pStyle w:val="Prrafodelista"/>
+        <w:numPr>
+          <w:ilvl w:val="0"/>
+          <w:numId w:val="1"/>
+        </w:numPr>
+        <w:spacing w:line="276" w:lineRule="auto"/>
+      </w:pPr>
+      <w:r>
         <w:lastRenderedPageBreak/>
-        <w:t>Requisitos no funcionales</w:t>
-      </w:r>
-    </w:p>
-    <w:p>
-      <w:pPr>
-        <w:spacing w:line="276" w:lineRule="auto"/>
-      </w:pPr>
-    </w:p>
-    <w:p>
-      <w:pPr>
-        <w:pStyle w:val="Prrafodelista"/>
-        <w:numPr>
-          <w:ilvl w:val="0"/>
-          <w:numId w:val="1"/>
-        </w:numPr>
-        <w:spacing w:line="276" w:lineRule="auto"/>
-      </w:pPr>
-      <w:r>
         <w:t xml:space="preserve">El sistema debe estar disponible en </w:t>
       </w:r>
       <w:r>
@@ -1902,8 +1954,13 @@
       <w:r>
         <w:t>solo utilizable en ACR, se guardará la siguiente información: el nombre de la compañía (</w:t>
       </w:r>
-      <w:r>
-        <w:t xml:space="preserve">Acme Chollos </w:t>
+      <w:proofErr w:type="spellStart"/>
+      <w:r>
+        <w:t>Acme</w:t>
+      </w:r>
+      <w:proofErr w:type="spellEnd"/>
+      <w:r>
+        <w:t xml:space="preserve"> Chollos </w:t>
       </w:r>
       <w:r>
         <w:t>y</w:t>
@@ -1920,12 +1977,19 @@
       <w:r>
         <w:t>slogan (</w:t>
       </w:r>
+      <w:proofErr w:type="spellStart"/>
       <w:r>
         <w:t>Buy</w:t>
       </w:r>
-      <w:r>
-        <w:t xml:space="preserve"> different</w:t>
-      </w:r>
+      <w:proofErr w:type="spellEnd"/>
+      <w:r>
+        <w:t xml:space="preserve"> </w:t>
+      </w:r>
+      <w:proofErr w:type="spellStart"/>
+      <w:r>
+        <w:t>different</w:t>
+      </w:r>
+      <w:proofErr w:type="spellEnd"/>
       <w:r>
         <w:t xml:space="preserve">), </w:t>
       </w:r>
@@ -2115,20 +2179,36 @@
         <w:t>Por defec</w:t>
       </w:r>
       <w:r>
-        <w:t>to los usuarios comienzan con 50 puntos y podrán verse penalizados con -10 puntos cada vez que el manager tenga que borrar alguna de sus publicaciones (conjuntas, comentarios, etc) por inapropiadas. Ganará 5 puntos por cada comentario, 10 cada vez que conteste una encuesta o deje una valoración, 20 si participa en un chollo o conjunta, 5 por cada tique que compre y 50 por cada conjunta que organice. Los puntos son transferibles. Un usuario con puntuación negativa se considera expulsado del sistema y solo puede volver a entrar si otro usuario le pasa puntos.</w:t>
-      </w:r>
-    </w:p>
-    <w:p>
-      <w:pPr>
-        <w:pStyle w:val="Prrafodelista"/>
-        <w:numPr>
-          <w:ilvl w:val="0"/>
-          <w:numId w:val="1"/>
-        </w:numPr>
-        <w:spacing w:line="276" w:lineRule="auto"/>
-      </w:pPr>
-      <w:r>
-        <w:t xml:space="preserve">Los distintos niveles por defecto son: Cri-Criminal </w:t>
+        <w:t xml:space="preserve">to los usuarios comienzan con 50 puntos y podrán verse penalizados con -10 puntos cada vez que el manager tenga que borrar alguna de sus publicaciones (conjuntas, comentarios, </w:t>
+      </w:r>
+      <w:proofErr w:type="spellStart"/>
+      <w:r>
+        <w:t>etc</w:t>
+      </w:r>
+      <w:proofErr w:type="spellEnd"/>
+      <w:r>
+        <w:t>) por inapropiadas. Ganará 5 puntos por cada comentario, 10 cada vez que conteste una encuesta o deje una valoración, 20 si participa en un chollo o conjunta, 5 por cada tique que compre y 50 por cada conjunta que organice. Los puntos son transferibles. Un usuario con puntuación negativa se considera expulsado del sistema y solo puede volver a entrar si otro usuario le pasa puntos.</w:t>
+      </w:r>
+    </w:p>
+    <w:p>
+      <w:pPr>
+        <w:pStyle w:val="Prrafodelista"/>
+        <w:numPr>
+          <w:ilvl w:val="0"/>
+          <w:numId w:val="1"/>
+        </w:numPr>
+        <w:spacing w:line="276" w:lineRule="auto"/>
+      </w:pPr>
+      <w:r>
+        <w:t xml:space="preserve">Los distintos niveles por defecto son: </w:t>
+      </w:r>
+      <w:proofErr w:type="spellStart"/>
+      <w:r>
+        <w:t>Cri</w:t>
+      </w:r>
+      <w:proofErr w:type="spellEnd"/>
+      <w:r>
+        <w:t xml:space="preserve">-Criminal </w:t>
       </w:r>
       <w:r>
         <w:t>(</w:t>
@@ -2138,7 +2218,19 @@
           <w:rPr>
             <w:rStyle w:val="Hipervnculo"/>
           </w:rPr>
-          <w:t>https://tinyurl.com/yd7wmdzq</w:t>
+          <w:t>https://tinyurl.co</w:t>
+        </w:r>
+        <w:r>
+          <w:rPr>
+            <w:rStyle w:val="Hipervnculo"/>
+          </w:rPr>
+          <w:t>m</w:t>
+        </w:r>
+        <w:r>
+          <w:rPr>
+            <w:rStyle w:val="Hipervnculo"/>
+          </w:rPr>
+          <w:t>/yd7wmdzq</w:t>
         </w:r>
       </w:hyperlink>
       <w:r>
@@ -2162,10 +2254,17 @@
         <w:t>)</w:t>
       </w:r>
       <w:r>
-        <w:t xml:space="preserve"> 0 – 100 puntos, Pingu </w:t>
-      </w:r>
-      <w:r>
-        <w:lastRenderedPageBreak/>
+        <w:t xml:space="preserve"> 0 – 100 puntos, </w:t>
+      </w:r>
+      <w:proofErr w:type="spellStart"/>
+      <w:r>
+        <w:t>Pingu</w:t>
+      </w:r>
+      <w:proofErr w:type="spellEnd"/>
+      <w:r>
+        <w:t xml:space="preserve"> </w:t>
+      </w:r>
+      <w:r>
         <w:t>(</w:t>
       </w:r>
       <w:hyperlink r:id="rId11" w:history="1">
@@ -2183,6 +2282,7 @@
         <w:t xml:space="preserve">101-500 puntos, Máster </w:t>
       </w:r>
       <w:r>
+        <w:lastRenderedPageBreak/>
         <w:t>(</w:t>
       </w:r>
       <w:hyperlink r:id="rId12" w:history="1">
@@ -2190,7 +2290,19 @@
           <w:rPr>
             <w:rStyle w:val="Hipervnculo"/>
           </w:rPr>
-          <w:t>https://tinyurl.com/yb5t9q2h</w:t>
+          <w:t>https://tinyurl.</w:t>
+        </w:r>
+        <w:r>
+          <w:rPr>
+            <w:rStyle w:val="Hipervnculo"/>
+          </w:rPr>
+          <w:t>c</w:t>
+        </w:r>
+        <w:r>
+          <w:rPr>
+            <w:rStyle w:val="Hipervnculo"/>
+          </w:rPr>
+          <w:t>om/yb5t9q2h</w:t>
         </w:r>
       </w:hyperlink>
       <w:r>
@@ -2207,7 +2319,19 @@
           <w:rPr>
             <w:rStyle w:val="Hipervnculo"/>
           </w:rPr>
-          <w:t>https://tinyurl.com/y9ez4ggm</w:t>
+          <w:t>https://tinyu</w:t>
+        </w:r>
+        <w:r>
+          <w:rPr>
+            <w:rStyle w:val="Hipervnculo"/>
+          </w:rPr>
+          <w:t>r</w:t>
+        </w:r>
+        <w:r>
+          <w:rPr>
+            <w:rStyle w:val="Hipervnculo"/>
+          </w:rPr>
+          <w:t>l.com/y9ez4ggm</w:t>
         </w:r>
       </w:hyperlink>
       <w:r>
@@ -2262,7 +2386,15 @@
         <w:spacing w:line="276" w:lineRule="auto"/>
       </w:pPr>
       <w:r>
-        <w:t>Tendrán la opción de añadir imágenes y URLs en los comentarios.</w:t>
+        <w:t xml:space="preserve">Tendrán la opción de añadir imágenes y </w:t>
+      </w:r>
+      <w:proofErr w:type="spellStart"/>
+      <w:r>
+        <w:t>URLs</w:t>
+      </w:r>
+      <w:proofErr w:type="spellEnd"/>
+      <w:r>
+        <w:t xml:space="preserve"> en los comentarios.</w:t>
       </w:r>
     </w:p>
     <w:p>
@@ -2274,10 +2406,12 @@
         </w:numPr>
         <w:spacing w:line="276" w:lineRule="auto"/>
       </w:pPr>
+      <w:bookmarkStart w:id="0" w:name="_GoBack"/>
       <w:r>
         <w:t>Obtendrán un 2.5% más de descuento en los chollos.</w:t>
       </w:r>
     </w:p>
+    <w:bookmarkEnd w:id="0"/>
     <w:p>
       <w:pPr>
         <w:pStyle w:val="Prrafodelista"/>
@@ -2385,7 +2519,15 @@
         <w:spacing w:line="276" w:lineRule="auto"/>
       </w:pPr>
       <w:r>
-        <w:t>Al acceder a una página con imágenes incrustadas a partir de URLs rotas (producen errores HTTP 4XX ó 5XX), estás producen un error. Se trata de encontrar un método que c</w:t>
+        <w:t xml:space="preserve">Al acceder a una página con imágenes incrustadas a partir de </w:t>
+      </w:r>
+      <w:proofErr w:type="spellStart"/>
+      <w:r>
+        <w:t>URLs</w:t>
+      </w:r>
+      <w:proofErr w:type="spellEnd"/>
+      <w:r>
+        <w:t xml:space="preserve"> rotas (producen errores HTTP 4XX ó 5XX), estás producen un error. Se trata de encontrar un método que c</w:t>
       </w:r>
       <w:r>
         <w:t>ompr</w:t>
@@ -2495,8 +2637,6 @@
       <w:r>
         <w:t xml:space="preserve"> </w:t>
       </w:r>
-      <w:bookmarkStart w:id="0" w:name="_GoBack"/>
-      <w:bookmarkEnd w:id="0"/>
     </w:p>
     <w:sectPr>
       <w:pgSz w:w="11900" w:h="16840"/>
@@ -4460,6 +4600,54 @@
       <w:u w:val="single"/>
     </w:rPr>
   </w:style>
+  <w:style w:type="paragraph" w:styleId="Encabezado">
+    <w:name w:val="header"/>
+    <w:basedOn w:val="Normal"/>
+    <w:link w:val="EncabezadoCar"/>
+    <w:uiPriority w:val="99"/>
+    <w:unhideWhenUsed/>
+    <w:rsid w:val="00E765B6"/>
+    <w:pPr>
+      <w:tabs>
+        <w:tab w:val="center" w:pos="4252"/>
+        <w:tab w:val="right" w:pos="8504"/>
+      </w:tabs>
+    </w:pPr>
+  </w:style>
+  <w:style w:type="character" w:customStyle="1" w:styleId="EncabezadoCar">
+    <w:name w:val="Encabezado Car"/>
+    <w:basedOn w:val="Fuentedeprrafopredeter"/>
+    <w:link w:val="Encabezado"/>
+    <w:uiPriority w:val="99"/>
+    <w:rsid w:val="00E765B6"/>
+    <w:rPr>
+      <w:lang w:val="es-ES"/>
+    </w:rPr>
+  </w:style>
+  <w:style w:type="paragraph" w:styleId="Piedepgina">
+    <w:name w:val="footer"/>
+    <w:basedOn w:val="Normal"/>
+    <w:link w:val="PiedepginaCar"/>
+    <w:uiPriority w:val="99"/>
+    <w:unhideWhenUsed/>
+    <w:rsid w:val="00E765B6"/>
+    <w:pPr>
+      <w:tabs>
+        <w:tab w:val="center" w:pos="4252"/>
+        <w:tab w:val="right" w:pos="8504"/>
+      </w:tabs>
+    </w:pPr>
+  </w:style>
+  <w:style w:type="character" w:customStyle="1" w:styleId="PiedepginaCar">
+    <w:name w:val="Pie de página Car"/>
+    <w:basedOn w:val="Fuentedeprrafopredeter"/>
+    <w:link w:val="Piedepgina"/>
+    <w:uiPriority w:val="99"/>
+    <w:rsid w:val="00E765B6"/>
+    <w:rPr>
+      <w:lang w:val="es-ES"/>
+    </w:rPr>
+  </w:style>
 </w:styles>
 </file>
 

</xml_diff>

<commit_message>
Documento con el nombre de Manager cambiado a Moderator.
</commit_message>
<xml_diff>
--- a/Hackaton/Acme Chollos y Rifas.docx
+++ b/Hackaton/Acme Chollos y Rifas.docx
@@ -11,21 +11,12 @@
           <w:szCs w:val="48"/>
         </w:rPr>
       </w:pPr>
-      <w:proofErr w:type="spellStart"/>
       <w:r>
         <w:rPr>
           <w:sz w:val="48"/>
           <w:szCs w:val="48"/>
         </w:rPr>
-        <w:t>Acme</w:t>
-      </w:r>
-      <w:proofErr w:type="spellEnd"/>
-      <w:r>
-        <w:rPr>
-          <w:sz w:val="48"/>
-          <w:szCs w:val="48"/>
-        </w:rPr>
-        <w:t xml:space="preserve"> Chollos </w:t>
+        <w:t xml:space="preserve">Acme Chollos </w:t>
       </w:r>
       <w:r>
         <w:rPr>
@@ -51,13 +42,8 @@
       <w:pPr>
         <w:spacing w:line="276" w:lineRule="auto"/>
       </w:pPr>
-      <w:proofErr w:type="spellStart"/>
-      <w:r>
-        <w:t>Acme</w:t>
-      </w:r>
-      <w:proofErr w:type="spellEnd"/>
-      <w:r>
-        <w:t xml:space="preserve">, Inc. </w:t>
+      <w:r>
+        <w:t xml:space="preserve">Acme, Inc. </w:t>
       </w:r>
       <w:r>
         <w:t xml:space="preserve">es un </w:t>
@@ -75,148 +61,410 @@
         <w:t xml:space="preserve">, </w:t>
       </w:r>
       <w:r>
-        <w:t xml:space="preserve">incluyendo </w:t>
+        <w:t xml:space="preserve">incluyendo Acme Chollos </w:t>
+      </w:r>
+      <w:r>
+        <w:t>y</w:t>
+      </w:r>
+      <w:r>
+        <w:t xml:space="preserve"> Rifas</w:t>
+      </w:r>
+      <w:r>
+        <w:t xml:space="preserve"> S.A. (en adelante ACR)</w:t>
+      </w:r>
+      <w:r>
+        <w:t xml:space="preserve">, especializada </w:t>
+      </w:r>
+      <w:r>
+        <w:t>en</w:t>
+      </w:r>
+      <w:r>
+        <w:t xml:space="preserve"> conseguir chollos mediante acuerdos con empresas y su posterior promoción, así como rifas.</w:t>
+      </w:r>
+    </w:p>
+    <w:p>
+      <w:pPr>
+        <w:spacing w:line="276" w:lineRule="auto"/>
+      </w:pPr>
+    </w:p>
+    <w:p>
+      <w:pPr>
+        <w:spacing w:line="276" w:lineRule="auto"/>
+      </w:pPr>
+      <w:r>
+        <w:t xml:space="preserve">El objetivo de este proyecto es desarrollar un sistema de información que ACR pueda utilizar para explotar su negocio. Es nuestro deber desarrollar una plataforma que permita a las empresas publicar productos y que los distintos patrocinadores puedan pagar parte del coste del producto a cambio de promoción, todo ello con el objetivo de que al cliente final el producto le salga a “precio de chollo”. Por otro lado, permite realizar rifas en la que los usuarios mediante la compra de un </w:t>
+      </w:r>
+      <w:r>
+        <w:t>tique</w:t>
+      </w:r>
+      <w:r>
+        <w:t xml:space="preserve"> puedan conseguir una participación.</w:t>
+      </w:r>
+      <w:r>
+        <w:t xml:space="preserve"> Por último, la web permitirá organizar conjuntas, estas consisten en que un usuario, extraoficialmente, llega un acuerdo con una tienda para rebajar un producto</w:t>
+      </w:r>
+      <w:r>
+        <w:t>. S</w:t>
+      </w:r>
+      <w:r>
+        <w:t>i consigue reunir una cantidad de usuarios, una vez alcanzada dicha cantidad, la tienda proporciona un código que es compartido con el resto de los usuarios apuntados.</w:t>
+      </w:r>
+    </w:p>
+    <w:p>
+      <w:pPr>
+        <w:spacing w:line="276" w:lineRule="auto"/>
+      </w:pPr>
+    </w:p>
+    <w:p>
+      <w:pPr>
+        <w:spacing w:line="276" w:lineRule="auto"/>
+      </w:pPr>
+      <w:r>
+        <w:t>Este documento proporciona información de la especificación de requisitos:</w:t>
+      </w:r>
+    </w:p>
+    <w:p>
+      <w:pPr>
+        <w:spacing w:line="276" w:lineRule="auto"/>
+      </w:pPr>
+    </w:p>
+    <w:p>
+      <w:pPr>
+        <w:pStyle w:val="Ttulo2"/>
+        <w:spacing w:line="276" w:lineRule="auto"/>
+      </w:pPr>
+      <w:r>
+        <w:t>Requisitos de información</w:t>
+      </w:r>
+    </w:p>
+    <w:p>
+      <w:pPr>
+        <w:spacing w:line="276" w:lineRule="auto"/>
+      </w:pPr>
+    </w:p>
+    <w:p>
+      <w:pPr>
+        <w:pStyle w:val="Prrafodelista"/>
+        <w:numPr>
+          <w:ilvl w:val="0"/>
+          <w:numId w:val="1"/>
+        </w:numPr>
+        <w:spacing w:line="276" w:lineRule="auto"/>
+      </w:pPr>
+      <w:r>
+        <w:t xml:space="preserve">Los actores del sistema son: administrador, </w:t>
+      </w:r>
+      <w:r>
+        <w:t>moderador</w:t>
+      </w:r>
+      <w:r>
+        <w:t xml:space="preserve">, empresa y patrocinador. Para cada actor, el sistema debe guardar un nombre, </w:t>
+      </w:r>
+      <w:r>
+        <w:t xml:space="preserve">un </w:t>
+      </w:r>
+      <w:r>
+        <w:t xml:space="preserve">correo </w:t>
+      </w:r>
+      <w:r>
+        <w:t>electrónico, un teléfono</w:t>
+      </w:r>
+      <w:r>
+        <w:t xml:space="preserve"> y</w:t>
+      </w:r>
+      <w:r>
+        <w:t xml:space="preserve"> una dirección opcional</w:t>
+      </w:r>
+      <w:r>
+        <w:t>. Si es</w:t>
+      </w:r>
+      <w:r>
+        <w:t xml:space="preserve"> un</w:t>
+      </w:r>
+      <w:r>
+        <w:t xml:space="preserve"> particular, también tendrá apellidos y un DNI. En el caso de ser una empresa, tendrá</w:t>
+      </w:r>
+      <w:r>
+        <w:t xml:space="preserve"> un </w:t>
+      </w:r>
+      <w:r>
+        <w:t xml:space="preserve">el tipo de empresa y un </w:t>
+      </w:r>
+      <w:r>
+        <w:t>VAT</w:t>
+      </w:r>
+      <w:r>
+        <w:t xml:space="preserve">. </w:t>
+      </w:r>
+      <w:r>
+        <w:t>Los distintos tipos de empresa son: sociedad limitada, sociedad anónima, autónomo y cooperativa.</w:t>
+      </w:r>
+      <w:r>
+        <w:t xml:space="preserve"> Los administradores y </w:t>
+      </w:r>
+      <w:r>
+        <w:t>los moderadores</w:t>
+      </w:r>
+      <w:r>
+        <w:t xml:space="preserve"> </w:t>
+      </w:r>
+      <w:r>
+        <w:t>son particulares, mientras que los patrocinadores pueden ser particulares o empresas.</w:t>
+      </w:r>
+      <w:r>
+        <w:t xml:space="preserve"> </w:t>
+      </w:r>
+    </w:p>
+    <w:p>
+      <w:pPr>
+        <w:pStyle w:val="Prrafodelista"/>
+        <w:numPr>
+          <w:ilvl w:val="0"/>
+          <w:numId w:val="1"/>
+        </w:numPr>
+        <w:spacing w:line="276" w:lineRule="auto"/>
+      </w:pPr>
+      <w:r>
+        <w:t>Las empresas pueden crear chollos, que tendrá</w:t>
+      </w:r>
+      <w:r>
+        <w:t>n</w:t>
+      </w:r>
+      <w:r>
+        <w:t xml:space="preserve"> la siguiente información: </w:t>
+      </w:r>
+      <w:r>
+        <w:t>el nombre del producto</w:t>
+      </w:r>
+      <w:r>
+        <w:t xml:space="preserve">, descripción, precio, </w:t>
+      </w:r>
+      <w:r>
+        <w:t>porcentaje de beneficio,</w:t>
+      </w:r>
+      <w:r>
+        <w:t xml:space="preserve"> </w:t>
+      </w:r>
+      <w:r>
+        <w:t>número</w:t>
+      </w:r>
+      <w:r>
+        <w:t xml:space="preserve"> estimado de ventas</w:t>
+      </w:r>
+      <w:r>
+        <w:t>,</w:t>
+      </w:r>
+      <w:r>
+        <w:t xml:space="preserve"> el código de descuento </w:t>
+      </w:r>
+      <w:r>
+        <w:t>único,</w:t>
+      </w:r>
+      <w:r>
+        <w:t xml:space="preserve"> la </w:t>
+      </w:r>
+      <w:r>
+        <w:t>URL del lugar donde canjear el código,</w:t>
+      </w:r>
+      <w:r>
+        <w:t xml:space="preserve"> las imágenes del producto,</w:t>
+      </w:r>
+      <w:r>
+        <w:t xml:space="preserve"> la emp</w:t>
+      </w:r>
+      <w:r>
+        <w:t>resa que lo crea y</w:t>
+      </w:r>
+      <w:r>
+        <w:t xml:space="preserve"> los</w:t>
+      </w:r>
+      <w:r>
+        <w:t xml:space="preserve"> patrocinadores que participan.</w:t>
+      </w:r>
+    </w:p>
+    <w:p>
+      <w:pPr>
+        <w:pStyle w:val="Prrafodelista"/>
+        <w:numPr>
+          <w:ilvl w:val="0"/>
+          <w:numId w:val="1"/>
+        </w:numPr>
+        <w:spacing w:line="276" w:lineRule="auto"/>
+      </w:pPr>
+      <w:r>
+        <w:t>Las empresas pueden a</w:t>
+      </w:r>
+      <w:r>
+        <w:t>signar etiquetas a los chollos</w:t>
+      </w:r>
+      <w:r>
+        <w:t xml:space="preserve">. </w:t>
+      </w:r>
+      <w:r>
+        <w:t>El sistema debe guardar solamente el nombre de la etiqueta.</w:t>
+      </w:r>
+    </w:p>
+    <w:p>
+      <w:pPr>
+        <w:pStyle w:val="Prrafodelista"/>
+        <w:numPr>
+          <w:ilvl w:val="0"/>
+          <w:numId w:val="1"/>
+        </w:numPr>
+        <w:spacing w:line="276" w:lineRule="auto"/>
+      </w:pPr>
+      <w:r>
+        <w:lastRenderedPageBreak/>
+        <w:t>Los chollos pert</w:t>
+      </w:r>
+      <w:r>
+        <w:t>enecen a categorías. Para cada categoría, el sistema debe guardar un nombre</w:t>
+      </w:r>
+      <w:r>
+        <w:t>, único entre las categorías de</w:t>
+      </w:r>
+      <w:r>
+        <w:t xml:space="preserve"> un mismo nivel</w:t>
+      </w:r>
+      <w:r>
+        <w:t>,</w:t>
+      </w:r>
+      <w:r>
+        <w:t xml:space="preserve"> y una imagen.</w:t>
+      </w:r>
+      <w:r>
+        <w:t xml:space="preserve"> </w:t>
+      </w:r>
+    </w:p>
+    <w:p>
+      <w:pPr>
+        <w:pStyle w:val="Prrafodelista"/>
+        <w:numPr>
+          <w:ilvl w:val="0"/>
+          <w:numId w:val="1"/>
+        </w:numPr>
+        <w:spacing w:line="276" w:lineRule="auto"/>
+      </w:pPr>
+      <w:r>
+        <w:t>El sistema debe guardar información sobre los dist</w:t>
+      </w:r>
+      <w:r>
+        <w:t>intos patrocinios: el patrocinador que lo crea, la imagen y la URL a la que direcciona.</w:t>
+      </w:r>
+      <w:r>
+        <w:t xml:space="preserve"> </w:t>
+      </w:r>
+    </w:p>
+    <w:p>
+      <w:pPr>
+        <w:pStyle w:val="Prrafodelista"/>
+        <w:numPr>
+          <w:ilvl w:val="0"/>
+          <w:numId w:val="1"/>
+        </w:numPr>
+        <w:spacing w:line="276" w:lineRule="auto"/>
+      </w:pPr>
+      <w:r>
+        <w:t>Otro actor del sistema son los usuarios, los cuales podrán adquirir chollos y desarrollar conjuntas. L</w:t>
+      </w:r>
+      <w:r>
+        <w:t xml:space="preserve">os usuarios son particulares y además participan en un sistema de puntos </w:t>
+      </w:r>
+      <w:r>
+        <w:t xml:space="preserve">que irá aumentando o disminuyendo </w:t>
+      </w:r>
+      <w:r>
+        <w:t>según interactúen con el sistema.</w:t>
+      </w:r>
+    </w:p>
+    <w:p>
+      <w:pPr>
+        <w:pStyle w:val="Prrafodelista"/>
+        <w:numPr>
+          <w:ilvl w:val="0"/>
+          <w:numId w:val="1"/>
+        </w:numPr>
+        <w:spacing w:line="276" w:lineRule="auto"/>
+      </w:pPr>
+      <w:r>
+        <w:t>Los usuar</w:t>
+      </w:r>
+      <w:r>
+        <w:t xml:space="preserve">ios tendrán distintos niveles </w:t>
+      </w:r>
+      <w:r>
+        <w:t xml:space="preserve">según los puntos que vayan consiguiendo. Estos niveles tienen </w:t>
+      </w:r>
+      <w:r>
+        <w:t>un nombre, una imagen que sirva como insignia y el rango de puntos al que corresponde dicho nivel</w:t>
+      </w:r>
+      <w:r>
+        <w:t>.</w:t>
+      </w:r>
+    </w:p>
+    <w:p>
+      <w:pPr>
+        <w:pStyle w:val="Prrafodelista"/>
+        <w:numPr>
+          <w:ilvl w:val="0"/>
+          <w:numId w:val="1"/>
+        </w:numPr>
+        <w:spacing w:line="276" w:lineRule="auto"/>
+      </w:pPr>
+      <w:r>
+        <w:t>Un usuario puede organizar conjuntas de la que el sistema guarda la siguiente información: titulo, descripción, nombre y URL del producto, cantidad de productos que se deben comprar para alcanzar el mínimo, fecha máxima, precio original, precio de la conjunta y código de descuento si se consigue llegar a la conjunta.</w:t>
+      </w:r>
+      <w:r>
+        <w:t xml:space="preserve"> </w:t>
+      </w:r>
+    </w:p>
+    <w:p>
+      <w:pPr>
+        <w:pStyle w:val="Prrafodelista"/>
+        <w:numPr>
+          <w:ilvl w:val="0"/>
+          <w:numId w:val="1"/>
+        </w:numPr>
+        <w:spacing w:line="276" w:lineRule="auto"/>
+      </w:pPr>
+      <w:r>
+        <w:t>Un usuario puede apuntarse a una conjunta indicando la cantidad del producto que va a comprar.</w:t>
+      </w:r>
+      <w:r>
+        <w:t xml:space="preserve"> </w:t>
+      </w:r>
+    </w:p>
+    <w:p>
+      <w:pPr>
+        <w:pStyle w:val="Prrafodelista"/>
+        <w:numPr>
+          <w:ilvl w:val="0"/>
+          <w:numId w:val="1"/>
+        </w:numPr>
+        <w:spacing w:line="276" w:lineRule="auto"/>
+      </w:pPr>
+      <w:r>
+        <w:t>Los chollos tienen un sistema de comentarios. Por cada comentario el sistema debe guardar el usuario que la escribió, e</w:t>
+      </w:r>
+      <w:r>
+        <w:t>l momento en el que se escribió y</w:t>
+      </w:r>
+      <w:r>
+        <w:t xml:space="preserve"> el correspondiente texto</w:t>
+      </w:r>
+      <w:r>
+        <w:t xml:space="preserve">, los usuarios normales no podrán introducir </w:t>
       </w:r>
       <w:proofErr w:type="spellStart"/>
       <w:r>
-        <w:t>Acme</w:t>
+        <w:t>URLs</w:t>
       </w:r>
       <w:proofErr w:type="spellEnd"/>
       <w:r>
-        <w:t xml:space="preserve"> Chollos </w:t>
-      </w:r>
-      <w:r>
-        <w:t>y</w:t>
-      </w:r>
-      <w:r>
-        <w:t xml:space="preserve"> Rifas</w:t>
-      </w:r>
-      <w:r>
-        <w:t xml:space="preserve"> S.A. (en adelante ACR)</w:t>
-      </w:r>
-      <w:r>
-        <w:t xml:space="preserve">, especializada </w:t>
-      </w:r>
-      <w:r>
-        <w:t>en</w:t>
-      </w:r>
-      <w:r>
-        <w:t xml:space="preserve"> conseguir chollos mediante acuerdos con empresas y su posterior promoción, así como rifas.</w:t>
-      </w:r>
-    </w:p>
-    <w:p>
-      <w:pPr>
-        <w:spacing w:line="276" w:lineRule="auto"/>
-      </w:pPr>
-    </w:p>
-    <w:p>
-      <w:pPr>
-        <w:spacing w:line="276" w:lineRule="auto"/>
-      </w:pPr>
-      <w:r>
-        <w:t xml:space="preserve">El objetivo de este proyecto es desarrollar un sistema de información que ACR pueda utilizar para explotar su negocio. Es nuestro deber desarrollar una plataforma que permita a las empresas publicar productos y que los distintos patrocinadores puedan pagar parte del coste del producto a cambio de promoción, todo ello con el objetivo de que al cliente final el producto le salga a “precio de chollo”. Por otro lado, permite realizar rifas en la que los usuarios mediante la compra de un </w:t>
-      </w:r>
-      <w:r>
-        <w:t>tique</w:t>
-      </w:r>
-      <w:r>
-        <w:t xml:space="preserve"> puedan conseguir una participación.</w:t>
-      </w:r>
-      <w:r>
-        <w:t xml:space="preserve"> Por último, la web permitirá organizar conjuntas, estas consisten en que un usuario, extraoficialmente, llega un acuerdo con una tienda para rebajar un producto</w:t>
-      </w:r>
-      <w:r>
-        <w:t>. S</w:t>
-      </w:r>
-      <w:r>
-        <w:t>i consigue reunir una cantidad de usuarios, una vez alcanzada dicha cantidad, la tienda proporciona un código que es compartido con el resto de los usuarios apuntados.</w:t>
-      </w:r>
-    </w:p>
-    <w:p>
-      <w:pPr>
-        <w:spacing w:line="276" w:lineRule="auto"/>
-      </w:pPr>
-    </w:p>
-    <w:p>
-      <w:pPr>
-        <w:spacing w:line="276" w:lineRule="auto"/>
-      </w:pPr>
-      <w:r>
-        <w:t>Este documento proporciona información de la especificación de requisitos:</w:t>
-      </w:r>
-    </w:p>
-    <w:p>
-      <w:pPr>
-        <w:spacing w:line="276" w:lineRule="auto"/>
-      </w:pPr>
-    </w:p>
-    <w:p>
-      <w:pPr>
-        <w:pStyle w:val="Ttulo2"/>
-        <w:spacing w:line="276" w:lineRule="auto"/>
-      </w:pPr>
-      <w:r>
-        <w:t>Requisitos de información</w:t>
-      </w:r>
-    </w:p>
-    <w:p>
-      <w:pPr>
-        <w:spacing w:line="276" w:lineRule="auto"/>
-      </w:pPr>
-    </w:p>
-    <w:p>
-      <w:pPr>
-        <w:pStyle w:val="Prrafodelista"/>
-        <w:numPr>
-          <w:ilvl w:val="0"/>
-          <w:numId w:val="1"/>
-        </w:numPr>
-        <w:spacing w:line="276" w:lineRule="auto"/>
-      </w:pPr>
-      <w:r>
-        <w:t xml:space="preserve">Los actores del sistema son: administrador, manager, empresa y patrocinador. Para cada actor, el sistema debe guardar un nombre, </w:t>
-      </w:r>
-      <w:r>
-        <w:t xml:space="preserve">un </w:t>
-      </w:r>
-      <w:r>
-        <w:t xml:space="preserve">correo </w:t>
-      </w:r>
-      <w:r>
-        <w:t>electrónico, un teléfono</w:t>
-      </w:r>
-      <w:r>
-        <w:t xml:space="preserve"> y</w:t>
-      </w:r>
-      <w:r>
-        <w:t xml:space="preserve"> una dirección opcional</w:t>
-      </w:r>
-      <w:r>
-        <w:t>. Si es</w:t>
-      </w:r>
-      <w:r>
-        <w:t xml:space="preserve"> un</w:t>
-      </w:r>
-      <w:r>
-        <w:t xml:space="preserve"> particular, también tendrá apellidos y un DNI. En el caso de ser una empresa, tendrá</w:t>
-      </w:r>
-      <w:r>
-        <w:t xml:space="preserve"> un </w:t>
-      </w:r>
-      <w:r>
-        <w:t xml:space="preserve">el tipo de empresa y un </w:t>
-      </w:r>
-      <w:r>
-        <w:t>VAT</w:t>
-      </w:r>
-      <w:r>
-        <w:t xml:space="preserve">. </w:t>
-      </w:r>
-      <w:r>
-        <w:t>Los distintos tipos de empresa son: sociedad limitada, sociedad anónima, autónomo y cooperativa.</w:t>
-      </w:r>
-      <w:r>
-        <w:t xml:space="preserve"> Los administradores y los manager son particulares, mientras que los patrocinadores pueden ser particulares o empresas.</w:t>
+        <w:t xml:space="preserve"> ni imágenes</w:t>
+      </w:r>
+      <w:r>
+        <w:t>. Además, podrán escribirse respuestas para los comentarios.</w:t>
       </w:r>
       <w:r>
         <w:t xml:space="preserve"> </w:t>
@@ -232,111 +480,23 @@
         <w:spacing w:line="276" w:lineRule="auto"/>
       </w:pPr>
       <w:r>
-        <w:t>Las empresas pueden crear chollos, que tendrá</w:t>
-      </w:r>
-      <w:r>
-        <w:t>n</w:t>
-      </w:r>
-      <w:r>
-        <w:t xml:space="preserve"> la siguiente información: </w:t>
-      </w:r>
-      <w:r>
-        <w:t>el nombre del producto</w:t>
-      </w:r>
-      <w:r>
-        <w:t xml:space="preserve">, descripción, precio, </w:t>
-      </w:r>
-      <w:r>
-        <w:t>porcentaje de beneficio,</w:t>
+        <w:t>Los usuarios dispondrán de una lista de deseos a la que podrán añadir los chollos que deseen.</w:t>
       </w:r>
       <w:r>
         <w:t xml:space="preserve"> </w:t>
       </w:r>
-      <w:r>
-        <w:t>número</w:t>
-      </w:r>
-      <w:r>
-        <w:t xml:space="preserve"> estimado de ventas</w:t>
-      </w:r>
-      <w:r>
-        <w:t>,</w:t>
-      </w:r>
-      <w:r>
-        <w:t xml:space="preserve"> el código de descuento </w:t>
-      </w:r>
-      <w:r>
-        <w:t>único,</w:t>
-      </w:r>
-      <w:r>
-        <w:t xml:space="preserve"> la </w:t>
-      </w:r>
-      <w:r>
-        <w:t>URL del lugar donde canjear el código,</w:t>
-      </w:r>
-      <w:r>
-        <w:t xml:space="preserve"> las imágenes del producto,</w:t>
-      </w:r>
-      <w:r>
-        <w:t xml:space="preserve"> la emp</w:t>
-      </w:r>
-      <w:r>
-        <w:t>resa que lo crea y</w:t>
-      </w:r>
-      <w:r>
-        <w:t xml:space="preserve"> los</w:t>
-      </w:r>
-      <w:r>
-        <w:t xml:space="preserve"> patrocinadores que participan.</w:t>
-      </w:r>
-    </w:p>
-    <w:p>
-      <w:pPr>
-        <w:pStyle w:val="Prrafodelista"/>
-        <w:numPr>
-          <w:ilvl w:val="0"/>
-          <w:numId w:val="1"/>
-        </w:numPr>
-        <w:spacing w:line="276" w:lineRule="auto"/>
-      </w:pPr>
-      <w:r>
-        <w:t>Las empresas pueden a</w:t>
-      </w:r>
-      <w:r>
-        <w:t>signar etiquetas a los chollos</w:t>
-      </w:r>
-      <w:r>
-        <w:t xml:space="preserve">. </w:t>
-      </w:r>
-      <w:r>
-        <w:t>El sistema debe guardar solamente el nombre de la etiqueta.</w:t>
-      </w:r>
-    </w:p>
-    <w:p>
-      <w:pPr>
-        <w:pStyle w:val="Prrafodelista"/>
-        <w:numPr>
-          <w:ilvl w:val="0"/>
-          <w:numId w:val="1"/>
-        </w:numPr>
-        <w:spacing w:line="276" w:lineRule="auto"/>
-      </w:pPr>
-      <w:r>
-        <w:t>Los chollos pert</w:t>
-      </w:r>
-      <w:r>
-        <w:t>enecen a categorías. Para cada categoría, el sistema debe guardar un nombre</w:t>
-      </w:r>
-      <w:r>
-        <w:t>, único entre las categorías de</w:t>
-      </w:r>
-      <w:r>
-        <w:t xml:space="preserve"> un mismo nivel</w:t>
-      </w:r>
-      <w:r>
-        <w:t>,</w:t>
-      </w:r>
-      <w:r>
-        <w:t xml:space="preserve"> y una imagen.</w:t>
+    </w:p>
+    <w:p>
+      <w:pPr>
+        <w:pStyle w:val="Prrafodelista"/>
+        <w:numPr>
+          <w:ilvl w:val="0"/>
+          <w:numId w:val="1"/>
+        </w:numPr>
+        <w:spacing w:line="276" w:lineRule="auto"/>
+      </w:pPr>
+      <w:r>
+        <w:t>El sistema debe guardar valoraciones de las empresas. Cada valoración cuenta con un contenido de máximo 500 caracteres, y una puntuación del 1 al 5.</w:t>
       </w:r>
       <w:r>
         <w:t xml:space="preserve"> </w:t>
@@ -352,296 +512,144 @@
         <w:spacing w:line="276" w:lineRule="auto"/>
       </w:pPr>
       <w:r>
+        <w:t>Los usuarios pueden almacenar en el sistema</w:t>
+      </w:r>
+      <w:r>
+        <w:t xml:space="preserve"> </w:t>
+      </w:r>
+      <w:r>
+        <w:t xml:space="preserve">distintas </w:t>
+      </w:r>
+      <w:r>
+        <w:t>tarjeta</w:t>
+      </w:r>
+      <w:r>
+        <w:t xml:space="preserve">s de crédito, </w:t>
+      </w:r>
+      <w:r>
+        <w:t xml:space="preserve">indicando la siguiente información: nombre </w:t>
+      </w:r>
+      <w:r>
+        <w:t xml:space="preserve">completo </w:t>
+      </w:r>
+      <w:r>
+        <w:t xml:space="preserve">del usuario, nombre de la compañía, </w:t>
+      </w:r>
+      <w:r>
+        <w:t>número de la tarjeta,</w:t>
+      </w:r>
+      <w:r>
+        <w:t xml:space="preserve"> un mes de expiración, año de expiración y el código CVV entre 100 y 999. Se ha de tener en cuenta que no se puede asignar una tarjeta con mes y año de expiración </w:t>
+      </w:r>
+      <w:r>
+        <w:t>anterior</w:t>
+      </w:r>
+      <w:r>
+        <w:t>es</w:t>
+      </w:r>
+      <w:r>
+        <w:t xml:space="preserve"> al momento actual.</w:t>
+      </w:r>
+      <w:r>
+        <w:t xml:space="preserve"> </w:t>
+      </w:r>
+    </w:p>
+    <w:p>
+      <w:pPr>
+        <w:pStyle w:val="Prrafodelista"/>
+        <w:numPr>
+          <w:ilvl w:val="0"/>
+          <w:numId w:val="1"/>
+        </w:numPr>
+        <w:spacing w:line="276" w:lineRule="auto"/>
+      </w:pPr>
+      <w:r>
+        <w:t>El sistema debe guardar la siguiente información acerca de las rifas: titulo, descripción, nombre, URL opcional y foto opcional del producto a rifar, fecha límite para apuntarse a la rifa, y precio del tique.</w:t>
+      </w:r>
+      <w:r>
+        <w:t xml:space="preserve"> </w:t>
+      </w:r>
+    </w:p>
+    <w:p>
+      <w:pPr>
+        <w:pStyle w:val="Prrafodelista"/>
+        <w:numPr>
+          <w:ilvl w:val="0"/>
+          <w:numId w:val="1"/>
+        </w:numPr>
+        <w:spacing w:line="276" w:lineRule="auto"/>
+      </w:pPr>
+      <w:r>
+        <w:t>Un usuario puede conseguir tiques para una rifa. El sistema debe guardar: el código d</w:t>
+      </w:r>
+      <w:r>
+        <w:t>el tique, la tarjeta de crédito</w:t>
+      </w:r>
+      <w:r>
+        <w:t xml:space="preserve"> donde se producirá el pago si el tique no es gratis.</w:t>
+      </w:r>
+      <w:r>
+        <w:t xml:space="preserve"> </w:t>
+      </w:r>
+    </w:p>
+    <w:p>
+      <w:pPr>
+        <w:pStyle w:val="Prrafodelista"/>
+        <w:numPr>
+          <w:ilvl w:val="0"/>
+          <w:numId w:val="1"/>
+        </w:numPr>
+        <w:spacing w:line="276" w:lineRule="auto"/>
+      </w:pPr>
+      <w:r>
+        <w:t xml:space="preserve">Las empresas, patrocinadores y </w:t>
+      </w:r>
+      <w:r>
+        <w:t>moderadore</w:t>
+      </w:r>
+      <w:r>
+        <w:t>s pueden realizar encuestas. Estas tienen un título más un conjunto de preguntas/respuestas definidas por el autor de la encuesta.</w:t>
+      </w:r>
+      <w:r>
+        <w:t xml:space="preserve"> </w:t>
+      </w:r>
+    </w:p>
+    <w:p>
+      <w:pPr>
+        <w:pStyle w:val="Prrafodelista"/>
+        <w:numPr>
+          <w:ilvl w:val="0"/>
+          <w:numId w:val="1"/>
+        </w:numPr>
+        <w:spacing w:line="276" w:lineRule="auto"/>
+      </w:pPr>
+      <w:r>
         <w:lastRenderedPageBreak/>
-        <w:t>El sistema debe guardar información sobre los dist</w:t>
-      </w:r>
-      <w:r>
-        <w:t>intos patrocinios: el patrocinador que lo crea, la imagen y la URL a la que direcciona.</w:t>
-      </w:r>
-      <w:r>
-        <w:t xml:space="preserve"> </w:t>
-      </w:r>
-    </w:p>
-    <w:p>
-      <w:pPr>
-        <w:pStyle w:val="Prrafodelista"/>
-        <w:numPr>
-          <w:ilvl w:val="0"/>
-          <w:numId w:val="1"/>
-        </w:numPr>
-        <w:spacing w:line="276" w:lineRule="auto"/>
-      </w:pPr>
-      <w:r>
-        <w:t>Otro actor del sistema son los usuarios, los cuales podrán adquirir chollos y desarrollar conjuntas. L</w:t>
-      </w:r>
-      <w:r>
-        <w:t xml:space="preserve">os usuarios son particulares y además participan en un sistema de puntos </w:t>
-      </w:r>
-      <w:r>
-        <w:t xml:space="preserve">que irá aumentando o disminuyendo </w:t>
-      </w:r>
-      <w:r>
-        <w:t>según interactúen con el sistema.</w:t>
-      </w:r>
-    </w:p>
-    <w:p>
-      <w:pPr>
-        <w:pStyle w:val="Prrafodelista"/>
-        <w:numPr>
-          <w:ilvl w:val="0"/>
-          <w:numId w:val="1"/>
-        </w:numPr>
-        <w:spacing w:line="276" w:lineRule="auto"/>
-      </w:pPr>
-      <w:r>
-        <w:t>Los usuar</w:t>
-      </w:r>
-      <w:r>
-        <w:t xml:space="preserve">ios tendrán distintos niveles </w:t>
-      </w:r>
-      <w:r>
-        <w:t xml:space="preserve">según los puntos que vayan consiguiendo. Estos niveles tienen </w:t>
-      </w:r>
-      <w:r>
-        <w:t>un nombre, una imagen que sirva como insignia y el rango de puntos al que corresponde dicho nivel</w:t>
-      </w:r>
-      <w:r>
-        <w:t>.</w:t>
-      </w:r>
-    </w:p>
-    <w:p>
-      <w:pPr>
-        <w:pStyle w:val="Prrafodelista"/>
-        <w:numPr>
-          <w:ilvl w:val="0"/>
-          <w:numId w:val="1"/>
-        </w:numPr>
-        <w:spacing w:line="276" w:lineRule="auto"/>
-      </w:pPr>
-      <w:r>
-        <w:t>Un usuario puede organizar conjuntas de la que el sistema guarda la siguiente información: titulo, descripción, nombre y URL del producto, cantidad de productos que se deben comprar para alcanzar el mínimo, fecha máxima, precio original, precio de la conjunta y código de descuento si se consigue llegar a la conjunta.</w:t>
-      </w:r>
-      <w:r>
-        <w:t xml:space="preserve"> </w:t>
-      </w:r>
-    </w:p>
-    <w:p>
-      <w:pPr>
-        <w:pStyle w:val="Prrafodelista"/>
-        <w:numPr>
-          <w:ilvl w:val="0"/>
-          <w:numId w:val="1"/>
-        </w:numPr>
-        <w:spacing w:line="276" w:lineRule="auto"/>
-      </w:pPr>
-      <w:r>
-        <w:t>Un usuario puede apuntarse a una conjunta indicando la cantidad del producto que va a comprar.</w:t>
-      </w:r>
-      <w:r>
-        <w:t xml:space="preserve"> </w:t>
-      </w:r>
-    </w:p>
-    <w:p>
-      <w:pPr>
-        <w:pStyle w:val="Prrafodelista"/>
-        <w:numPr>
-          <w:ilvl w:val="0"/>
-          <w:numId w:val="1"/>
-        </w:numPr>
-        <w:spacing w:line="276" w:lineRule="auto"/>
-      </w:pPr>
-      <w:r>
-        <w:t>Los chollos tienen un sistema de comentarios. Por cada comentario el sistema debe guardar el usuario que la escribió, e</w:t>
-      </w:r>
-      <w:r>
-        <w:t>l momento en el que se escribió y</w:t>
-      </w:r>
-      <w:r>
-        <w:t xml:space="preserve"> el correspondiente texto</w:t>
-      </w:r>
-      <w:r>
-        <w:t xml:space="preserve">, los usuarios normales no podrán introducir </w:t>
-      </w:r>
-      <w:proofErr w:type="spellStart"/>
-      <w:r>
-        <w:t>URLs</w:t>
-      </w:r>
-      <w:proofErr w:type="spellEnd"/>
-      <w:r>
-        <w:t xml:space="preserve"> ni imágenes</w:t>
-      </w:r>
-      <w:r>
-        <w:t>. Además, podrán escribirse respuestas para los comentarios.</w:t>
-      </w:r>
-      <w:r>
-        <w:t xml:space="preserve"> </w:t>
-      </w:r>
-    </w:p>
-    <w:p>
-      <w:pPr>
-        <w:pStyle w:val="Prrafodelista"/>
-        <w:numPr>
-          <w:ilvl w:val="0"/>
-          <w:numId w:val="1"/>
-        </w:numPr>
-        <w:spacing w:line="276" w:lineRule="auto"/>
-      </w:pPr>
-      <w:r>
-        <w:t>Los usuarios dispondrán de una lista de deseos a la que podrán añadir los chollos que deseen.</w:t>
-      </w:r>
-      <w:r>
-        <w:t xml:space="preserve"> </w:t>
-      </w:r>
-    </w:p>
-    <w:p>
-      <w:pPr>
-        <w:pStyle w:val="Prrafodelista"/>
-        <w:numPr>
-          <w:ilvl w:val="0"/>
-          <w:numId w:val="1"/>
-        </w:numPr>
-        <w:spacing w:line="276" w:lineRule="auto"/>
-      </w:pPr>
-      <w:r>
-        <w:t>El sistema debe guardar valoraciones de las empresas. Cada valoración cuenta con un contenido de máximo 500 caracteres, y una puntuación del 1 al 5.</w:t>
-      </w:r>
-      <w:r>
-        <w:t xml:space="preserve"> </w:t>
-      </w:r>
-    </w:p>
-    <w:p>
-      <w:pPr>
-        <w:pStyle w:val="Prrafodelista"/>
-        <w:numPr>
-          <w:ilvl w:val="0"/>
-          <w:numId w:val="1"/>
-        </w:numPr>
-        <w:spacing w:line="276" w:lineRule="auto"/>
-      </w:pPr>
-      <w:r>
-        <w:t>Los usuarios pueden almacenar en el sistema</w:t>
-      </w:r>
-      <w:r>
-        <w:t xml:space="preserve"> </w:t>
-      </w:r>
-      <w:r>
-        <w:t xml:space="preserve">distintas </w:t>
-      </w:r>
-      <w:r>
-        <w:t>tarjeta</w:t>
-      </w:r>
-      <w:r>
-        <w:t xml:space="preserve">s de crédito, </w:t>
-      </w:r>
-      <w:r>
-        <w:t xml:space="preserve">indicando la siguiente información: nombre </w:t>
-      </w:r>
-      <w:r>
-        <w:t xml:space="preserve">completo </w:t>
-      </w:r>
-      <w:r>
-        <w:t xml:space="preserve">del usuario, nombre de la compañía, </w:t>
-      </w:r>
-      <w:r>
-        <w:t>número de la tarjeta,</w:t>
-      </w:r>
-      <w:r>
-        <w:t xml:space="preserve"> un mes de expiración, año de expiración y el código CVV entre 100 y 999. Se ha de tener en cuenta que no se puede asignar una tarjeta con mes y año de expiración </w:t>
-      </w:r>
-      <w:r>
-        <w:t>anterior</w:t>
-      </w:r>
-      <w:r>
-        <w:t>es</w:t>
-      </w:r>
-      <w:r>
-        <w:t xml:space="preserve"> al momento actual.</w:t>
-      </w:r>
-      <w:r>
-        <w:t xml:space="preserve"> </w:t>
-      </w:r>
-    </w:p>
-    <w:p>
-      <w:pPr>
-        <w:pStyle w:val="Prrafodelista"/>
-        <w:numPr>
-          <w:ilvl w:val="0"/>
-          <w:numId w:val="1"/>
-        </w:numPr>
-        <w:spacing w:line="276" w:lineRule="auto"/>
-      </w:pPr>
-      <w:r>
-        <w:t>El sistema debe guardar la siguiente información acerca de las rifas: titulo, descripción, nombre, URL opcional y foto opcional del producto a rifar, fecha límite para apuntarse a la rifa, y precio del tique.</w:t>
-      </w:r>
-      <w:r>
-        <w:t xml:space="preserve"> </w:t>
-      </w:r>
-    </w:p>
-    <w:p>
-      <w:pPr>
-        <w:pStyle w:val="Prrafodelista"/>
-        <w:numPr>
-          <w:ilvl w:val="0"/>
-          <w:numId w:val="1"/>
-        </w:numPr>
-        <w:spacing w:line="276" w:lineRule="auto"/>
-      </w:pPr>
-      <w:r>
-        <w:t>Un usuario puede conseguir tiques para una rifa. El sistema debe guardar: el código d</w:t>
-      </w:r>
-      <w:r>
-        <w:t>el tique, la tarjeta de crédito</w:t>
-      </w:r>
-      <w:r>
-        <w:t xml:space="preserve"> donde se producirá el pago si el tique no es gratis.</w:t>
-      </w:r>
-      <w:r>
-        <w:t xml:space="preserve"> </w:t>
-      </w:r>
-    </w:p>
-    <w:p>
-      <w:pPr>
-        <w:pStyle w:val="Prrafodelista"/>
-        <w:numPr>
-          <w:ilvl w:val="0"/>
-          <w:numId w:val="1"/>
-        </w:numPr>
-        <w:spacing w:line="276" w:lineRule="auto"/>
-      </w:pPr>
-      <w:r>
-        <w:t>Las empresas, patrocinadores y managers pueden realizar encuestas. Estas tienen un título más un conjunto de preguntas/respuestas definidas por el autor de la encuesta.</w:t>
-      </w:r>
-      <w:r>
-        <w:t xml:space="preserve"> </w:t>
-      </w:r>
-    </w:p>
-    <w:p>
-      <w:pPr>
-        <w:pStyle w:val="Prrafodelista"/>
-        <w:numPr>
-          <w:ilvl w:val="0"/>
-          <w:numId w:val="1"/>
-        </w:numPr>
-        <w:spacing w:line="276" w:lineRule="auto"/>
-      </w:pPr>
-      <w:r>
         <w:t xml:space="preserve">Los actores que realizan </w:t>
       </w:r>
       <w:r>
         <w:t xml:space="preserve">las </w:t>
       </w:r>
       <w:r>
-        <w:t xml:space="preserve">encuestas pueden añadir </w:t>
-      </w:r>
-      <w:r>
-        <w:t>restricciones en estas</w:t>
-      </w:r>
-      <w:r>
-        <w:t xml:space="preserve">. En el caso de que la encuesta sea realizada por una empresa o patrocinadores puede decidir si los actores a los que va dirigido deben haber tenido alguna </w:t>
-      </w:r>
-      <w:r>
-        <w:lastRenderedPageBreak/>
-        <w:t>interacción con ellos (han participado en sus chollos o rifas, o han visto alguno de sus anuncios). Si es un manager es el autor de la encuesta puede restringir que antigüedad (en días) debe tener el usuario o la cantidad (porcentaje) de interacciones que ha debido realizar el usuario.</w:t>
+        <w:t xml:space="preserve">encuestas pueden añadir restricciones sobre los actores que pueden contestar dichas encuestas. Las restricciones </w:t>
+      </w:r>
+      <w:r>
+        <w:t>definidas</w:t>
+      </w:r>
+      <w:r>
+        <w:t xml:space="preserve"> permiten </w:t>
+      </w:r>
+      <w:r>
+        <w:t>concretar</w:t>
+      </w:r>
+      <w:r>
+        <w:t xml:space="preserve"> a que actores (patrocinador, usuario o ambos) está dirigida la encuesta. En el caso de que la encuesta sea realizada por una empresa o patrocinadores puede decidir si los actores a los que va dirigido deben haber tenido alguna interacción con ellos (han participado en sus chollos o rifas, o han visto alguno de sus anuncios). Si es un </w:t>
+      </w:r>
+      <w:r>
+        <w:t>moderador</w:t>
+      </w:r>
+      <w:r>
+        <w:t xml:space="preserve"> es el autor de la encuesta puede restringir que antigüedad (en días) debe tener el usuario o la cantidad (porcentaje) de interacciones que ha debido realizar el usuario.</w:t>
       </w:r>
       <w:r>
         <w:t xml:space="preserve"> Son interacciones con el sistema cualquier comentario, conjunta creado por él o en el que participe, además de chollos y rifas de las que forma parte, valoraciones realizadas, encuestas contestadas, etc.</w:t>
@@ -959,6 +967,7 @@
         <w:spacing w:line="276" w:lineRule="auto"/>
       </w:pPr>
       <w:r>
+        <w:lastRenderedPageBreak/>
         <w:t>Un actor que está autenticado como empresa debe ser capaz de:</w:t>
       </w:r>
       <w:r>
@@ -1029,17 +1038,10 @@
         <w:spacing w:line="276" w:lineRule="auto"/>
       </w:pPr>
       <w:r>
-        <w:lastRenderedPageBreak/>
         <w:t xml:space="preserve">Realizar encuestas y </w:t>
       </w:r>
       <w:r>
-        <w:t>ver un informe sobre las respuesta</w:t>
-      </w:r>
-      <w:r>
-        <w:t>s</w:t>
-      </w:r>
-      <w:r>
-        <w:t>.</w:t>
+        <w:t>ver un informe sobre las respuestas.</w:t>
       </w:r>
     </w:p>
     <w:p>
@@ -1116,10 +1118,98 @@
         <w:spacing w:line="276" w:lineRule="auto"/>
       </w:pPr>
       <w:r>
-        <w:t>Realizar encuestas y ver un informe sobre las</w:t>
-      </w:r>
-      <w:r>
-        <w:t xml:space="preserve"> respuestas</w:t>
+        <w:t>Realizar encuestas y ver un informe sobre las respuestas.</w:t>
+      </w:r>
+    </w:p>
+    <w:p>
+      <w:pPr>
+        <w:pStyle w:val="Prrafodelista"/>
+        <w:numPr>
+          <w:ilvl w:val="0"/>
+          <w:numId w:val="6"/>
+        </w:numPr>
+        <w:spacing w:line="276" w:lineRule="auto"/>
+      </w:pPr>
+      <w:r>
+        <w:t>Contestar a las encuestas dirigidas para ellos.</w:t>
+      </w:r>
+    </w:p>
+    <w:p>
+      <w:pPr>
+        <w:pStyle w:val="Prrafodelista"/>
+        <w:numPr>
+          <w:ilvl w:val="0"/>
+          <w:numId w:val="1"/>
+        </w:numPr>
+        <w:spacing w:line="276" w:lineRule="auto"/>
+      </w:pPr>
+      <w:r>
+        <w:t>Un actor autenticado como usuario debe ser capaz de:</w:t>
+      </w:r>
+    </w:p>
+    <w:p>
+      <w:pPr>
+        <w:pStyle w:val="Prrafodelista"/>
+        <w:numPr>
+          <w:ilvl w:val="1"/>
+          <w:numId w:val="1"/>
+        </w:numPr>
+        <w:spacing w:line="276" w:lineRule="auto"/>
+      </w:pPr>
+      <w:r>
+        <w:t>Puede organizar una conjunta.</w:t>
+      </w:r>
+    </w:p>
+    <w:p>
+      <w:pPr>
+        <w:pStyle w:val="Prrafodelista"/>
+        <w:numPr>
+          <w:ilvl w:val="1"/>
+          <w:numId w:val="1"/>
+        </w:numPr>
+        <w:spacing w:line="276" w:lineRule="auto"/>
+      </w:pPr>
+      <w:r>
+        <w:t>Participar en una conjunta, además de borrar y editar su participación.</w:t>
+      </w:r>
+    </w:p>
+    <w:p>
+      <w:pPr>
+        <w:pStyle w:val="Prrafodelista"/>
+        <w:numPr>
+          <w:ilvl w:val="1"/>
+          <w:numId w:val="1"/>
+        </w:numPr>
+        <w:spacing w:line="276" w:lineRule="auto"/>
+      </w:pPr>
+      <w:r>
+        <w:t>Puede escribir y borrar un comentario, además de escribir una respuesta.</w:t>
+      </w:r>
+    </w:p>
+    <w:p>
+      <w:pPr>
+        <w:pStyle w:val="Prrafodelista"/>
+        <w:numPr>
+          <w:ilvl w:val="1"/>
+          <w:numId w:val="1"/>
+        </w:numPr>
+        <w:spacing w:line="276" w:lineRule="auto"/>
+      </w:pPr>
+      <w:r>
+        <w:t>Cambiar la visibilidad de su lista de deseo entre público y privado.</w:t>
+      </w:r>
+    </w:p>
+    <w:p>
+      <w:pPr>
+        <w:pStyle w:val="Prrafodelista"/>
+        <w:numPr>
+          <w:ilvl w:val="1"/>
+          <w:numId w:val="1"/>
+        </w:numPr>
+        <w:spacing w:line="276" w:lineRule="auto"/>
+      </w:pPr>
+      <w:r>
+        <w:t>Contestar a las encuestas</w:t>
       </w:r>
       <w:r>
         <w:t>.</w:t>
@@ -1129,39 +1219,13 @@
       <w:pPr>
         <w:pStyle w:val="Prrafodelista"/>
         <w:numPr>
-          <w:ilvl w:val="0"/>
-          <w:numId w:val="6"/>
-        </w:numPr>
-        <w:spacing w:line="276" w:lineRule="auto"/>
-      </w:pPr>
-      <w:r>
-        <w:t>Contestar a las encuestas dirigidas para ellos.</w:t>
-      </w:r>
-    </w:p>
-    <w:p>
-      <w:pPr>
-        <w:pStyle w:val="Prrafodelista"/>
-        <w:numPr>
-          <w:ilvl w:val="0"/>
-          <w:numId w:val="1"/>
-        </w:numPr>
-        <w:spacing w:line="276" w:lineRule="auto"/>
-      </w:pPr>
-      <w:r>
-        <w:t>Un actor autenticado como usuario debe ser capaz de:</w:t>
-      </w:r>
-    </w:p>
-    <w:p>
-      <w:pPr>
-        <w:pStyle w:val="Prrafodelista"/>
-        <w:numPr>
           <w:ilvl w:val="1"/>
           <w:numId w:val="1"/>
         </w:numPr>
         <w:spacing w:line="276" w:lineRule="auto"/>
       </w:pPr>
       <w:r>
-        <w:t>Puede organizar una conjunta.</w:t>
+        <w:t>Apuntarse a un chollo.</w:t>
       </w:r>
     </w:p>
     <w:p>
@@ -1174,7 +1238,7 @@
         <w:spacing w:line="276" w:lineRule="auto"/>
       </w:pPr>
       <w:r>
-        <w:t>Participar en una conjunta, además de borrar y editar su participación.</w:t>
+        <w:t>Valorar las empresas.</w:t>
       </w:r>
     </w:p>
     <w:p>
@@ -1187,7 +1251,13 @@
         <w:spacing w:line="276" w:lineRule="auto"/>
       </w:pPr>
       <w:r>
-        <w:t>Puede escribir y borrar un comentario, además de escribir una respuesta.</w:t>
+        <w:t>Obtener un tique.</w:t>
+      </w:r>
+      <w:r>
+        <w:t xml:space="preserve"> </w:t>
+      </w:r>
+      <w:r>
+        <w:t>Si la rifa es gratuita, el usuario no podrá adquirir más de uno.</w:t>
       </w:r>
     </w:p>
     <w:p>
@@ -1200,80 +1270,6 @@
         <w:spacing w:line="276" w:lineRule="auto"/>
       </w:pPr>
       <w:r>
-        <w:t>Cambiar la visibilidad de su lista de deseo entre público y privado.</w:t>
-      </w:r>
-    </w:p>
-    <w:p>
-      <w:pPr>
-        <w:pStyle w:val="Prrafodelista"/>
-        <w:numPr>
-          <w:ilvl w:val="1"/>
-          <w:numId w:val="1"/>
-        </w:numPr>
-        <w:spacing w:line="276" w:lineRule="auto"/>
-      </w:pPr>
-      <w:r>
-        <w:t>Contestar a las encuestas</w:t>
-      </w:r>
-      <w:r>
-        <w:t>.</w:t>
-      </w:r>
-    </w:p>
-    <w:p>
-      <w:pPr>
-        <w:pStyle w:val="Prrafodelista"/>
-        <w:numPr>
-          <w:ilvl w:val="1"/>
-          <w:numId w:val="1"/>
-        </w:numPr>
-        <w:spacing w:line="276" w:lineRule="auto"/>
-      </w:pPr>
-      <w:r>
-        <w:t>Apuntarse a un chollo.</w:t>
-      </w:r>
-    </w:p>
-    <w:p>
-      <w:pPr>
-        <w:pStyle w:val="Prrafodelista"/>
-        <w:numPr>
-          <w:ilvl w:val="1"/>
-          <w:numId w:val="1"/>
-        </w:numPr>
-        <w:spacing w:line="276" w:lineRule="auto"/>
-      </w:pPr>
-      <w:r>
-        <w:t>Valorar las empresas.</w:t>
-      </w:r>
-    </w:p>
-    <w:p>
-      <w:pPr>
-        <w:pStyle w:val="Prrafodelista"/>
-        <w:numPr>
-          <w:ilvl w:val="1"/>
-          <w:numId w:val="1"/>
-        </w:numPr>
-        <w:spacing w:line="276" w:lineRule="auto"/>
-      </w:pPr>
-      <w:r>
-        <w:t>Obtener un tique.</w:t>
-      </w:r>
-      <w:r>
-        <w:t xml:space="preserve"> </w:t>
-      </w:r>
-      <w:r>
-        <w:t>Si la rifa es gratuita, el usuario no podrá adquirir más de uno.</w:t>
-      </w:r>
-    </w:p>
-    <w:p>
-      <w:pPr>
-        <w:pStyle w:val="Prrafodelista"/>
-        <w:numPr>
-          <w:ilvl w:val="1"/>
-          <w:numId w:val="1"/>
-        </w:numPr>
-        <w:spacing w:line="276" w:lineRule="auto"/>
-      </w:pPr>
-      <w:r>
         <w:t>Suscribirse a un plan de pago indicando un modo de pago y si quiere realizar el pago de forma mensual, trimestral o anual.</w:t>
       </w:r>
     </w:p>
@@ -1287,7 +1283,13 @@
         <w:spacing w:line="276" w:lineRule="auto"/>
       </w:pPr>
       <w:r>
-        <w:t>Un actor que está autenticado como manager debe ser capaz de:</w:t>
+        <w:t xml:space="preserve">Un actor que está autenticado como </w:t>
+      </w:r>
+      <w:r>
+        <w:t>moderador</w:t>
+      </w:r>
+      <w:r>
+        <w:t xml:space="preserve"> debe ser capaz de:</w:t>
       </w:r>
     </w:p>
     <w:p>
@@ -1416,6 +1418,7 @@
         <w:spacing w:line="276" w:lineRule="auto"/>
       </w:pPr>
       <w:r>
+        <w:lastRenderedPageBreak/>
         <w:t>Una notificación será enviada a los usuarios cuando se publique un chollo o cuando ganen una rifa.</w:t>
       </w:r>
       <w:r>
@@ -1467,7 +1470,13 @@
         <w:spacing w:line="276" w:lineRule="auto"/>
       </w:pPr>
       <w:r>
-        <w:t>Registrar en el sistema a un manager.</w:t>
+        <w:t xml:space="preserve">Registrar en el sistema a un </w:t>
+      </w:r>
+      <w:r>
+        <w:t>moderador</w:t>
+      </w:r>
+      <w:r>
+        <w:t>.</w:t>
       </w:r>
     </w:p>
     <w:p>
@@ -1480,98 +1489,432 @@
         <w:spacing w:line="276" w:lineRule="auto"/>
       </w:pPr>
       <w:r>
+        <w:t xml:space="preserve">Cambiar la </w:t>
+      </w:r>
+      <w:r>
+        <w:t>configuración del sis</w:t>
+      </w:r>
+      <w:r>
+        <w:t>tema.</w:t>
+      </w:r>
+    </w:p>
+    <w:p>
+      <w:pPr>
+        <w:pStyle w:val="Prrafodelista"/>
+        <w:numPr>
+          <w:ilvl w:val="1"/>
+          <w:numId w:val="1"/>
+        </w:numPr>
+        <w:spacing w:line="276" w:lineRule="auto"/>
+      </w:pPr>
+      <w:r>
+        <w:t>Editar los niveles de puntuación de los usuarios.</w:t>
+      </w:r>
+    </w:p>
+    <w:p>
+      <w:pPr>
+        <w:pStyle w:val="Prrafodelista"/>
+        <w:numPr>
+          <w:ilvl w:val="1"/>
+          <w:numId w:val="1"/>
+        </w:numPr>
+        <w:spacing w:line="276" w:lineRule="auto"/>
+      </w:pPr>
+      <w:r>
+        <w:t>Mostrar un dashboard con la siguiente información:</w:t>
+      </w:r>
+    </w:p>
+    <w:p>
+      <w:pPr>
+        <w:pStyle w:val="Prrafodelista"/>
+        <w:numPr>
+          <w:ilvl w:val="2"/>
+          <w:numId w:val="1"/>
+        </w:numPr>
+        <w:spacing w:line="276" w:lineRule="auto"/>
+      </w:pPr>
+      <w:r>
+        <w:t xml:space="preserve">Mínimo, máximo, media y desviación estándar </w:t>
+      </w:r>
+      <w:r>
+        <w:t>de los banners</w:t>
+      </w:r>
+      <w:r>
+        <w:t xml:space="preserve"> por cada patrocinador.</w:t>
+      </w:r>
+    </w:p>
+    <w:p>
+      <w:pPr>
+        <w:pStyle w:val="Prrafodelista"/>
+        <w:numPr>
+          <w:ilvl w:val="2"/>
+          <w:numId w:val="1"/>
+        </w:numPr>
+        <w:spacing w:line="276" w:lineRule="auto"/>
+      </w:pPr>
+      <w:r>
+        <w:t xml:space="preserve">La media </w:t>
+      </w:r>
+      <w:r>
+        <w:t>de la ratio</w:t>
+      </w:r>
+      <w:r>
+        <w:t xml:space="preserve"> de</w:t>
+      </w:r>
+      <w:r>
+        <w:t xml:space="preserve"> etiquetas por chollos.</w:t>
+      </w:r>
+    </w:p>
+    <w:p>
+      <w:pPr>
+        <w:pStyle w:val="Prrafodelista"/>
+        <w:numPr>
+          <w:ilvl w:val="2"/>
+          <w:numId w:val="1"/>
+        </w:numPr>
+        <w:spacing w:line="276" w:lineRule="auto"/>
+      </w:pPr>
+      <w:r>
+        <w:t>Chollo con más</w:t>
+      </w:r>
+      <w:r>
+        <w:t xml:space="preserve"> y menos</w:t>
+      </w:r>
+      <w:r>
+        <w:t xml:space="preserve"> patroc</w:t>
+      </w:r>
+      <w:r>
+        <w:t>inadores</w:t>
+      </w:r>
+      <w:r>
+        <w:t>.</w:t>
+      </w:r>
+    </w:p>
+    <w:p>
+      <w:pPr>
+        <w:pStyle w:val="Prrafodelista"/>
+        <w:numPr>
+          <w:ilvl w:val="2"/>
+          <w:numId w:val="1"/>
+        </w:numPr>
+        <w:spacing w:line="276" w:lineRule="auto"/>
+      </w:pPr>
+      <w:r>
+        <w:t>Los chollos que estén en más listas de deseo.</w:t>
+      </w:r>
+    </w:p>
+    <w:p>
+      <w:pPr>
+        <w:pStyle w:val="Prrafodelista"/>
+        <w:numPr>
+          <w:ilvl w:val="2"/>
+          <w:numId w:val="1"/>
+        </w:numPr>
+        <w:spacing w:line="276" w:lineRule="auto"/>
+      </w:pPr>
+      <w:r>
+        <w:t>Ratio de notificaciones vistas por chollo.</w:t>
+      </w:r>
+    </w:p>
+    <w:p>
+      <w:pPr>
+        <w:pStyle w:val="Prrafodelista"/>
+        <w:numPr>
+          <w:ilvl w:val="2"/>
+          <w:numId w:val="1"/>
+        </w:numPr>
+        <w:spacing w:line="276" w:lineRule="auto"/>
+      </w:pPr>
+      <w:r>
+        <w:t>Ratio de notificaciones vistas sobre el total.</w:t>
+      </w:r>
+    </w:p>
+    <w:p>
+      <w:pPr>
+        <w:pStyle w:val="Prrafodelista"/>
+        <w:numPr>
+          <w:ilvl w:val="2"/>
+          <w:numId w:val="1"/>
+        </w:numPr>
+        <w:spacing w:line="276" w:lineRule="auto"/>
+      </w:pPr>
+      <w:r>
+        <w:t>Media de usuarios que tienen una participación en una rifa respecto al total.</w:t>
+      </w:r>
+    </w:p>
+    <w:p>
+      <w:pPr>
+        <w:pStyle w:val="Prrafodelista"/>
+        <w:numPr>
+          <w:ilvl w:val="2"/>
+          <w:numId w:val="1"/>
+        </w:numPr>
+        <w:spacing w:line="276" w:lineRule="auto"/>
+      </w:pPr>
+      <w:r>
+        <w:t>Las empresas que han realizado m</w:t>
+      </w:r>
+      <w:r>
+        <w:t>ás del 15%, 10% y 5% de las encuestas llevadas a cabo por empresas.</w:t>
+      </w:r>
+    </w:p>
+    <w:p>
+      <w:pPr>
+        <w:pStyle w:val="Prrafodelista"/>
+        <w:numPr>
+          <w:ilvl w:val="2"/>
+          <w:numId w:val="1"/>
+        </w:numPr>
+        <w:spacing w:line="276" w:lineRule="auto"/>
+      </w:pPr>
+      <w:r>
+        <w:t>Los usuarios que han respondido a más encuestas.</w:t>
+      </w:r>
+    </w:p>
+    <w:p>
+      <w:pPr>
+        <w:pStyle w:val="Prrafodelista"/>
+        <w:numPr>
+          <w:ilvl w:val="2"/>
+          <w:numId w:val="1"/>
+        </w:numPr>
+        <w:spacing w:line="276" w:lineRule="auto"/>
+      </w:pPr>
+      <w:r>
+        <w:t xml:space="preserve">Top-5 usuarios que más valoraciones han realizado. </w:t>
+      </w:r>
+    </w:p>
+    <w:p>
+      <w:pPr>
+        <w:pStyle w:val="Prrafodelista"/>
+        <w:numPr>
+          <w:ilvl w:val="2"/>
+          <w:numId w:val="1"/>
+        </w:numPr>
+        <w:spacing w:line="276" w:lineRule="auto"/>
+      </w:pPr>
+      <w:r>
+        <w:t>Ratio de usuarios que realizan comentarios.</w:t>
+      </w:r>
+    </w:p>
+    <w:p>
+      <w:pPr>
+        <w:pStyle w:val="Prrafodelista"/>
+        <w:numPr>
+          <w:ilvl w:val="2"/>
+          <w:numId w:val="1"/>
+        </w:numPr>
+        <w:spacing w:line="276" w:lineRule="auto"/>
+      </w:pPr>
+      <w:r>
+        <w:t>Usuarios que han realizado más del 10% de interaccione</w:t>
+      </w:r>
+      <w:r>
+        <w:t>s con el sistema.</w:t>
+      </w:r>
+    </w:p>
+    <w:p>
+      <w:pPr>
+        <w:pStyle w:val="Prrafodelista"/>
+        <w:numPr>
+          <w:ilvl w:val="2"/>
+          <w:numId w:val="1"/>
+        </w:numPr>
+        <w:spacing w:line="276" w:lineRule="auto"/>
+      </w:pPr>
+      <w:r>
+        <w:t>Categorías con más chollos que la media.</w:t>
+      </w:r>
+    </w:p>
+    <w:p>
+      <w:pPr>
+        <w:pStyle w:val="Prrafodelista"/>
+        <w:numPr>
+          <w:ilvl w:val="2"/>
+          <w:numId w:val="1"/>
+        </w:numPr>
+        <w:spacing w:line="276" w:lineRule="auto"/>
+      </w:pPr>
+      <w:r>
+        <w:t>Las empresas que proveen más etiquetas a sus chollos.</w:t>
+      </w:r>
+    </w:p>
+    <w:p>
+      <w:pPr>
+        <w:pStyle w:val="Prrafodelista"/>
+        <w:numPr>
+          <w:ilvl w:val="2"/>
+          <w:numId w:val="1"/>
+        </w:numPr>
+        <w:spacing w:line="276" w:lineRule="auto"/>
+      </w:pPr>
+      <w:r>
+        <w:t>La media del ratio de chollos por categorías.</w:t>
+      </w:r>
+    </w:p>
+    <w:p>
+      <w:pPr>
+        <w:pStyle w:val="Prrafodelista"/>
+        <w:numPr>
+          <w:ilvl w:val="2"/>
+          <w:numId w:val="1"/>
+        </w:numPr>
+        <w:spacing w:line="276" w:lineRule="auto"/>
+      </w:pPr>
+      <w:r>
+        <w:t>Usuario con mayor media de número de caracteres escritos en sus valoraciones a las empresas.</w:t>
+      </w:r>
+    </w:p>
+    <w:p>
+      <w:pPr>
+        <w:pStyle w:val="Prrafodelista"/>
+        <w:numPr>
+          <w:ilvl w:val="2"/>
+          <w:numId w:val="1"/>
+        </w:numPr>
+        <w:spacing w:line="276" w:lineRule="auto"/>
+      </w:pPr>
+      <w:r>
+        <w:t>Conjuntas con un 10% de más participación que la media.</w:t>
+      </w:r>
+    </w:p>
+    <w:p>
+      <w:pPr>
+        <w:pStyle w:val="Prrafodelista"/>
+        <w:numPr>
+          <w:ilvl w:val="2"/>
+          <w:numId w:val="1"/>
+        </w:numPr>
+        <w:spacing w:line="276" w:lineRule="auto"/>
+      </w:pPr>
+      <w:r>
+        <w:t>Mínimo, máximo, media y desviación estándar del descuento de un chollo.</w:t>
+      </w:r>
+      <w:r>
+        <w:t xml:space="preserve"> </w:t>
+      </w:r>
+    </w:p>
+    <w:p>
+      <w:pPr>
+        <w:pStyle w:val="Prrafodelista"/>
+        <w:numPr>
+          <w:ilvl w:val="2"/>
+          <w:numId w:val="1"/>
+        </w:numPr>
+        <w:spacing w:line="276" w:lineRule="auto"/>
+      </w:pPr>
+      <w:r>
+        <w:t>Mínimo, máximo, media y desviación estándar del descuento de una conjunta.</w:t>
+      </w:r>
+    </w:p>
+    <w:p>
+      <w:pPr>
+        <w:pStyle w:val="Prrafodelista"/>
+        <w:numPr>
+          <w:ilvl w:val="2"/>
+          <w:numId w:val="1"/>
+        </w:numPr>
+        <w:spacing w:line="276" w:lineRule="auto"/>
+      </w:pPr>
+      <w:r>
+        <w:t>Usuario que más rifas ha ganado.</w:t>
+      </w:r>
+    </w:p>
+    <w:p>
+      <w:pPr>
+        <w:pStyle w:val="Prrafodelista"/>
+        <w:numPr>
+          <w:ilvl w:val="2"/>
+          <w:numId w:val="1"/>
+        </w:numPr>
+        <w:spacing w:line="276" w:lineRule="auto"/>
+      </w:pPr>
+      <w:r>
+        <w:t xml:space="preserve">Usuario que ha comprado más </w:t>
+      </w:r>
+      <w:r>
+        <w:t>tique</w:t>
+      </w:r>
+      <w:r>
+        <w:t>s para una rifa y el que menos.</w:t>
+      </w:r>
+    </w:p>
+    <w:p>
+      <w:pPr>
+        <w:pStyle w:val="Prrafodelista"/>
+        <w:numPr>
+          <w:ilvl w:val="2"/>
+          <w:numId w:val="1"/>
+        </w:numPr>
+        <w:spacing w:line="276" w:lineRule="auto"/>
+      </w:pPr>
+      <w:r>
+        <w:t xml:space="preserve">Media de </w:t>
+      </w:r>
+      <w:r>
+        <w:t>tique</w:t>
+      </w:r>
+      <w:r>
+        <w:t>s comprados por los usuarios para una rifa.</w:t>
+      </w:r>
+    </w:p>
+    <w:p>
+      <w:pPr>
+        <w:pStyle w:val="Prrafodelista"/>
+        <w:numPr>
+          <w:ilvl w:val="2"/>
+          <w:numId w:val="1"/>
+        </w:numPr>
+        <w:spacing w:line="276" w:lineRule="auto"/>
+      </w:pPr>
+      <w:r>
+        <w:t xml:space="preserve">Usuario que ha comprado más del 25% del total de </w:t>
+      </w:r>
+      <w:r>
+        <w:t>tique</w:t>
+      </w:r>
+      <w:r>
+        <w:t xml:space="preserve">s </w:t>
+      </w:r>
+      <w:r>
+        <w:t>vendidos en total para todas las rifas.</w:t>
+      </w:r>
+    </w:p>
+    <w:p>
+      <w:pPr>
+        <w:pStyle w:val="Ttulo2"/>
+        <w:spacing w:line="276" w:lineRule="auto"/>
+      </w:pPr>
+      <w:r>
         <w:lastRenderedPageBreak/>
-        <w:t xml:space="preserve">Cambiar la </w:t>
-      </w:r>
-      <w:r>
-        <w:t>configuración del sis</w:t>
-      </w:r>
-      <w:r>
-        <w:t>tema.</w:t>
-      </w:r>
-    </w:p>
-    <w:p>
-      <w:pPr>
-        <w:pStyle w:val="Prrafodelista"/>
-        <w:numPr>
-          <w:ilvl w:val="1"/>
-          <w:numId w:val="1"/>
-        </w:numPr>
-        <w:spacing w:line="276" w:lineRule="auto"/>
-      </w:pPr>
-      <w:r>
-        <w:t xml:space="preserve">Mostrar un </w:t>
-      </w:r>
-      <w:proofErr w:type="spellStart"/>
-      <w:r>
-        <w:t>dashboard</w:t>
-      </w:r>
-      <w:proofErr w:type="spellEnd"/>
-      <w:r>
-        <w:t xml:space="preserve"> con la siguiente información:</w:t>
-      </w:r>
-    </w:p>
-    <w:p>
-      <w:pPr>
-        <w:pStyle w:val="Prrafodelista"/>
-        <w:numPr>
-          <w:ilvl w:val="2"/>
-          <w:numId w:val="1"/>
-        </w:numPr>
-        <w:spacing w:line="276" w:lineRule="auto"/>
-      </w:pPr>
-      <w:r>
-        <w:t xml:space="preserve">Mínimo, máximo, media y desviación estándar </w:t>
-      </w:r>
-      <w:r>
-        <w:t>de los banners</w:t>
-      </w:r>
-      <w:r>
-        <w:t xml:space="preserve"> por cada patrocinador.</w:t>
-      </w:r>
-    </w:p>
-    <w:p>
-      <w:pPr>
-        <w:pStyle w:val="Prrafodelista"/>
-        <w:numPr>
-          <w:ilvl w:val="2"/>
-          <w:numId w:val="1"/>
-        </w:numPr>
-        <w:spacing w:line="276" w:lineRule="auto"/>
-      </w:pPr>
-      <w:r>
-        <w:t xml:space="preserve">La media </w:t>
-      </w:r>
-      <w:r>
-        <w:t>de la ratio</w:t>
-      </w:r>
-      <w:r>
-        <w:t xml:space="preserve"> de</w:t>
-      </w:r>
-      <w:r>
-        <w:t xml:space="preserve"> etiquetas por chollos.</w:t>
-      </w:r>
-    </w:p>
-    <w:p>
-      <w:pPr>
-        <w:pStyle w:val="Prrafodelista"/>
-        <w:numPr>
-          <w:ilvl w:val="2"/>
-          <w:numId w:val="1"/>
-        </w:numPr>
-        <w:spacing w:line="276" w:lineRule="auto"/>
-      </w:pPr>
-      <w:r>
-        <w:t>Chollo con más</w:t>
-      </w:r>
-      <w:r>
-        <w:t xml:space="preserve"> y menos</w:t>
-      </w:r>
-      <w:r>
-        <w:t xml:space="preserve"> patroc</w:t>
-      </w:r>
-      <w:r>
-        <w:t>inadores</w:t>
+        <w:t>Requisitos no funcionales</w:t>
+      </w:r>
+    </w:p>
+    <w:p>
+      <w:pPr>
+        <w:spacing w:line="276" w:lineRule="auto"/>
+      </w:pPr>
+    </w:p>
+    <w:p>
+      <w:pPr>
+        <w:pStyle w:val="Prrafodelista"/>
+        <w:numPr>
+          <w:ilvl w:val="0"/>
+          <w:numId w:val="1"/>
+        </w:numPr>
+        <w:spacing w:line="276" w:lineRule="auto"/>
+      </w:pPr>
+      <w:r>
+        <w:t xml:space="preserve">El sistema debe estar disponible en </w:t>
+      </w:r>
+      <w:r>
+        <w:t>inglés y e</w:t>
+      </w:r>
+      <w:r>
+        <w:t>spañol (Los datos no tienen por qué estar disponible en distintos</w:t>
+      </w:r>
+      <w:r>
+        <w:t xml:space="preserve"> idiomas, solamente los mensajes que se muestran)</w:t>
       </w:r>
       <w:r>
         <w:t>.</w:t>
@@ -1581,370 +1924,20 @@
       <w:pPr>
         <w:pStyle w:val="Prrafodelista"/>
         <w:numPr>
-          <w:ilvl w:val="2"/>
-          <w:numId w:val="1"/>
-        </w:numPr>
-        <w:spacing w:line="276" w:lineRule="auto"/>
-      </w:pPr>
-      <w:r>
-        <w:t>Los chollos que estén en más listas de deseo.</w:t>
-      </w:r>
-    </w:p>
-    <w:p>
-      <w:pPr>
-        <w:pStyle w:val="Prrafodelista"/>
-        <w:numPr>
-          <w:ilvl w:val="2"/>
-          <w:numId w:val="1"/>
-        </w:numPr>
-        <w:spacing w:line="276" w:lineRule="auto"/>
-      </w:pPr>
-      <w:r>
-        <w:t>Ratio de notificaciones vistas por chollo.</w:t>
-      </w:r>
-    </w:p>
-    <w:p>
-      <w:pPr>
-        <w:pStyle w:val="Prrafodelista"/>
-        <w:numPr>
-          <w:ilvl w:val="2"/>
-          <w:numId w:val="1"/>
-        </w:numPr>
-        <w:spacing w:line="276" w:lineRule="auto"/>
-      </w:pPr>
-      <w:r>
-        <w:t>Ratio de notificaciones vistas sobre el total.</w:t>
-      </w:r>
-    </w:p>
-    <w:p>
-      <w:pPr>
-        <w:pStyle w:val="Prrafodelista"/>
-        <w:numPr>
-          <w:ilvl w:val="2"/>
-          <w:numId w:val="1"/>
-        </w:numPr>
-        <w:spacing w:line="276" w:lineRule="auto"/>
-      </w:pPr>
-      <w:r>
-        <w:t>Media de usuarios que tienen una participación en una rifa respecto al total.</w:t>
-      </w:r>
-    </w:p>
-    <w:p>
-      <w:pPr>
-        <w:pStyle w:val="Prrafodelista"/>
-        <w:numPr>
-          <w:ilvl w:val="2"/>
-          <w:numId w:val="1"/>
-        </w:numPr>
-        <w:spacing w:line="276" w:lineRule="auto"/>
-      </w:pPr>
-      <w:r>
-        <w:t>Las empresas que han realizado m</w:t>
-      </w:r>
-      <w:r>
-        <w:t>ás del 15%, 10% y 5% de las encuestas llevadas a cabo por empresas.</w:t>
-      </w:r>
-    </w:p>
-    <w:p>
-      <w:pPr>
-        <w:pStyle w:val="Prrafodelista"/>
-        <w:numPr>
-          <w:ilvl w:val="2"/>
-          <w:numId w:val="1"/>
-        </w:numPr>
-        <w:spacing w:line="276" w:lineRule="auto"/>
-      </w:pPr>
-      <w:r>
-        <w:t>Los usuarios que han respondido a más encuestas.</w:t>
-      </w:r>
-    </w:p>
-    <w:p>
-      <w:pPr>
-        <w:pStyle w:val="Prrafodelista"/>
-        <w:numPr>
-          <w:ilvl w:val="2"/>
-          <w:numId w:val="1"/>
-        </w:numPr>
-        <w:spacing w:line="276" w:lineRule="auto"/>
-      </w:pPr>
-      <w:r>
-        <w:t xml:space="preserve">Top-5 usuarios que más valoraciones han realizado. </w:t>
-      </w:r>
-    </w:p>
-    <w:p>
-      <w:pPr>
-        <w:pStyle w:val="Prrafodelista"/>
-        <w:numPr>
-          <w:ilvl w:val="2"/>
-          <w:numId w:val="1"/>
-        </w:numPr>
-        <w:spacing w:line="276" w:lineRule="auto"/>
-      </w:pPr>
-      <w:r>
-        <w:t>Ratio de usuarios que realizan comentarios.</w:t>
-      </w:r>
-    </w:p>
-    <w:p>
-      <w:pPr>
-        <w:pStyle w:val="Prrafodelista"/>
-        <w:numPr>
-          <w:ilvl w:val="2"/>
-          <w:numId w:val="1"/>
-        </w:numPr>
-        <w:spacing w:line="276" w:lineRule="auto"/>
-      </w:pPr>
-      <w:r>
-        <w:t>Usuarios que han realizado más del 10% de interaccione</w:t>
-      </w:r>
-      <w:r>
-        <w:t>s con el sistema.</w:t>
-      </w:r>
-    </w:p>
-    <w:p>
-      <w:pPr>
-        <w:pStyle w:val="Prrafodelista"/>
-        <w:numPr>
-          <w:ilvl w:val="2"/>
-          <w:numId w:val="1"/>
-        </w:numPr>
-        <w:spacing w:line="276" w:lineRule="auto"/>
-      </w:pPr>
-      <w:r>
-        <w:t>Categorías con más chollos que la media.</w:t>
-      </w:r>
-    </w:p>
-    <w:p>
-      <w:pPr>
-        <w:pStyle w:val="Prrafodelista"/>
-        <w:numPr>
-          <w:ilvl w:val="2"/>
-          <w:numId w:val="1"/>
-        </w:numPr>
-        <w:spacing w:line="276" w:lineRule="auto"/>
-      </w:pPr>
-      <w:r>
-        <w:t>Las empresas que proveen más etiquetas a sus chollos.</w:t>
-      </w:r>
-    </w:p>
-    <w:p>
-      <w:pPr>
-        <w:pStyle w:val="Prrafodelista"/>
-        <w:numPr>
-          <w:ilvl w:val="2"/>
-          <w:numId w:val="1"/>
-        </w:numPr>
-        <w:spacing w:line="276" w:lineRule="auto"/>
-      </w:pPr>
-      <w:r>
-        <w:t xml:space="preserve">La media </w:t>
-      </w:r>
-      <w:proofErr w:type="gramStart"/>
-      <w:r>
-        <w:t>del ratio</w:t>
-      </w:r>
-      <w:proofErr w:type="gramEnd"/>
-      <w:r>
-        <w:t xml:space="preserve"> de chollos por categorías.</w:t>
-      </w:r>
-    </w:p>
-    <w:p>
-      <w:pPr>
-        <w:pStyle w:val="Prrafodelista"/>
-        <w:numPr>
-          <w:ilvl w:val="2"/>
-          <w:numId w:val="1"/>
-        </w:numPr>
-        <w:spacing w:line="276" w:lineRule="auto"/>
-      </w:pPr>
-      <w:r>
-        <w:t>Usuario con mayor media de número de caracteres escritos en sus valoraciones a las empresas.</w:t>
-      </w:r>
-    </w:p>
-    <w:p>
-      <w:pPr>
-        <w:pStyle w:val="Prrafodelista"/>
-        <w:numPr>
-          <w:ilvl w:val="2"/>
-          <w:numId w:val="1"/>
-        </w:numPr>
-        <w:spacing w:line="276" w:lineRule="auto"/>
-      </w:pPr>
-      <w:r>
-        <w:t>Conjuntas con un 10% de más participación que la media.</w:t>
-      </w:r>
-    </w:p>
-    <w:p>
-      <w:pPr>
-        <w:pStyle w:val="Prrafodelista"/>
-        <w:numPr>
-          <w:ilvl w:val="2"/>
-          <w:numId w:val="1"/>
-        </w:numPr>
-        <w:spacing w:line="276" w:lineRule="auto"/>
-      </w:pPr>
-      <w:r>
-        <w:t>Mínimo, máximo, media y desviación estándar del descuento de un chollo.</w:t>
+          <w:ilvl w:val="0"/>
+          <w:numId w:val="1"/>
+        </w:numPr>
+        <w:spacing w:line="276" w:lineRule="auto"/>
+      </w:pPr>
+      <w:r>
+        <w:t xml:space="preserve">El sistema debe ser fácilmente </w:t>
+      </w:r>
+      <w:r>
+        <w:t>personalizable en</w:t>
       </w:r>
       <w:r>
         <w:t xml:space="preserve"> </w:t>
       </w:r>
-    </w:p>
-    <w:p>
-      <w:pPr>
-        <w:pStyle w:val="Prrafodelista"/>
-        <w:numPr>
-          <w:ilvl w:val="2"/>
-          <w:numId w:val="1"/>
-        </w:numPr>
-        <w:spacing w:line="276" w:lineRule="auto"/>
-      </w:pPr>
-      <w:r>
-        <w:t>Mínimo, máximo, media y desviación estándar del descuento de una conjunta.</w:t>
-      </w:r>
-    </w:p>
-    <w:p>
-      <w:pPr>
-        <w:pStyle w:val="Prrafodelista"/>
-        <w:numPr>
-          <w:ilvl w:val="2"/>
-          <w:numId w:val="1"/>
-        </w:numPr>
-        <w:spacing w:line="276" w:lineRule="auto"/>
-      </w:pPr>
-      <w:r>
-        <w:t>Usuario que más rifas ha ganado.</w:t>
-      </w:r>
-    </w:p>
-    <w:p>
-      <w:pPr>
-        <w:pStyle w:val="Prrafodelista"/>
-        <w:numPr>
-          <w:ilvl w:val="2"/>
-          <w:numId w:val="1"/>
-        </w:numPr>
-        <w:spacing w:line="276" w:lineRule="auto"/>
-      </w:pPr>
-      <w:r>
-        <w:t xml:space="preserve">Usuario que ha comprado más </w:t>
-      </w:r>
-      <w:r>
-        <w:t>tique</w:t>
-      </w:r>
-      <w:r>
-        <w:t>s para una rifa y el que menos.</w:t>
-      </w:r>
-    </w:p>
-    <w:p>
-      <w:pPr>
-        <w:pStyle w:val="Prrafodelista"/>
-        <w:numPr>
-          <w:ilvl w:val="2"/>
-          <w:numId w:val="1"/>
-        </w:numPr>
-        <w:spacing w:line="276" w:lineRule="auto"/>
-      </w:pPr>
-      <w:r>
-        <w:t xml:space="preserve">Media de </w:t>
-      </w:r>
-      <w:r>
-        <w:t>tique</w:t>
-      </w:r>
-      <w:r>
-        <w:t>s comprados por los usuarios para una rifa.</w:t>
-      </w:r>
-    </w:p>
-    <w:p>
-      <w:pPr>
-        <w:pStyle w:val="Prrafodelista"/>
-        <w:numPr>
-          <w:ilvl w:val="2"/>
-          <w:numId w:val="1"/>
-        </w:numPr>
-        <w:spacing w:line="276" w:lineRule="auto"/>
-      </w:pPr>
-      <w:r>
-        <w:t xml:space="preserve">Usuario que ha comprado más del 25% del total de </w:t>
-      </w:r>
-      <w:r>
-        <w:t>tique</w:t>
-      </w:r>
-      <w:r>
-        <w:t xml:space="preserve">s </w:t>
-      </w:r>
-      <w:r>
-        <w:t>vendidos en total para todas las rifas.</w:t>
-      </w:r>
-    </w:p>
-    <w:p>
-      <w:pPr>
-        <w:spacing w:line="276" w:lineRule="auto"/>
-      </w:pPr>
-    </w:p>
-    <w:p>
-      <w:pPr>
-        <w:pStyle w:val="Ttulo2"/>
-        <w:spacing w:line="276" w:lineRule="auto"/>
-      </w:pPr>
-    </w:p>
-    <w:p/>
-    <w:p>
-      <w:pPr>
-        <w:pStyle w:val="Ttulo2"/>
-        <w:spacing w:line="276" w:lineRule="auto"/>
-      </w:pPr>
-      <w:r>
-        <w:t>Requisitos no funcionales</w:t>
-      </w:r>
-    </w:p>
-    <w:p>
-      <w:pPr>
-        <w:spacing w:line="276" w:lineRule="auto"/>
-      </w:pPr>
-    </w:p>
-    <w:p>
-      <w:pPr>
-        <w:pStyle w:val="Prrafodelista"/>
-        <w:numPr>
-          <w:ilvl w:val="0"/>
-          <w:numId w:val="1"/>
-        </w:numPr>
-        <w:spacing w:line="276" w:lineRule="auto"/>
-      </w:pPr>
-      <w:r>
-        <w:lastRenderedPageBreak/>
-        <w:t xml:space="preserve">El sistema debe estar disponible en </w:t>
-      </w:r>
-      <w:r>
-        <w:t>inglés y e</w:t>
-      </w:r>
-      <w:r>
-        <w:t>spañol (Los datos no tienen por qué estar disponible en distintos</w:t>
-      </w:r>
-      <w:r>
-        <w:t xml:space="preserve"> idiomas, solamente los mensajes que se muestran)</w:t>
-      </w:r>
-      <w:r>
-        <w:t>.</w:t>
-      </w:r>
-    </w:p>
-    <w:p>
-      <w:pPr>
-        <w:pStyle w:val="Prrafodelista"/>
-        <w:numPr>
-          <w:ilvl w:val="0"/>
-          <w:numId w:val="1"/>
-        </w:numPr>
-        <w:spacing w:line="276" w:lineRule="auto"/>
-      </w:pPr>
-      <w:r>
-        <w:t xml:space="preserve">El sistema debe ser fácilmente </w:t>
-      </w:r>
-      <w:r>
-        <w:t>personalizable en</w:t>
-      </w:r>
-      <w:r>
-        <w:t xml:space="preserve"> </w:t>
-      </w:r>
       <w:r>
         <w:t>tiempo de despliegue y ejecuci</w:t>
       </w:r>
@@ -1954,13 +1947,8 @@
       <w:r>
         <w:t>solo utilizable en ACR, se guardará la siguiente información: el nombre de la compañía (</w:t>
       </w:r>
-      <w:proofErr w:type="spellStart"/>
-      <w:r>
-        <w:t>Acme</w:t>
-      </w:r>
-      <w:proofErr w:type="spellEnd"/>
-      <w:r>
-        <w:t xml:space="preserve"> Chollos </w:t>
+      <w:r>
+        <w:t xml:space="preserve">Acme Chollos </w:t>
       </w:r>
       <w:r>
         <w:t>y</w:t>
@@ -1977,19 +1965,12 @@
       <w:r>
         <w:t>slogan (</w:t>
       </w:r>
-      <w:proofErr w:type="spellStart"/>
       <w:r>
         <w:t>Buy</w:t>
       </w:r>
-      <w:proofErr w:type="spellEnd"/>
-      <w:r>
-        <w:t xml:space="preserve"> </w:t>
-      </w:r>
-      <w:proofErr w:type="spellStart"/>
-      <w:r>
-        <w:t>different</w:t>
-      </w:r>
-      <w:proofErr w:type="spellEnd"/>
+      <w:r>
+        <w:t xml:space="preserve"> different</w:t>
+      </w:r>
       <w:r>
         <w:t xml:space="preserve">), </w:t>
       </w:r>
@@ -2137,7 +2118,13 @@
         <w:spacing w:line="276" w:lineRule="auto"/>
       </w:pPr>
       <w:r>
-        <w:t>Los términos y condiciones deben indicar explícitamente las razones por las que el comportamiento de un usuario se considera inapropiado y por qué puede ser borrado del sistema por un manager.</w:t>
+        <w:t xml:space="preserve">Los términos y condiciones deben indicar explícitamente las razones por las que el comportamiento de un usuario se considera inapropiado y por qué puede ser borrado del sistema por un </w:t>
+      </w:r>
+      <w:r>
+        <w:t>moderador</w:t>
+      </w:r>
+      <w:r>
+        <w:t>.</w:t>
       </w:r>
     </w:p>
     <w:p>
@@ -2179,36 +2166,32 @@
         <w:t>Por defec</w:t>
       </w:r>
       <w:r>
-        <w:t xml:space="preserve">to los usuarios comienzan con 50 puntos y podrán verse penalizados con -10 puntos cada vez que el manager tenga que borrar alguna de sus publicaciones (conjuntas, comentarios, </w:t>
-      </w:r>
-      <w:proofErr w:type="spellStart"/>
-      <w:r>
-        <w:t>etc</w:t>
-      </w:r>
-      <w:proofErr w:type="spellEnd"/>
-      <w:r>
-        <w:t>) por inapropiadas. Ganará 5 puntos por cada comentario, 10 cada vez que conteste una encuesta o deje una valoración, 20 si participa en un chollo o conjunta, 5 por cada tique que compre y 50 por cada conjunta que organice. Los puntos son transferibles. Un usuario con puntuación negativa se considera expulsado del sistema y solo puede volver a entrar si otro usuario le pasa puntos.</w:t>
-      </w:r>
-    </w:p>
-    <w:p>
-      <w:pPr>
-        <w:pStyle w:val="Prrafodelista"/>
-        <w:numPr>
-          <w:ilvl w:val="0"/>
-          <w:numId w:val="1"/>
-        </w:numPr>
-        <w:spacing w:line="276" w:lineRule="auto"/>
-      </w:pPr>
-      <w:r>
-        <w:t xml:space="preserve">Los distintos niveles por defecto son: </w:t>
-      </w:r>
-      <w:proofErr w:type="spellStart"/>
-      <w:r>
-        <w:t>Cri</w:t>
-      </w:r>
-      <w:proofErr w:type="spellEnd"/>
-      <w:r>
-        <w:t xml:space="preserve">-Criminal </w:t>
+        <w:t xml:space="preserve">to los usuarios comienzan con 50 puntos y podrán verse penalizados con -10 puntos cada vez que el </w:t>
+      </w:r>
+      <w:r>
+        <w:t>moderador</w:t>
+      </w:r>
+      <w:r>
+        <w:t xml:space="preserve"> tenga que borrar alguna de sus publicaciones (conjuntas, comentarios, etc) por inapropiadas. Ganará 5 puntos por cada comentario, 10 cada vez que conteste una encuesta o deje una valoración, 20 si participa en un chollo o conjunta, 5 por cada tique que compre y 50 por cada conjunta que organice. Los puntos son transferibles. Un usuario con puntuación negativa se considera expulsado del sistema y solo puede volver a entrar si otro usuario le pasa puntos.</w:t>
+      </w:r>
+    </w:p>
+    <w:p>
+      <w:pPr>
+        <w:pStyle w:val="Prrafodelista"/>
+        <w:numPr>
+          <w:ilvl w:val="0"/>
+          <w:numId w:val="1"/>
+        </w:numPr>
+        <w:spacing w:line="276" w:lineRule="auto"/>
+      </w:pPr>
+      <w:r>
+        <w:t>Los distint</w:t>
+      </w:r>
+      <w:r>
+        <w:t xml:space="preserve">os niveles por defecto son: </w:t>
+      </w:r>
+      <w:r>
+        <w:t xml:space="preserve">Criminal </w:t>
       </w:r>
       <w:r>
         <w:t>(</w:t>
@@ -2218,49 +2201,84 @@
           <w:rPr>
             <w:rStyle w:val="Hipervnculo"/>
           </w:rPr>
-          <w:t>https://tinyurl.co</w:t>
-        </w:r>
-        <w:r>
-          <w:rPr>
-            <w:rStyle w:val="Hipervnculo"/>
-          </w:rPr>
-          <w:t>m</w:t>
-        </w:r>
-        <w:r>
-          <w:rPr>
-            <w:rStyle w:val="Hipervnculo"/>
-          </w:rPr>
-          <w:t>/yd7wmdzq</w:t>
+          <w:t>https://tinyurl.com/yd7wmdzq</w:t>
         </w:r>
       </w:hyperlink>
       <w:r>
         <w:t xml:space="preserve">) </w:t>
       </w:r>
       <w:r>
-        <w:t>si tiene puntuación negativa, N00B</w:t>
+        <w:t xml:space="preserve">si tiene puntuación negativa, </w:t>
+      </w:r>
+      <w:r>
+        <w:t>Bronce</w:t>
       </w:r>
       <w:r>
         <w:t xml:space="preserve"> (</w:t>
+      </w:r>
+      <w:r>
+        <w:rPr>
+          <w:rStyle w:val="Hipervnculo"/>
+        </w:rPr>
+        <w:t>https://tinyurl.com/yb3pwvsy</w:t>
+      </w:r>
+      <w:r>
+        <w:t>)</w:t>
+      </w:r>
+      <w:r>
+        <w:t xml:space="preserve"> 0 – 100 puntos, </w:t>
+      </w:r>
+      <w:r>
+        <w:t>Plata</w:t>
+      </w:r>
+      <w:r>
+        <w:t xml:space="preserve"> </w:t>
+      </w:r>
+      <w:r>
+        <w:t>(</w:t>
       </w:r>
       <w:hyperlink r:id="rId10" w:history="1">
         <w:r>
           <w:rPr>
             <w:rStyle w:val="Hipervnculo"/>
           </w:rPr>
-          <w:t>https://tinyurl.com/y8apjf3j</w:t>
+          <w:t>https://tinyurl.com/y7rxsfd9</w:t>
         </w:r>
       </w:hyperlink>
       <w:r>
         <w:t>)</w:t>
       </w:r>
       <w:r>
-        <w:t xml:space="preserve"> 0 – 100 puntos, </w:t>
-      </w:r>
-      <w:proofErr w:type="spellStart"/>
-      <w:r>
-        <w:t>Pingu</w:t>
-      </w:r>
-      <w:proofErr w:type="spellEnd"/>
+        <w:t xml:space="preserve"> </w:t>
+      </w:r>
+      <w:r>
+        <w:t xml:space="preserve">101-500 puntos, </w:t>
+      </w:r>
+      <w:r>
+        <w:t>Oro</w:t>
+      </w:r>
+      <w:r>
+        <w:t xml:space="preserve"> </w:t>
+      </w:r>
+      <w:r>
+        <w:lastRenderedPageBreak/>
+        <w:t>(</w:t>
+      </w:r>
+      <w:r>
+        <w:rPr>
+          <w:rStyle w:val="Hipervnculo"/>
+        </w:rPr>
+        <w:t>https://tinyurl.com/y8mbeq8a</w:t>
+      </w:r>
+      <w:r>
+        <w:t xml:space="preserve">) </w:t>
+      </w:r>
+      <w:r>
+        <w:t xml:space="preserve">501-999, </w:t>
+      </w:r>
+      <w:r>
+        <w:t>Diamante</w:t>
+      </w:r>
       <w:r>
         <w:t xml:space="preserve"> </w:t>
       </w:r>
@@ -2272,73 +2290,32 @@
           <w:rPr>
             <w:rStyle w:val="Hipervnculo"/>
           </w:rPr>
-          <w:t>https://tinyurl.com/y73v83ey</w:t>
+          <w:t>https://tinyurl.com/ybtdgjzp</w:t>
         </w:r>
       </w:hyperlink>
       <w:r>
-        <w:t xml:space="preserve">) </w:t>
-      </w:r>
-      <w:r>
-        <w:t xml:space="preserve">101-500 puntos, Máster </w:t>
-      </w:r>
-      <w:r>
-        <w:lastRenderedPageBreak/>
-        <w:t>(</w:t>
-      </w:r>
-      <w:hyperlink r:id="rId12" w:history="1">
-        <w:r>
-          <w:rPr>
-            <w:rStyle w:val="Hipervnculo"/>
-          </w:rPr>
-          <w:t>https://tinyurl.</w:t>
-        </w:r>
-        <w:r>
-          <w:rPr>
-            <w:rStyle w:val="Hipervnculo"/>
-          </w:rPr>
-          <w:t>c</w:t>
-        </w:r>
-        <w:r>
-          <w:rPr>
-            <w:rStyle w:val="Hipervnculo"/>
-          </w:rPr>
-          <w:t>om/yb5t9q2h</w:t>
-        </w:r>
-      </w:hyperlink>
-      <w:r>
-        <w:t xml:space="preserve">) </w:t>
-      </w:r>
-      <w:r>
-        <w:t xml:space="preserve">501-999, Boss </w:t>
-      </w:r>
-      <w:r>
-        <w:t>(</w:t>
-      </w:r>
-      <w:hyperlink r:id="rId13" w:history="1">
-        <w:r>
-          <w:rPr>
-            <w:rStyle w:val="Hipervnculo"/>
-          </w:rPr>
-          <w:t>https://tinyu</w:t>
-        </w:r>
-        <w:r>
-          <w:rPr>
-            <w:rStyle w:val="Hipervnculo"/>
-          </w:rPr>
-          <w:t>r</w:t>
-        </w:r>
-        <w:r>
-          <w:rPr>
-            <w:rStyle w:val="Hipervnculo"/>
-          </w:rPr>
-          <w:t>l.com/y9ez4ggm</w:t>
-        </w:r>
-      </w:hyperlink>
-      <w:r>
-        <w:t xml:space="preserve">) </w:t>
+        <w:t>)</w:t>
+      </w:r>
+      <w:r>
+        <w:t xml:space="preserve"> </w:t>
       </w:r>
       <w:r>
         <w:t>a partir de los mil puntos.</w:t>
+      </w:r>
+      <w:bookmarkStart w:id="0" w:name="_GoBack"/>
+      <w:bookmarkEnd w:id="0"/>
+    </w:p>
+    <w:p>
+      <w:pPr>
+        <w:pStyle w:val="Prrafodelista"/>
+        <w:numPr>
+          <w:ilvl w:val="0"/>
+          <w:numId w:val="1"/>
+        </w:numPr>
+        <w:spacing w:line="276" w:lineRule="auto"/>
+      </w:pPr>
+      <w:r>
+        <w:t>Si se editar el rango de puntuación de los niveles, saltará una alerta en caso de que se los intervalos se pisen unos con otros o se queden intervalos vacíos.</w:t>
       </w:r>
     </w:p>
     <w:p>
@@ -2406,12 +2383,10 @@
         </w:numPr>
         <w:spacing w:line="276" w:lineRule="auto"/>
       </w:pPr>
-      <w:bookmarkStart w:id="0" w:name="_GoBack"/>
       <w:r>
         <w:t>Obtendrán un 2.5% más de descuento en los chollos.</w:t>
       </w:r>
     </w:p>
-    <w:bookmarkEnd w:id="0"/>
     <w:p>
       <w:pPr>
         <w:pStyle w:val="Prrafodelista"/>
@@ -2527,7 +2502,15 @@
       </w:r>
       <w:proofErr w:type="spellEnd"/>
       <w:r>
-        <w:t xml:space="preserve"> rotas (producen errores HTTP 4XX ó 5XX), estás producen un error. Se trata de encontrar un método que c</w:t>
+        <w:t xml:space="preserve"> rotas (producen errores HTTP 4XX </w:t>
+      </w:r>
+      <w:proofErr w:type="spellStart"/>
+      <w:r>
+        <w:t>ó</w:t>
+      </w:r>
+      <w:proofErr w:type="spellEnd"/>
+      <w:r>
+        <w:t xml:space="preserve"> 5XX), estás producen un error. Se trata de encontrar un método que c</w:t>
       </w:r>
       <w:r>
         <w:t>ompr</w:t>
@@ -4600,54 +4583,6 @@
       <w:u w:val="single"/>
     </w:rPr>
   </w:style>
-  <w:style w:type="paragraph" w:styleId="Encabezado">
-    <w:name w:val="header"/>
-    <w:basedOn w:val="Normal"/>
-    <w:link w:val="EncabezadoCar"/>
-    <w:uiPriority w:val="99"/>
-    <w:unhideWhenUsed/>
-    <w:rsid w:val="00E765B6"/>
-    <w:pPr>
-      <w:tabs>
-        <w:tab w:val="center" w:pos="4252"/>
-        <w:tab w:val="right" w:pos="8504"/>
-      </w:tabs>
-    </w:pPr>
-  </w:style>
-  <w:style w:type="character" w:customStyle="1" w:styleId="EncabezadoCar">
-    <w:name w:val="Encabezado Car"/>
-    <w:basedOn w:val="Fuentedeprrafopredeter"/>
-    <w:link w:val="Encabezado"/>
-    <w:uiPriority w:val="99"/>
-    <w:rsid w:val="00E765B6"/>
-    <w:rPr>
-      <w:lang w:val="es-ES"/>
-    </w:rPr>
-  </w:style>
-  <w:style w:type="paragraph" w:styleId="Piedepgina">
-    <w:name w:val="footer"/>
-    <w:basedOn w:val="Normal"/>
-    <w:link w:val="PiedepginaCar"/>
-    <w:uiPriority w:val="99"/>
-    <w:unhideWhenUsed/>
-    <w:rsid w:val="00E765B6"/>
-    <w:pPr>
-      <w:tabs>
-        <w:tab w:val="center" w:pos="4252"/>
-        <w:tab w:val="right" w:pos="8504"/>
-      </w:tabs>
-    </w:pPr>
-  </w:style>
-  <w:style w:type="character" w:customStyle="1" w:styleId="PiedepginaCar">
-    <w:name w:val="Pie de página Car"/>
-    <w:basedOn w:val="Fuentedeprrafopredeter"/>
-    <w:link w:val="Piedepgina"/>
-    <w:uiPriority w:val="99"/>
-    <w:rsid w:val="00E765B6"/>
-    <w:rPr>
-      <w:lang w:val="es-ES"/>
-    </w:rPr>
-  </w:style>
 </w:styles>
 </file>
 

</xml_diff>

<commit_message>
Actualizado el documento de requisitos.
</commit_message>
<xml_diff>
--- a/Hackaton/Acme Chollos y Rifas.docx
+++ b/Hackaton/Acme Chollos y Rifas.docx
@@ -138,81 +138,20 @@
       </w:r>
     </w:p>
     <w:p>
-      <w:pPr>
-        <w:spacing w:line="276" w:lineRule="auto"/>
-      </w:pPr>
-    </w:p>
-    <w:p>
-      <w:pPr>
-        <w:pStyle w:val="Prrafodelista"/>
-        <w:numPr>
-          <w:ilvl w:val="0"/>
-          <w:numId w:val="1"/>
-        </w:numPr>
-        <w:spacing w:line="276" w:lineRule="auto"/>
-      </w:pPr>
-      <w:r>
-        <w:t xml:space="preserve">Los actores del sistema son: administrador, </w:t>
-      </w:r>
-      <w:r>
-        <w:t>moderador</w:t>
-      </w:r>
-      <w:r>
-        <w:t xml:space="preserve">, empresa y patrocinador. Para cada actor, el sistema debe guardar un nombre, </w:t>
-      </w:r>
-      <w:r>
-        <w:t xml:space="preserve">un </w:t>
-      </w:r>
-      <w:r>
-        <w:t xml:space="preserve">correo </w:t>
-      </w:r>
-      <w:r>
-        <w:t>electrónico, un teléfono</w:t>
-      </w:r>
-      <w:r>
-        <w:t xml:space="preserve"> y</w:t>
-      </w:r>
-      <w:r>
-        <w:t xml:space="preserve"> una dirección opcional</w:t>
-      </w:r>
-      <w:r>
-        <w:t>. Si es</w:t>
-      </w:r>
-      <w:r>
-        <w:t xml:space="preserve"> un</w:t>
-      </w:r>
-      <w:r>
-        <w:t xml:space="preserve"> particular, también tendrá apellidos y un DNI. En el caso de ser una empresa, tendrá</w:t>
-      </w:r>
-      <w:r>
-        <w:t xml:space="preserve"> un </w:t>
-      </w:r>
-      <w:r>
-        <w:t xml:space="preserve">el tipo de empresa y un </w:t>
-      </w:r>
-      <w:r>
-        <w:t>VAT</w:t>
-      </w:r>
-      <w:r>
-        <w:t xml:space="preserve">. </w:t>
-      </w:r>
-      <w:r>
-        <w:t>Los distintos tipos de empresa son: sociedad limitada, sociedad anónima, autónomo y cooperativa.</w:t>
-      </w:r>
-      <w:r>
-        <w:t xml:space="preserve"> Los administradores y </w:t>
-      </w:r>
-      <w:r>
-        <w:t>los moderadores</w:t>
-      </w:r>
-      <w:r>
-        <w:t xml:space="preserve"> </w:t>
-      </w:r>
-      <w:r>
-        <w:t>son particulares, mientras que los patrocinadores pueden ser particulares o empresas.</w:t>
-      </w:r>
-      <w:r>
-        <w:t xml:space="preserve"> </w:t>
+      <w:bookmarkStart w:id="0" w:name="_GoBack"/>
+      <w:bookmarkEnd w:id="0"/>
+    </w:p>
+    <w:p>
+      <w:pPr>
+        <w:pStyle w:val="Prrafodelista"/>
+        <w:numPr>
+          <w:ilvl w:val="0"/>
+          <w:numId w:val="1"/>
+        </w:numPr>
+        <w:spacing w:line="276" w:lineRule="auto"/>
+      </w:pPr>
+      <w:r>
+        <w:t>Los actores del sistema son: administrador, moderador, empresa y patrocinador. Para cada actor, el sistema debe guardar un nombre, un correo electrónico, un teléfono, una dirección opcional y un identificador que representa un código de como el Estado identifica a la persona o entidad. Si es un particular, tendrá además apellidos. En el caso de ser una empresa, recogerá el tipo de empresa. Los distintos tipos de empresa son: sociedad limitada, sociedad anónima, autónomo y cooperativa. Los administradores y moderadores son particulares, mientras que los patrocinados pueden ser particulares o empresas.</w:t>
       </w:r>
     </w:p>
     <w:p>
@@ -2302,8 +2241,6 @@
       <w:r>
         <w:t>a partir de los mil puntos.</w:t>
       </w:r>
-      <w:bookmarkStart w:id="0" w:name="_GoBack"/>
-      <w:bookmarkEnd w:id="0"/>
     </w:p>
     <w:p>
       <w:pPr>

</xml_diff>

<commit_message>
Pequeño cambio en los requisitos de chollos.
</commit_message>
<xml_diff>
--- a/Hackaton/Acme Chollos y Rifas.docx
+++ b/Hackaton/Acme Chollos y Rifas.docx
@@ -137,10 +137,7 @@
         <w:t>Requisitos de información</w:t>
       </w:r>
     </w:p>
-    <w:p>
-      <w:bookmarkStart w:id="0" w:name="_GoBack"/>
-      <w:bookmarkEnd w:id="0"/>
-    </w:p>
+    <w:p/>
     <w:p>
       <w:pPr>
         <w:pStyle w:val="Prrafodelista"/>
@@ -204,6 +201,9 @@
       </w:r>
       <w:r>
         <w:t>URL del lugar donde canjear el código,</w:t>
+      </w:r>
+      <w:r>
+        <w:t xml:space="preserve"> la fecha en la que se creó,</w:t>
       </w:r>
       <w:r>
         <w:t xml:space="preserve"> las imágenes del producto,</w:t>
@@ -1002,7 +1002,12 @@
         <w:t>ultar</w:t>
       </w:r>
       <w:r>
-        <w:t xml:space="preserve"> el chollo hasta que se decida publicarlo.</w:t>
+        <w:t xml:space="preserve"> el chollo hasta que se </w:t>
+      </w:r>
+      <w:bookmarkStart w:id="0" w:name="_GoBack"/>
+      <w:bookmarkEnd w:id="0"/>
+      <w:r>
+        <w:t>decida publicarlo.</w:t>
       </w:r>
     </w:p>
     <w:p>

</xml_diff>

<commit_message>
Pequeños cambios en el doc de requisitos.
</commit_message>
<xml_diff>
--- a/Hackaton/Acme Chollos y Rifas.docx
+++ b/Hackaton/Acme Chollos y Rifas.docx
@@ -731,7 +731,10 @@
         <w:spacing w:line="276" w:lineRule="auto"/>
       </w:pPr>
       <w:r>
-        <w:t>Registrarse en el sistema como empresa y patrocinador.</w:t>
+        <w:t>Registrar</w:t>
+      </w:r>
+      <w:r>
+        <w:t>se en el sistema como empresa, patrocinador o usuario.</w:t>
       </w:r>
     </w:p>
     <w:p>
@@ -828,7 +831,7 @@
         <w:spacing w:line="276" w:lineRule="auto"/>
       </w:pPr>
       <w:r>
-        <w:t>Registrarse en el sistema como usuario.</w:t>
+        <w:t>Listar las conjuntas cuya fecha máxima no haya pasado.</w:t>
       </w:r>
     </w:p>
     <w:p>
@@ -841,8 +844,10 @@
         <w:spacing w:line="276" w:lineRule="auto"/>
       </w:pPr>
       <w:r>
-        <w:t>Listar las conjuntas cuya fecha máxima no haya pasado.</w:t>
-      </w:r>
+        <w:t>Listas las rifas y a su vez informarse de la rifa que está más cerca a acabar.</w:t>
+      </w:r>
+      <w:bookmarkStart w:id="0" w:name="_GoBack"/>
+      <w:bookmarkEnd w:id="0"/>
     </w:p>
     <w:p>
       <w:pPr>
@@ -854,7 +859,20 @@
         <w:spacing w:line="276" w:lineRule="auto"/>
       </w:pPr>
       <w:r>
-        <w:t>Listas las rifas y a su vez informarse de la rifa que está más cerca a acabar.</w:t>
+        <w:t>Compartir las rifas de distintas formas según se indica.</w:t>
+      </w:r>
+    </w:p>
+    <w:p>
+      <w:pPr>
+        <w:pStyle w:val="Prrafodelista"/>
+        <w:numPr>
+          <w:ilvl w:val="0"/>
+          <w:numId w:val="1"/>
+        </w:numPr>
+        <w:spacing w:line="276" w:lineRule="auto"/>
+      </w:pPr>
+      <w:r>
+        <w:t>Un actor que está autenticado debe ser capaz de:</w:t>
       </w:r>
     </w:p>
     <w:p>
@@ -867,32 +885,6 @@
         <w:spacing w:line="276" w:lineRule="auto"/>
       </w:pPr>
       <w:r>
-        <w:t>Compartir las rifas de distintas formas según se indica.</w:t>
-      </w:r>
-    </w:p>
-    <w:p>
-      <w:pPr>
-        <w:pStyle w:val="Prrafodelista"/>
-        <w:numPr>
-          <w:ilvl w:val="0"/>
-          <w:numId w:val="1"/>
-        </w:numPr>
-        <w:spacing w:line="276" w:lineRule="auto"/>
-      </w:pPr>
-      <w:r>
-        <w:t>Un actor que está autenticado debe ser capaz de:</w:t>
-      </w:r>
-    </w:p>
-    <w:p>
-      <w:pPr>
-        <w:pStyle w:val="Prrafodelista"/>
-        <w:numPr>
-          <w:ilvl w:val="1"/>
-          <w:numId w:val="1"/>
-        </w:numPr>
-        <w:spacing w:line="276" w:lineRule="auto"/>
-      </w:pPr>
-      <w:r>
         <w:t>Hacer lo mismo que un actor no autenticado excepto registrarse en el sistema.</w:t>
       </w:r>
     </w:p>
@@ -906,7 +898,6 @@
         <w:spacing w:line="276" w:lineRule="auto"/>
       </w:pPr>
       <w:r>
-        <w:lastRenderedPageBreak/>
         <w:t>Un actor que está autenticado como empresa debe ser capaz de:</w:t>
       </w:r>
       <w:r>
@@ -923,6 +914,7 @@
         <w:spacing w:line="276" w:lineRule="auto"/>
       </w:pPr>
       <w:r>
+        <w:lastRenderedPageBreak/>
         <w:t>Crear chollos y listar los que haya creado.</w:t>
       </w:r>
     </w:p>
@@ -1002,12 +994,7 @@
         <w:t>ultar</w:t>
       </w:r>
       <w:r>
-        <w:t xml:space="preserve"> el chollo hasta que se </w:t>
-      </w:r>
-      <w:bookmarkStart w:id="0" w:name="_GoBack"/>
-      <w:bookmarkEnd w:id="0"/>
-      <w:r>
-        <w:t>decida publicarlo.</w:t>
+        <w:t xml:space="preserve"> el chollo hasta que se decida publicarlo.</w:t>
       </w:r>
     </w:p>
     <w:p>

</xml_diff>

<commit_message>
Cambios menores en los requisitos
</commit_message>
<xml_diff>
--- a/Hackaton/Acme Chollos y Rifas.docx
+++ b/Hackaton/Acme Chollos y Rifas.docx
@@ -392,15 +392,7 @@
         <w:t xml:space="preserve"> el correspondiente texto</w:t>
       </w:r>
       <w:r>
-        <w:t xml:space="preserve">, los usuarios normales no podrán introducir </w:t>
-      </w:r>
-      <w:proofErr w:type="spellStart"/>
-      <w:r>
-        <w:t>URLs</w:t>
-      </w:r>
-      <w:proofErr w:type="spellEnd"/>
-      <w:r>
-        <w:t xml:space="preserve"> ni imágenes</w:t>
+        <w:t>, los usuarios normales no podrán introducir URLs ni imágenes</w:t>
       </w:r>
       <w:r>
         <w:t>. Además, podrán escribirse respuestas para los comentarios.</w:t>
@@ -760,94 +752,16 @@
         <w:spacing w:line="276" w:lineRule="auto"/>
       </w:pPr>
       <w:r>
-        <w:t>Compartir el chollo</w:t>
-      </w:r>
-      <w:r>
-        <w:t xml:space="preserve"> de distintas formas.</w:t>
-      </w:r>
-    </w:p>
-    <w:p>
-      <w:pPr>
-        <w:pStyle w:val="Prrafodelista"/>
-        <w:numPr>
-          <w:ilvl w:val="1"/>
-          <w:numId w:val="1"/>
-        </w:numPr>
-        <w:spacing w:line="276" w:lineRule="auto"/>
-      </w:pPr>
-      <w:r>
-        <w:t>Navegar entre las categorías accediendo a sus chollos</w:t>
-      </w:r>
-      <w:r>
-        <w:t>.</w:t>
-      </w:r>
-    </w:p>
-    <w:p>
-      <w:pPr>
-        <w:pStyle w:val="Prrafodelista"/>
-        <w:numPr>
-          <w:ilvl w:val="1"/>
-          <w:numId w:val="1"/>
-        </w:numPr>
-        <w:spacing w:line="276" w:lineRule="auto"/>
-      </w:pPr>
-      <w:r>
-        <w:t>Listar los usuarios.</w:t>
-      </w:r>
-    </w:p>
-    <w:p>
-      <w:pPr>
-        <w:pStyle w:val="Prrafodelista"/>
-        <w:numPr>
-          <w:ilvl w:val="1"/>
-          <w:numId w:val="1"/>
-        </w:numPr>
-        <w:spacing w:line="276" w:lineRule="auto"/>
-      </w:pPr>
-      <w:r>
-        <w:t>Ver las listas de deseo del usuario si están públicas.</w:t>
-      </w:r>
-    </w:p>
-    <w:p>
-      <w:pPr>
-        <w:pStyle w:val="Prrafodelista"/>
-        <w:numPr>
-          <w:ilvl w:val="1"/>
-          <w:numId w:val="1"/>
-        </w:numPr>
-        <w:spacing w:line="276" w:lineRule="auto"/>
-      </w:pPr>
-      <w:r>
-        <w:t>Compartir las conjuntas de distintas formas según se indica.</w:t>
-      </w:r>
-    </w:p>
-    <w:p>
-      <w:pPr>
-        <w:pStyle w:val="Prrafodelista"/>
-        <w:numPr>
-          <w:ilvl w:val="1"/>
-          <w:numId w:val="1"/>
-        </w:numPr>
-        <w:spacing w:line="276" w:lineRule="auto"/>
-      </w:pPr>
-      <w:r>
-        <w:t>Listar las conjuntas cuya fecha máxima no haya pasado.</w:t>
-      </w:r>
-    </w:p>
-    <w:p>
-      <w:pPr>
-        <w:pStyle w:val="Prrafodelista"/>
-        <w:numPr>
-          <w:ilvl w:val="1"/>
-          <w:numId w:val="1"/>
-        </w:numPr>
-        <w:spacing w:line="276" w:lineRule="auto"/>
-      </w:pPr>
-      <w:r>
-        <w:t>Listas las rifas y a su vez informarse de la rifa que está más cerca a acabar.</w:t>
+        <w:t>Listar los usuarios con opción de poder ordenarlos según su puntuación</w:t>
+      </w:r>
+      <w:r>
+        <w:t xml:space="preserve"> y las empresas según la media de sus valoraciones</w:t>
       </w:r>
       <w:bookmarkStart w:id="0" w:name="_GoBack"/>
       <w:bookmarkEnd w:id="0"/>
+      <w:r>
+        <w:t>.</w:t>
+      </w:r>
     </w:p>
     <w:p>
       <w:pPr>
@@ -859,6 +773,90 @@
         <w:spacing w:line="276" w:lineRule="auto"/>
       </w:pPr>
       <w:r>
+        <w:t>Listas las rifas y permitir ordenarlas según el precio del tique o de lo cercanas que estén para acabar.</w:t>
+      </w:r>
+    </w:p>
+    <w:p>
+      <w:pPr>
+        <w:pStyle w:val="Prrafodelista"/>
+        <w:numPr>
+          <w:ilvl w:val="1"/>
+          <w:numId w:val="1"/>
+        </w:numPr>
+        <w:spacing w:line="276" w:lineRule="auto"/>
+      </w:pPr>
+      <w:r>
+        <w:t>Listar las conjuntas cuya fecha máxima no haya pasado.</w:t>
+      </w:r>
+    </w:p>
+    <w:p>
+      <w:pPr>
+        <w:pStyle w:val="Prrafodelista"/>
+        <w:numPr>
+          <w:ilvl w:val="1"/>
+          <w:numId w:val="1"/>
+        </w:numPr>
+        <w:spacing w:line="276" w:lineRule="auto"/>
+      </w:pPr>
+      <w:r>
+        <w:t>Compartir el chollo</w:t>
+      </w:r>
+      <w:r>
+        <w:t xml:space="preserve"> de distintas formas.</w:t>
+      </w:r>
+    </w:p>
+    <w:p>
+      <w:pPr>
+        <w:pStyle w:val="Prrafodelista"/>
+        <w:numPr>
+          <w:ilvl w:val="1"/>
+          <w:numId w:val="1"/>
+        </w:numPr>
+        <w:spacing w:line="276" w:lineRule="auto"/>
+      </w:pPr>
+      <w:r>
+        <w:t>Navegar entre las categorías accediendo a sus chollos</w:t>
+      </w:r>
+      <w:r>
+        <w:t>.</w:t>
+      </w:r>
+    </w:p>
+    <w:p>
+      <w:pPr>
+        <w:pStyle w:val="Prrafodelista"/>
+        <w:numPr>
+          <w:ilvl w:val="1"/>
+          <w:numId w:val="1"/>
+        </w:numPr>
+        <w:spacing w:line="276" w:lineRule="auto"/>
+      </w:pPr>
+      <w:r>
+        <w:t>Ver las listas de deseo del usuario si están públicas.</w:t>
+      </w:r>
+    </w:p>
+    <w:p>
+      <w:pPr>
+        <w:pStyle w:val="Prrafodelista"/>
+        <w:numPr>
+          <w:ilvl w:val="1"/>
+          <w:numId w:val="1"/>
+        </w:numPr>
+        <w:spacing w:line="276" w:lineRule="auto"/>
+      </w:pPr>
+      <w:r>
+        <w:t>Compartir las conjuntas de distintas formas según se indica.</w:t>
+      </w:r>
+    </w:p>
+    <w:p>
+      <w:pPr>
+        <w:pStyle w:val="Prrafodelista"/>
+        <w:numPr>
+          <w:ilvl w:val="1"/>
+          <w:numId w:val="1"/>
+        </w:numPr>
+        <w:spacing w:line="276" w:lineRule="auto"/>
+      </w:pPr>
+      <w:r>
         <w:t>Compartir las rifas de distintas formas según se indica.</w:t>
       </w:r>
     </w:p>
@@ -898,6 +896,7 @@
         <w:spacing w:line="276" w:lineRule="auto"/>
       </w:pPr>
       <w:r>
+        <w:lastRenderedPageBreak/>
         <w:t>Un actor que está autenticado como empresa debe ser capaz de:</w:t>
       </w:r>
       <w:r>
@@ -914,7 +913,6 @@
         <w:spacing w:line="276" w:lineRule="auto"/>
       </w:pPr>
       <w:r>
-        <w:lastRenderedPageBreak/>
         <w:t>Crear chollos y listar los que haya creado.</w:t>
       </w:r>
     </w:p>
@@ -2292,15 +2290,7 @@
         <w:spacing w:line="276" w:lineRule="auto"/>
       </w:pPr>
       <w:r>
-        <w:t xml:space="preserve">Tendrán la opción de añadir imágenes y </w:t>
-      </w:r>
-      <w:proofErr w:type="spellStart"/>
-      <w:r>
-        <w:t>URLs</w:t>
-      </w:r>
-      <w:proofErr w:type="spellEnd"/>
-      <w:r>
-        <w:t xml:space="preserve"> en los comentarios.</w:t>
+        <w:t>Tendrán la opción de añadir imágenes y URLs en los comentarios.</w:t>
       </w:r>
     </w:p>
     <w:p>
@@ -2423,23 +2413,7 @@
         <w:spacing w:line="276" w:lineRule="auto"/>
       </w:pPr>
       <w:r>
-        <w:t xml:space="preserve">Al acceder a una página con imágenes incrustadas a partir de </w:t>
-      </w:r>
-      <w:proofErr w:type="spellStart"/>
-      <w:r>
-        <w:t>URLs</w:t>
-      </w:r>
-      <w:proofErr w:type="spellEnd"/>
-      <w:r>
-        <w:t xml:space="preserve"> rotas (producen errores HTTP 4XX </w:t>
-      </w:r>
-      <w:proofErr w:type="spellStart"/>
-      <w:r>
-        <w:t>ó</w:t>
-      </w:r>
-      <w:proofErr w:type="spellEnd"/>
-      <w:r>
-        <w:t xml:space="preserve"> 5XX), estás producen un error. Se trata de encontrar un método que c</w:t>
+        <w:t>Al acceder a una página con imágenes incrustadas a partir de URLs rotas (producen errores HTTP 4XX ó 5XX), estás producen un error. Se trata de encontrar un método que c</w:t>
       </w:r>
       <w:r>
         <w:t>ompr</w:t>

</xml_diff>

<commit_message>
Actualización del doc de requisitos.
</commit_message>
<xml_diff>
--- a/Hackaton/Acme Chollos y Rifas.docx
+++ b/Hackaton/Acme Chollos y Rifas.docx
@@ -307,7 +307,10 @@
         <w:t>Otro actor del sistema son los usuarios, los cuales podrán adquirir chollos y desarrollar conjuntas. L</w:t>
       </w:r>
       <w:r>
-        <w:t xml:space="preserve">os usuarios son particulares y además participan en un sistema de puntos </w:t>
+        <w:t>os usuarios tienen una foto de perfil y</w:t>
+      </w:r>
+      <w:r>
+        <w:t xml:space="preserve"> participan en un sistema de puntos </w:t>
       </w:r>
       <w:r>
         <w:t xml:space="preserve">que irá aumentando o disminuyendo </w:t>
@@ -315,6 +318,8 @@
       <w:r>
         <w:t>según interactúen con el sistema.</w:t>
       </w:r>
+      <w:bookmarkStart w:id="0" w:name="_GoBack"/>
+      <w:bookmarkEnd w:id="0"/>
     </w:p>
     <w:p>
       <w:pPr>
@@ -392,7 +397,15 @@
         <w:t xml:space="preserve"> el correspondiente texto</w:t>
       </w:r>
       <w:r>
-        <w:t>, los usuarios normales no podrán introducir URLs ni imágenes</w:t>
+        <w:t xml:space="preserve">, los usuarios normales no podrán introducir </w:t>
+      </w:r>
+      <w:proofErr w:type="spellStart"/>
+      <w:r>
+        <w:t>URLs</w:t>
+      </w:r>
+      <w:proofErr w:type="spellEnd"/>
+      <w:r>
+        <w:t xml:space="preserve"> ni imágenes</w:t>
       </w:r>
       <w:r>
         <w:t>. Además, podrán escribirse respuestas para los comentarios.</w:t>
@@ -752,15 +765,7 @@
         <w:spacing w:line="276" w:lineRule="auto"/>
       </w:pPr>
       <w:r>
-        <w:t>Listar los usuarios con opción de poder ordenarlos según su puntuación</w:t>
-      </w:r>
-      <w:r>
-        <w:t xml:space="preserve"> y las empresas según la media de sus valoraciones</w:t>
-      </w:r>
-      <w:bookmarkStart w:id="0" w:name="_GoBack"/>
-      <w:bookmarkEnd w:id="0"/>
-      <w:r>
-        <w:t>.</w:t>
+        <w:t>Listar los usuarios con opción de poder ordenarlos según su puntuación y las empresas según la media de sus valoraciones.</w:t>
       </w:r>
     </w:p>
     <w:p>
@@ -1678,7 +1683,15 @@
         <w:spacing w:line="276" w:lineRule="auto"/>
       </w:pPr>
       <w:r>
-        <w:t>La media del ratio de chollos por categorías.</w:t>
+        <w:t xml:space="preserve">La media </w:t>
+      </w:r>
+      <w:proofErr w:type="gramStart"/>
+      <w:r>
+        <w:t>del ratio</w:t>
+      </w:r>
+      <w:proofErr w:type="gramEnd"/>
+      <w:r>
+        <w:t xml:space="preserve"> de chollos por categorías.</w:t>
       </w:r>
     </w:p>
     <w:p>
@@ -2101,7 +2114,15 @@
         <w:t>moderador</w:t>
       </w:r>
       <w:r>
-        <w:t xml:space="preserve"> tenga que borrar alguna de sus publicaciones (conjuntas, comentarios, etc) por inapropiadas. Ganará 5 puntos por cada comentario, 10 cada vez que conteste una encuesta o deje una valoración, 20 si participa en un chollo o conjunta, 5 por cada tique que compre y 50 por cada conjunta que organice. Los puntos son transferibles. Un usuario con puntuación negativa se considera expulsado del sistema y solo puede volver a entrar si otro usuario le pasa puntos.</w:t>
+        <w:t xml:space="preserve"> tenga que borrar alguna de sus publicaciones (conjuntas, comentarios, </w:t>
+      </w:r>
+      <w:proofErr w:type="spellStart"/>
+      <w:r>
+        <w:t>etc</w:t>
+      </w:r>
+      <w:proofErr w:type="spellEnd"/>
+      <w:r>
+        <w:t>) por inapropiadas. Ganará 5 puntos por cada comentario, 10 cada vez que conteste una encuesta o deje una valoración, 20 si participa en un chollo o conjunta, 5 por cada tique que compre y 50 por cada conjunta que organice. Los puntos son transferibles. Un usuario con puntuación negativa se considera expulsado del sistema y solo puede volver a entrar si otro usuario le pasa puntos.</w:t>
       </w:r>
     </w:p>
     <w:p>
@@ -2290,7 +2311,15 @@
         <w:spacing w:line="276" w:lineRule="auto"/>
       </w:pPr>
       <w:r>
-        <w:t>Tendrán la opción de añadir imágenes y URLs en los comentarios.</w:t>
+        <w:t xml:space="preserve">Tendrán la opción de añadir imágenes y </w:t>
+      </w:r>
+      <w:proofErr w:type="spellStart"/>
+      <w:r>
+        <w:t>URLs</w:t>
+      </w:r>
+      <w:proofErr w:type="spellEnd"/>
+      <w:r>
+        <w:t xml:space="preserve"> en los comentarios.</w:t>
       </w:r>
     </w:p>
     <w:p>
@@ -2413,7 +2442,23 @@
         <w:spacing w:line="276" w:lineRule="auto"/>
       </w:pPr>
       <w:r>
-        <w:t>Al acceder a una página con imágenes incrustadas a partir de URLs rotas (producen errores HTTP 4XX ó 5XX), estás producen un error. Se trata de encontrar un método que c</w:t>
+        <w:t xml:space="preserve">Al acceder a una página con imágenes incrustadas a partir de </w:t>
+      </w:r>
+      <w:proofErr w:type="spellStart"/>
+      <w:r>
+        <w:t>URLs</w:t>
+      </w:r>
+      <w:proofErr w:type="spellEnd"/>
+      <w:r>
+        <w:t xml:space="preserve"> rotas (producen errores HTTP 4XX </w:t>
+      </w:r>
+      <w:proofErr w:type="spellStart"/>
+      <w:r>
+        <w:t>ó</w:t>
+      </w:r>
+      <w:proofErr w:type="spellEnd"/>
+      <w:r>
+        <w:t xml:space="preserve"> 5XX), estás producen un error. Se trata de encontrar un método que c</w:t>
       </w:r>
       <w:r>
         <w:t>ompr</w:t>

</xml_diff>

<commit_message>
Arreglado documento de requisitos del Hackaton.
</commit_message>
<xml_diff>
--- a/Hackaton/Acme Chollos y Rifas.docx
+++ b/Hackaton/Acme Chollos y Rifas.docx
@@ -395,15 +395,7 @@
         <w:t xml:space="preserve"> el correspondiente texto</w:t>
       </w:r>
       <w:r>
-        <w:t xml:space="preserve">, los usuarios normales no podrán introducir </w:t>
-      </w:r>
-      <w:proofErr w:type="spellStart"/>
-      <w:r>
-        <w:t>URLs</w:t>
-      </w:r>
-      <w:proofErr w:type="spellEnd"/>
-      <w:r>
-        <w:t xml:space="preserve"> ni imágenes</w:t>
+        <w:t>, los usuarios normales no podrán introducir URLs ni imágenes</w:t>
       </w:r>
       <w:r>
         <w:t>. Además, podrán escribirse respuestas para los comentarios.</w:t>
@@ -475,13 +467,40 @@
         <w:t xml:space="preserve">completo </w:t>
       </w:r>
       <w:r>
-        <w:t xml:space="preserve">del usuario, nombre de la compañía, </w:t>
+        <w:t>del titular</w:t>
+      </w:r>
+      <w:r>
+        <w:t xml:space="preserve">, nombre de la compañía, </w:t>
       </w:r>
       <w:r>
         <w:t>número de la tarjeta,</w:t>
       </w:r>
       <w:r>
-        <w:t xml:space="preserve"> un mes de expiración, año de expiración y el código CVV entre 100 y 999. Se ha de tener en cuenta que no se puede asignar una tarjeta con mes y año de expiración </w:t>
+        <w:t xml:space="preserve"> un mes de expiración</w:t>
+      </w:r>
+      <w:r>
+        <w:t xml:space="preserve"> (dos cifras)</w:t>
+      </w:r>
+      <w:r>
+        <w:t>, año de expiración</w:t>
+      </w:r>
+      <w:r>
+        <w:t xml:space="preserve"> (dos cifras)</w:t>
+      </w:r>
+      <w:r>
+        <w:t xml:space="preserve"> y el código CVV </w:t>
+      </w:r>
+      <w:r>
+        <w:t xml:space="preserve">que será un número </w:t>
+      </w:r>
+      <w:r>
+        <w:t xml:space="preserve">entre 100 y 999. Se ha de tener en cuenta que no se puede </w:t>
+      </w:r>
+      <w:r>
+        <w:t>utilizar</w:t>
+      </w:r>
+      <w:r>
+        <w:t xml:space="preserve"> una tarjeta con mes y año de expiración </w:t>
       </w:r>
       <w:r>
         <w:t>anterior</w:t>
@@ -490,7 +509,20 @@
         <w:t>es</w:t>
       </w:r>
       <w:r>
-        <w:t xml:space="preserve"> al momento actual.</w:t>
+        <w:t xml:space="preserve"> al momento actual, dichas tarjetas quedarán inutilizadas. Por último, el usuario puede definir qué tarjeta quiere utilizar por defecto y estar auto marcada cuando vaya a utilizarlo.</w:t>
+      </w:r>
+    </w:p>
+    <w:p>
+      <w:pPr>
+        <w:pStyle w:val="Prrafodelista"/>
+        <w:numPr>
+          <w:ilvl w:val="0"/>
+          <w:numId w:val="1"/>
+        </w:numPr>
+        <w:spacing w:line="276" w:lineRule="auto"/>
+      </w:pPr>
+      <w:r>
+        <w:t>El sistema debe guardar la siguiente información acerca de las rifas: titulo, descripción, nombre, URL opcional y foto opcional del producto a rifar, fecha límite para apuntarse a la rifa, y precio del tique.</w:t>
       </w:r>
       <w:r>
         <w:t xml:space="preserve"> </w:t>
@@ -506,29 +538,42 @@
         <w:spacing w:line="276" w:lineRule="auto"/>
       </w:pPr>
       <w:r>
-        <w:t>El sistema debe guardar la siguiente información acerca de las rifas: titulo, descripción, nombre, URL opcional y foto opcional del producto a rifar, fecha límite para apuntarse a la rifa, y precio del tique.</w:t>
+        <w:t>Un usuario puede conseguir tiques para una rifa. El sistema debe guardar: el código d</w:t>
+      </w:r>
+      <w:r>
+        <w:t>el tique, la tarjeta de crédito</w:t>
+      </w:r>
+      <w:r>
+        <w:t xml:space="preserve"> donde se producirá el pago si el tique no </w:t>
+      </w:r>
+      <w:r>
+        <w:lastRenderedPageBreak/>
+        <w:t>es gratis.</w:t>
       </w:r>
       <w:r>
         <w:t xml:space="preserve"> </w:t>
       </w:r>
-    </w:p>
-    <w:p>
-      <w:pPr>
-        <w:pStyle w:val="Prrafodelista"/>
-        <w:numPr>
-          <w:ilvl w:val="0"/>
-          <w:numId w:val="1"/>
-        </w:numPr>
-        <w:spacing w:line="276" w:lineRule="auto"/>
-      </w:pPr>
-      <w:r>
-        <w:t>Un usuario puede conseguir tiques para una rifa. El sistema debe guardar: el código d</w:t>
-      </w:r>
-      <w:r>
-        <w:t>el tique, la tarjeta de crédito</w:t>
-      </w:r>
-      <w:r>
-        <w:t xml:space="preserve"> donde se producirá el pago si el tique no es gratis.</w:t>
+      <w:r>
+        <w:t>El código debe identificar perfectamente a la rifa y ser único e intransferible.</w:t>
+      </w:r>
+    </w:p>
+    <w:p>
+      <w:pPr>
+        <w:pStyle w:val="Prrafodelista"/>
+        <w:numPr>
+          <w:ilvl w:val="0"/>
+          <w:numId w:val="1"/>
+        </w:numPr>
+        <w:spacing w:line="276" w:lineRule="auto"/>
+      </w:pPr>
+      <w:r>
+        <w:t xml:space="preserve">Las empresas, patrocinadores y </w:t>
+      </w:r>
+      <w:r>
+        <w:t>moderadore</w:t>
+      </w:r>
+      <w:r>
+        <w:t>s pueden realizar encuestas. Estas tienen un título más un conjunto de preguntas/respuestas definidas por el autor de la encuesta.</w:t>
       </w:r>
       <w:r>
         <w:t xml:space="preserve"> </w:t>
@@ -544,29 +589,6 @@
         <w:spacing w:line="276" w:lineRule="auto"/>
       </w:pPr>
       <w:r>
-        <w:t xml:space="preserve">Las empresas, patrocinadores y </w:t>
-      </w:r>
-      <w:r>
-        <w:t>moderadore</w:t>
-      </w:r>
-      <w:r>
-        <w:t>s pueden realizar encuestas. Estas tienen un título más un conjunto de preguntas/respuestas definidas por el autor de la encuesta.</w:t>
-      </w:r>
-      <w:r>
-        <w:t xml:space="preserve"> </w:t>
-      </w:r>
-    </w:p>
-    <w:p>
-      <w:pPr>
-        <w:pStyle w:val="Prrafodelista"/>
-        <w:numPr>
-          <w:ilvl w:val="0"/>
-          <w:numId w:val="1"/>
-        </w:numPr>
-        <w:spacing w:line="276" w:lineRule="auto"/>
-      </w:pPr>
-      <w:r>
-        <w:lastRenderedPageBreak/>
         <w:t xml:space="preserve">Los actores que realizan </w:t>
       </w:r>
       <w:r>
@@ -585,12 +607,7 @@
         <w:t>concretar</w:t>
       </w:r>
       <w:r>
-        <w:t xml:space="preserve"> a que actores (patrocinador, usuario o </w:t>
-      </w:r>
-      <w:bookmarkStart w:id="0" w:name="_GoBack"/>
-      <w:bookmarkEnd w:id="0"/>
-      <w:r>
-        <w:t xml:space="preserve">ambos) está dirigida la encuesta. En el caso de que la encuesta sea realizada por una empresa o patrocinadores puede decidir si los actores a los que va dirigido deben haber tenido alguna interacción con ellos (han participado en sus chollos o rifas, o han visto alguno de sus anuncios). Si es un </w:t>
+        <w:t xml:space="preserve"> a que actores (patrocinador, usuario o ambos) está dirigida la encuesta. En el caso de que la encuesta sea realizada por una empresa o patrocinadores puede decidir si los actores a los que va dirigido deben haber tenido alguna interacción con ellos (han participado en sus chollos o rifas, o han visto alguno de sus anuncios). Si es un </w:t>
       </w:r>
       <w:r>
         <w:t>moderador</w:t>
@@ -676,6 +693,11 @@
     </w:p>
     <w:p>
       <w:pPr>
+        <w:spacing w:line="276" w:lineRule="auto"/>
+      </w:pPr>
+    </w:p>
+    <w:p>
+      <w:pPr>
         <w:pStyle w:val="Ttulo2"/>
         <w:spacing w:line="276" w:lineRule="auto"/>
       </w:pPr>
@@ -711,7 +733,7 @@
         <w:spacing w:line="276" w:lineRule="auto"/>
       </w:pPr>
       <w:r>
-        <w:t>Mostrar</w:t>
+        <w:t>Ver</w:t>
       </w:r>
       <w:r>
         <w:t xml:space="preserve"> los cinco chollos</w:t>
@@ -846,6 +868,7 @@
         <w:spacing w:line="276" w:lineRule="auto"/>
       </w:pPr>
       <w:r>
+        <w:lastRenderedPageBreak/>
         <w:t>Compartir las conjuntas de distintas formas según se indica.</w:t>
       </w:r>
     </w:p>
@@ -914,7 +937,6 @@
         <w:spacing w:line="276" w:lineRule="auto"/>
       </w:pPr>
       <w:r>
-        <w:lastRenderedPageBreak/>
         <w:t>Crear chollos y listar los que haya creado.</w:t>
       </w:r>
     </w:p>
@@ -1314,6 +1336,7 @@
         <w:spacing w:line="276" w:lineRule="auto"/>
       </w:pPr>
       <w:r>
+        <w:lastRenderedPageBreak/>
         <w:t>Realizar el sorteo de la rifa después de pasar la fecha límite. Una vez realizado se notificará al usuario que ha resultado ganador.</w:t>
       </w:r>
     </w:p>
@@ -1349,7 +1372,6 @@
         <w:spacing w:line="276" w:lineRule="auto"/>
       </w:pPr>
       <w:r>
-        <w:lastRenderedPageBreak/>
         <w:t>Una notificación será enviada a los usuarios cuando se publique un chollo o cuando ganen una rifa.</w:t>
       </w:r>
       <w:r>
@@ -1693,15 +1715,7 @@
         <w:spacing w:line="276" w:lineRule="auto"/>
       </w:pPr>
       <w:r>
-        <w:t xml:space="preserve">La media </w:t>
-      </w:r>
-      <w:proofErr w:type="gramStart"/>
-      <w:r>
-        <w:t>del ratio</w:t>
-      </w:r>
-      <w:proofErr w:type="gramEnd"/>
-      <w:r>
-        <w:t xml:space="preserve"> de chollos por categorías.</w:t>
+        <w:t>La media del ratio de chollos por categorías.</w:t>
       </w:r>
     </w:p>
     <w:p>
@@ -1782,6 +1796,7 @@
         <w:spacing w:line="276" w:lineRule="auto"/>
       </w:pPr>
       <w:r>
+        <w:lastRenderedPageBreak/>
         <w:t xml:space="preserve">Usuario que ha comprado más </w:t>
       </w:r>
       <w:r>
@@ -1820,7 +1835,6 @@
         <w:spacing w:line="276" w:lineRule="auto"/>
       </w:pPr>
       <w:r>
-        <w:lastRenderedPageBreak/>
         <w:t xml:space="preserve">Usuario que ha comprado más del 25% del total de </w:t>
       </w:r>
       <w:r>
@@ -1832,6 +1846,11 @@
       <w:r>
         <w:t>vendidos en total para todas las rifas.</w:t>
       </w:r>
+    </w:p>
+    <w:p>
+      <w:pPr>
+        <w:spacing w:line="276" w:lineRule="auto"/>
+      </w:pPr>
     </w:p>
     <w:p>
       <w:pPr>
@@ -1995,20 +2014,25 @@
         <w:t>Las distintas formas de compartir el conten</w:t>
       </w:r>
       <w:r>
-        <w:t>ido que se contempla la web son compartir a través de la URL y compartir mediante un código HTML incrustado</w:t>
-      </w:r>
-      <w:r>
-        <w:t xml:space="preserve"> en el que se seleccione el banner que acompañará al </w:t>
-      </w:r>
-      <w:r>
-        <w:t>producto</w:t>
-      </w:r>
-      <w:r>
-        <w:t xml:space="preserve"> junto con una pequeña descripción.</w:t>
-      </w:r>
-      <w:r>
-        <w:t xml:space="preserve"> Si queremos compartir contenido de una página, es útil poner elegir la red social a la que quieras compartir mediante botones. Se trata de incorporar etiquetas sociales para compartir la URL en distintos medios.</w:t>
-      </w:r>
+        <w:t xml:space="preserve">ido que se contempla </w:t>
+      </w:r>
+      <w:r>
+        <w:t>en</w:t>
+      </w:r>
+      <w:r>
+        <w:t xml:space="preserve"> web son a </w:t>
+      </w:r>
+      <w:r>
+        <w:t xml:space="preserve">través de botones sociales (Facebook y Twitter) los cuales comparte la URL con posibilidad de añadir un mensaje. Se trata, además, </w:t>
+      </w:r>
+      <w:r>
+        <w:t>de incorporar et</w:t>
+      </w:r>
+      <w:r>
+        <w:t>iquetas sociales para que cuando se comparta se muestre de forma correcta.</w:t>
+      </w:r>
+      <w:bookmarkStart w:id="0" w:name="_GoBack"/>
+      <w:bookmarkEnd w:id="0"/>
     </w:p>
     <w:p>
       <w:pPr>
@@ -2124,15 +2148,10 @@
         <w:t>moderador</w:t>
       </w:r>
       <w:r>
-        <w:t xml:space="preserve"> tenga que borrar alguna de sus publicaciones (conjuntas, comentarios, </w:t>
-      </w:r>
-      <w:proofErr w:type="spellStart"/>
-      <w:r>
-        <w:t>etc</w:t>
-      </w:r>
-      <w:proofErr w:type="spellEnd"/>
-      <w:r>
-        <w:t>) por inapropiadas. Ganará 5 puntos por cada comentario, 10 cada vez que conteste una encuesta o deje una valoración, 20 si participa en un chollo o conjunta, 5 por cada tique que compre y 50 por cada conjunta que organice. Los puntos son transferibles. Un usuario con puntuación negativa se considera expulsado del sistema y solo puede volver a entrar si otro usuario le pasa puntos.</w:t>
+        <w:t xml:space="preserve"> tenga que borrar alguna de sus publicaciones (conjuntas, comentarios, etc) por inapropiadas. Ganará 5 puntos por cada comentario, 10 cada vez que conteste una encuesta o deje una valoración, 20 si participa en un chollo o conjunta, 5 por cada tique que compre y 50 </w:t>
+      </w:r>
+      <w:r>
+        <w:t>por cada conjunta que organice.</w:t>
       </w:r>
     </w:p>
     <w:p>
@@ -2321,15 +2340,7 @@
         <w:spacing w:line="276" w:lineRule="auto"/>
       </w:pPr>
       <w:r>
-        <w:t xml:space="preserve">Tendrán la opción de añadir imágenes y </w:t>
-      </w:r>
-      <w:proofErr w:type="spellStart"/>
-      <w:r>
-        <w:t>URLs</w:t>
-      </w:r>
-      <w:proofErr w:type="spellEnd"/>
-      <w:r>
-        <w:t xml:space="preserve"> en los comentarios.</w:t>
+        <w:t>Tendrán la opción de añadir imágenes y URLs en los comentarios.</w:t>
       </w:r>
     </w:p>
     <w:p>
@@ -2452,15 +2463,7 @@
         <w:spacing w:line="276" w:lineRule="auto"/>
       </w:pPr>
       <w:r>
-        <w:t xml:space="preserve">Al acceder a una página con imágenes incrustadas a partir de </w:t>
-      </w:r>
-      <w:proofErr w:type="spellStart"/>
-      <w:r>
-        <w:t>URLs</w:t>
-      </w:r>
-      <w:proofErr w:type="spellEnd"/>
-      <w:r>
-        <w:t xml:space="preserve"> rotas (producen errores HTTP 4XX ó 5XX), estás producen un error. Se trata de encontrar un método que c</w:t>
+        <w:t>Al acceder a una página con imágenes incrustadas a partir de URLs rotas (producen errores HTTP 4XX ó 5XX), estás producen un error. Se trata de encontrar un método que c</w:t>
       </w:r>
       <w:r>
         <w:t>ompr</w:t>

</xml_diff>

<commit_message>
MC, MD y requisitos del hackaton.
</commit_message>
<xml_diff>
--- a/Hackaton/Acme Chollos y Rifas.docx
+++ b/Hackaton/Acme Chollos y Rifas.docx
@@ -148,8 +148,37 @@
         <w:spacing w:line="276" w:lineRule="auto"/>
       </w:pPr>
       <w:r>
-        <w:t>Los actores del sistema son: administrador, moderador, empresa y patrocinador. Para cada actor, el sistema debe guardar un nombre, un correo electrónico, un teléfono, una dirección opcional y un identificador que representa un código de como el Estado identifica a la persona o entidad. Si es un particular, tendrá además apellidos. En el caso de ser una empresa, recogerá el tipo de empresa. Los distintos tipos de empresa son: sociedad limitada, sociedad anónima, autónomo y cooperativa. Los administradores y moderadores son particulares, mientras que los patrocinados pueden ser particulares o empresas.</w:t>
-      </w:r>
+        <w:t xml:space="preserve">Los actores del sistema son: administrador, moderador, empresa y patrocinador. </w:t>
+      </w:r>
+      <w:r>
+        <w:t>El sistema considera que todas las cuentas de los actores, incluido las empresas, son administradas por personas por ello deberá guardar: un nombre y apellido;</w:t>
+      </w:r>
+      <w:r>
+        <w:t xml:space="preserve"> un correo electrónico, un teléfono, una dirección opcional y un identificador que representa un código </w:t>
+      </w:r>
+      <w:r>
+        <w:t>utilizado por el Estado para i</w:t>
+      </w:r>
+      <w:r>
+        <w:t>dentifica</w:t>
+      </w:r>
+      <w:r>
+        <w:t>r</w:t>
+      </w:r>
+      <w:r>
+        <w:t xml:space="preserve"> a la persona o entidad. </w:t>
+      </w:r>
+      <w:r>
+        <w:t>En caso de ser una empresa recogerá además el tipo y nombre</w:t>
+      </w:r>
+      <w:r>
+        <w:t>. Los distintos tipos de empresa son: sociedad limitada, sociedad a</w:t>
+      </w:r>
+      <w:r>
+        <w:t>nónima, autónomo y cooperativa.</w:t>
+      </w:r>
+      <w:bookmarkStart w:id="0" w:name="_GoBack"/>
+      <w:bookmarkEnd w:id="0"/>
     </w:p>
     <w:p>
       <w:pPr>
@@ -395,7 +424,15 @@
         <w:t xml:space="preserve"> el correspondiente texto</w:t>
       </w:r>
       <w:r>
-        <w:t>, los usuarios normales no podrán introducir URLs ni imágenes</w:t>
+        <w:t xml:space="preserve">, los usuarios normales no podrán introducir </w:t>
+      </w:r>
+      <w:proofErr w:type="spellStart"/>
+      <w:r>
+        <w:t>URLs</w:t>
+      </w:r>
+      <w:proofErr w:type="spellEnd"/>
+      <w:r>
+        <w:t xml:space="preserve"> ni imágenes</w:t>
       </w:r>
       <w:r>
         <w:t>. Además, podrán escribirse respuestas para los comentarios.</w:t>
@@ -567,30 +604,58 @@
         <w:spacing w:line="276" w:lineRule="auto"/>
       </w:pPr>
       <w:r>
+        <w:t xml:space="preserve">La aplicación debe incorporar un sistema de notificaciones </w:t>
+      </w:r>
+      <w:r>
+        <w:t>en las que solo se recogerá el receptor junto con un asunto y una URL opcional.</w:t>
+      </w:r>
+    </w:p>
+    <w:p>
+      <w:pPr>
+        <w:pStyle w:val="Prrafodelista"/>
+        <w:numPr>
+          <w:ilvl w:val="0"/>
+          <w:numId w:val="1"/>
+        </w:numPr>
+        <w:spacing w:line="276" w:lineRule="auto"/>
+      </w:pPr>
+      <w:r>
         <w:t xml:space="preserve">Las empresas, patrocinadores y </w:t>
       </w:r>
       <w:r>
         <w:t>moderadore</w:t>
       </w:r>
       <w:r>
-        <w:t>s pueden realizar encuestas. Estas tienen un título más un conjunto de preguntas/respuestas definidas por el autor de la encuesta.</w:t>
+        <w:t>s pueden realizar encuestas. Estas tienen un título más un conjunto de preguntas</w:t>
+      </w:r>
+      <w:r>
+        <w:t>/respuestas ambas</w:t>
+      </w:r>
+      <w:r>
+        <w:t xml:space="preserve"> defini</w:t>
+      </w:r>
+      <w:r>
+        <w:t>das por el autor de la encuesta.</w:t>
+      </w:r>
+    </w:p>
+    <w:p>
+      <w:pPr>
+        <w:pStyle w:val="Prrafodelista"/>
+        <w:numPr>
+          <w:ilvl w:val="0"/>
+          <w:numId w:val="1"/>
+        </w:numPr>
+        <w:spacing w:line="276" w:lineRule="auto"/>
+      </w:pPr>
+      <w:r>
+        <w:t xml:space="preserve">Los actores que </w:t>
+      </w:r>
+      <w:r>
+        <w:t>crean</w:t>
       </w:r>
       <w:r>
         <w:t xml:space="preserve"> </w:t>
       </w:r>
-    </w:p>
-    <w:p>
-      <w:pPr>
-        <w:pStyle w:val="Prrafodelista"/>
-        <w:numPr>
-          <w:ilvl w:val="0"/>
-          <w:numId w:val="1"/>
-        </w:numPr>
-        <w:spacing w:line="276" w:lineRule="auto"/>
-      </w:pPr>
-      <w:r>
-        <w:t xml:space="preserve">Los actores que realizan </w:t>
-      </w:r>
       <w:r>
         <w:t xml:space="preserve">las </w:t>
       </w:r>
@@ -607,32 +672,43 @@
         <w:t>concretar</w:t>
       </w:r>
       <w:r>
-        <w:t xml:space="preserve"> a que actores (patrocinador, usuario o ambos) está dirigida la encuesta. En el caso de que la encuesta sea realizada por una empresa o patrocinadores puede decidir si los actores a los que va dirigido deben haber tenido alguna interacción con ellos (han participado en sus chollos o rifas, o han visto alguno de sus anuncios). Si es un </w:t>
+        <w:t xml:space="preserve"> a que actores (patrocinador, usuario o ambos) está dirigida la encuesta. En el caso de que la encuesta sea realizada por una empresa o patrocinadores puede decidir si los actores a los que va dirigido deben haber tenido alguna interacción con ellos (han participado en sus chollos o rifas, o han visto alguno de sus anuncios). Si </w:t>
+      </w:r>
+      <w:r>
+        <w:t>el autor es un</w:t>
+      </w:r>
+      <w:r>
+        <w:t xml:space="preserve"> </w:t>
       </w:r>
       <w:r>
         <w:t>moderador</w:t>
       </w:r>
       <w:r>
-        <w:t xml:space="preserve"> es el autor de la encuesta puede restringir que antigüedad (en días) debe tener el usuario o la cantidad (porcentaje) de interacciones que ha debido realizar el usuario.</w:t>
-      </w:r>
-      <w:r>
-        <w:t xml:space="preserve"> Son interacciones con el sistema cualquier comentario, conjunta creado por él o en el que participe, además de chollos y rifas de las que forma parte, valoraciones realizadas, encuestas contestadas, etc.</w:t>
-      </w:r>
-      <w:r>
-        <w:t xml:space="preserve"> Un patrocinador no podrá crear una encuesta para los patrocinadores. </w:t>
-      </w:r>
-    </w:p>
-    <w:p>
-      <w:pPr>
-        <w:pStyle w:val="Prrafodelista"/>
-        <w:numPr>
-          <w:ilvl w:val="0"/>
-          <w:numId w:val="1"/>
-        </w:numPr>
-        <w:spacing w:line="276" w:lineRule="auto"/>
-      </w:pPr>
-      <w:r>
-        <w:t>La aplicación debe incorporar un sistema de notificaciones que contará con un asunto y el chollo o rifa al que esté asociado.</w:t>
+        <w:t xml:space="preserve"> puede </w:t>
+      </w:r>
+      <w:r>
+        <w:t>filtrar los usuarios a partir de la</w:t>
+      </w:r>
+      <w:r>
+        <w:t xml:space="preserve"> cantidad </w:t>
+      </w:r>
+      <w:r>
+        <w:t>de puntos</w:t>
+      </w:r>
+      <w:r>
+        <w:t xml:space="preserve"> </w:t>
+      </w:r>
+      <w:r>
+        <w:t>que tiene</w:t>
+      </w:r>
+      <w:r>
+        <w:t>. Un patrocinador no podrá crear una en</w:t>
+      </w:r>
+      <w:r>
+        <w:t>cuesta para los patrocinadores.</w:t>
+      </w:r>
+      <w:r>
+        <w:t xml:space="preserve"> Una vez publicada la encuesta, los actores seleccionados según las restricciones deben ser notificados con un enlace en el que puedan acceder a la encuesta.</w:t>
       </w:r>
     </w:p>
     <w:p>
@@ -868,33 +944,33 @@
         <w:spacing w:line="276" w:lineRule="auto"/>
       </w:pPr>
       <w:r>
+        <w:t>Compartir las conjuntas de distintas formas según se indica.</w:t>
+      </w:r>
+    </w:p>
+    <w:p>
+      <w:pPr>
+        <w:pStyle w:val="Prrafodelista"/>
+        <w:numPr>
+          <w:ilvl w:val="1"/>
+          <w:numId w:val="1"/>
+        </w:numPr>
+        <w:spacing w:line="276" w:lineRule="auto"/>
+      </w:pPr>
+      <w:r>
+        <w:t>Compartir las rifas de distintas formas según se indica.</w:t>
+      </w:r>
+    </w:p>
+    <w:p>
+      <w:pPr>
+        <w:pStyle w:val="Prrafodelista"/>
+        <w:numPr>
+          <w:ilvl w:val="0"/>
+          <w:numId w:val="1"/>
+        </w:numPr>
+        <w:spacing w:line="276" w:lineRule="auto"/>
+      </w:pPr>
+      <w:r>
         <w:lastRenderedPageBreak/>
-        <w:t>Compartir las conjuntas de distintas formas según se indica.</w:t>
-      </w:r>
-    </w:p>
-    <w:p>
-      <w:pPr>
-        <w:pStyle w:val="Prrafodelista"/>
-        <w:numPr>
-          <w:ilvl w:val="1"/>
-          <w:numId w:val="1"/>
-        </w:numPr>
-        <w:spacing w:line="276" w:lineRule="auto"/>
-      </w:pPr>
-      <w:r>
-        <w:t>Compartir las rifas de distintas formas según se indica.</w:t>
-      </w:r>
-    </w:p>
-    <w:p>
-      <w:pPr>
-        <w:pStyle w:val="Prrafodelista"/>
-        <w:numPr>
-          <w:ilvl w:val="0"/>
-          <w:numId w:val="1"/>
-        </w:numPr>
-        <w:spacing w:line="276" w:lineRule="auto"/>
-      </w:pPr>
-      <w:r>
         <w:t>Un actor que está autenticado debe ser capaz de:</w:t>
       </w:r>
     </w:p>
@@ -1336,20 +1412,20 @@
         <w:spacing w:line="276" w:lineRule="auto"/>
       </w:pPr>
       <w:r>
+        <w:t>Realizar el sorteo de la rifa después de pasar la fecha límite. Una vez realizado se notificará al usuario que ha resultado ganador.</w:t>
+      </w:r>
+    </w:p>
+    <w:p>
+      <w:pPr>
+        <w:pStyle w:val="Prrafodelista"/>
+        <w:numPr>
+          <w:ilvl w:val="0"/>
+          <w:numId w:val="1"/>
+        </w:numPr>
+        <w:spacing w:line="276" w:lineRule="auto"/>
+      </w:pPr>
+      <w:r>
         <w:lastRenderedPageBreak/>
-        <w:t>Realizar el sorteo de la rifa después de pasar la fecha límite. Una vez realizado se notificará al usuario que ha resultado ganador.</w:t>
-      </w:r>
-    </w:p>
-    <w:p>
-      <w:pPr>
-        <w:pStyle w:val="Prrafodelista"/>
-        <w:numPr>
-          <w:ilvl w:val="0"/>
-          <w:numId w:val="1"/>
-        </w:numPr>
-        <w:spacing w:line="276" w:lineRule="auto"/>
-      </w:pPr>
-      <w:r>
         <w:t xml:space="preserve">Un chollo no será público hasta dos días después de su creación, solo visible durante dichos dos días para los usuarios </w:t>
       </w:r>
       <w:r>
@@ -1386,6 +1462,9 @@
       <w:r>
         <w:t>recibirá una notificación cuando se cree el chollo.</w:t>
       </w:r>
+      <w:r>
+        <w:t xml:space="preserve"> Además, los actores seleccionados para realizar una encuesta también recibirán una notificación donde podrán acceder a través de un enlace.</w:t>
+      </w:r>
     </w:p>
     <w:p>
       <w:pPr>
@@ -1715,7 +1794,15 @@
         <w:spacing w:line="276" w:lineRule="auto"/>
       </w:pPr>
       <w:r>
-        <w:t>La media del ratio de chollos por categorías.</w:t>
+        <w:t xml:space="preserve">La media </w:t>
+      </w:r>
+      <w:proofErr w:type="gramStart"/>
+      <w:r>
+        <w:t>del ratio</w:t>
+      </w:r>
+      <w:proofErr w:type="gramEnd"/>
+      <w:r>
+        <w:t xml:space="preserve"> de chollos por categorías.</w:t>
       </w:r>
     </w:p>
     <w:p>
@@ -2031,8 +2118,6 @@
       <w:r>
         <w:t>iquetas sociales para que cuando se comparta se muestre de forma correcta.</w:t>
       </w:r>
-      <w:bookmarkStart w:id="0" w:name="_GoBack"/>
-      <w:bookmarkEnd w:id="0"/>
     </w:p>
     <w:p>
       <w:pPr>
@@ -2148,7 +2233,15 @@
         <w:t>moderador</w:t>
       </w:r>
       <w:r>
-        <w:t xml:space="preserve"> tenga que borrar alguna de sus publicaciones (conjuntas, comentarios, etc) por inapropiadas. Ganará 5 puntos por cada comentario, 10 cada vez que conteste una encuesta o deje una valoración, 20 si participa en un chollo o conjunta, 5 por cada tique que compre y 50 </w:t>
+        <w:t xml:space="preserve"> tenga que borrar alguna de sus publicaciones (conjuntas, comentarios, </w:t>
+      </w:r>
+      <w:proofErr w:type="spellStart"/>
+      <w:r>
+        <w:t>etc</w:t>
+      </w:r>
+      <w:proofErr w:type="spellEnd"/>
+      <w:r>
+        <w:t xml:space="preserve">) por inapropiadas. Ganará 5 puntos por cada comentario, 10 cada vez que conteste una encuesta o deje una valoración, 20 si participa en un chollo o conjunta, 5 por cada tique que compre y 50 </w:t>
       </w:r>
       <w:r>
         <w:t>por cada conjunta que organice.</w:t>
@@ -2340,7 +2433,15 @@
         <w:spacing w:line="276" w:lineRule="auto"/>
       </w:pPr>
       <w:r>
-        <w:t>Tendrán la opción de añadir imágenes y URLs en los comentarios.</w:t>
+        <w:t xml:space="preserve">Tendrán la opción de añadir imágenes y </w:t>
+      </w:r>
+      <w:proofErr w:type="spellStart"/>
+      <w:r>
+        <w:t>URLs</w:t>
+      </w:r>
+      <w:proofErr w:type="spellEnd"/>
+      <w:r>
+        <w:t xml:space="preserve"> en los comentarios.</w:t>
       </w:r>
     </w:p>
     <w:p>
@@ -2420,24 +2521,53 @@
       <w:r>
         <w:t>Obtendrá automáticamente un tique de regalo para cada rifa.</w:t>
       </w:r>
-    </w:p>
-    <w:p>
-      <w:pPr>
-        <w:pStyle w:val="Prrafodelista"/>
-        <w:numPr>
-          <w:ilvl w:val="1"/>
-          <w:numId w:val="1"/>
-        </w:numPr>
-        <w:spacing w:line="276" w:lineRule="auto"/>
-      </w:pPr>
-      <w:r>
-        <w:t>Derecho a participar en una conjunta incluso tras ser cerrada.</w:t>
-      </w:r>
-    </w:p>
-    <w:p>
-      <w:pPr>
-        <w:spacing w:line="276" w:lineRule="auto"/>
-      </w:pPr>
+      <w:r>
+        <w:t xml:space="preserve"> </w:t>
+      </w:r>
+    </w:p>
+    <w:p>
+      <w:pPr>
+        <w:pStyle w:val="Prrafodelista"/>
+        <w:numPr>
+          <w:ilvl w:val="0"/>
+          <w:numId w:val="1"/>
+        </w:numPr>
+        <w:spacing w:line="276" w:lineRule="auto"/>
+      </w:pPr>
+      <w:r>
+        <w:t xml:space="preserve">Al acceder a una página con imágenes incrustadas a partir de </w:t>
+      </w:r>
+      <w:proofErr w:type="spellStart"/>
+      <w:r>
+        <w:t>URLs</w:t>
+      </w:r>
+      <w:proofErr w:type="spellEnd"/>
+      <w:r>
+        <w:t xml:space="preserve"> rotas (producen errores HTTP 4XX </w:t>
+      </w:r>
+      <w:proofErr w:type="spellStart"/>
+      <w:r>
+        <w:t>ó</w:t>
+      </w:r>
+      <w:proofErr w:type="spellEnd"/>
+      <w:r>
+        <w:t xml:space="preserve"> 5XX), estás producen un error. Se trata de encontrar un método que c</w:t>
+      </w:r>
+      <w:r>
+        <w:t>ompr</w:t>
+      </w:r>
+      <w:r>
+        <w:t>uebe</w:t>
+      </w:r>
+      <w:r>
+        <w:t xml:space="preserve"> si los enlaces de las </w:t>
+      </w:r>
+      <w:r>
+        <w:t>imágenes</w:t>
+      </w:r>
+      <w:r>
+        <w:t xml:space="preserve"> están rotos para cambiarlos por una foto por defecto.</w:t>
+      </w:r>
     </w:p>
     <w:p>
       <w:pPr>
@@ -2445,48 +2575,6 @@
         <w:spacing w:line="276" w:lineRule="auto"/>
       </w:pPr>
       <w:r>
-        <w:t>Requisitos – Nivel A+</w:t>
-      </w:r>
-    </w:p>
-    <w:p>
-      <w:pPr>
-        <w:spacing w:line="276" w:lineRule="auto"/>
-      </w:pPr>
-    </w:p>
-    <w:p>
-      <w:pPr>
-        <w:pStyle w:val="Prrafodelista"/>
-        <w:numPr>
-          <w:ilvl w:val="0"/>
-          <w:numId w:val="1"/>
-        </w:numPr>
-        <w:spacing w:line="276" w:lineRule="auto"/>
-      </w:pPr>
-      <w:r>
-        <w:t>Al acceder a una página con imágenes incrustadas a partir de URLs rotas (producen errores HTTP 4XX ó 5XX), estás producen un error. Se trata de encontrar un método que c</w:t>
-      </w:r>
-      <w:r>
-        <w:t>ompr</w:t>
-      </w:r>
-      <w:r>
-        <w:t>uebe</w:t>
-      </w:r>
-      <w:r>
-        <w:t xml:space="preserve"> si los enlaces de las </w:t>
-      </w:r>
-      <w:r>
-        <w:t>imágenes</w:t>
-      </w:r>
-      <w:r>
-        <w:t xml:space="preserve"> están rotos para cambiarlos por una foto por defecto.</w:t>
-      </w:r>
-    </w:p>
-    <w:p>
-      <w:pPr>
-        <w:pStyle w:val="Ttulo1"/>
-        <w:spacing w:line="276" w:lineRule="auto"/>
-      </w:pPr>
-      <w:r>
         <w:t>Requisitos – Nivel A++</w:t>
       </w:r>
     </w:p>
@@ -2553,7 +2641,6 @@
         <w:spacing w:line="276" w:lineRule="auto"/>
       </w:pPr>
       <w:r>
-        <w:lastRenderedPageBreak/>
         <w:t>PayPal es un servicio de pago por Internet mundialmente utilizado. Incorporar el servicio que ofrece</w:t>
       </w:r>
       <w:r>

</xml_diff>

<commit_message>
Cambios menores relacionados con Santos en los requisitos, MC y MD.
</commit_message>
<xml_diff>
--- a/Hackaton/Acme Chollos y Rifas.docx
+++ b/Hackaton/Acme Chollos y Rifas.docx
@@ -177,8 +177,6 @@
       <w:r>
         <w:t>nónima, autónomo y cooperativa.</w:t>
       </w:r>
-      <w:bookmarkStart w:id="0" w:name="_GoBack"/>
-      <w:bookmarkEnd w:id="0"/>
     </w:p>
     <w:p>
       <w:pPr>
@@ -424,15 +422,7 @@
         <w:t xml:space="preserve"> el correspondiente texto</w:t>
       </w:r>
       <w:r>
-        <w:t xml:space="preserve">, los usuarios normales no podrán introducir </w:t>
-      </w:r>
-      <w:proofErr w:type="spellStart"/>
-      <w:r>
-        <w:t>URLs</w:t>
-      </w:r>
-      <w:proofErr w:type="spellEnd"/>
-      <w:r>
-        <w:t xml:space="preserve"> ni imágenes</w:t>
+        <w:t>, los usuarios normales no podrán introducir URLs ni imágenes</w:t>
       </w:r>
       <w:r>
         <w:t>. Además, podrán escribirse respuestas para los comentarios.</w:t>
@@ -604,10 +594,7 @@
         <w:spacing w:line="276" w:lineRule="auto"/>
       </w:pPr>
       <w:r>
-        <w:t xml:space="preserve">La aplicación debe incorporar un sistema de notificaciones </w:t>
-      </w:r>
-      <w:r>
-        <w:t>en las que solo se recogerá el receptor junto con un asunto y una URL opcional.</w:t>
+        <w:t>La aplicación debe incorporar un sistema de notificaciones en las que solo se recogerá el receptor junto con un asunto y una URL opcional.</w:t>
       </w:r>
     </w:p>
     <w:p>
@@ -1299,8 +1286,31 @@
         <w:spacing w:line="276" w:lineRule="auto"/>
       </w:pPr>
       <w:r>
-        <w:t>Suscribirse a un plan de pago indicando un modo de pago y si quiere realizar el pago de forma mensual, trimestral o anual.</w:t>
-      </w:r>
+        <w:t xml:space="preserve">Suscribirse a un plan de pago indicando </w:t>
+      </w:r>
+      <w:r>
+        <w:t xml:space="preserve">la tarjeta de crédito a la que se realizará el cargo y </w:t>
+      </w:r>
+      <w:r>
+        <w:t xml:space="preserve">si quiere </w:t>
+      </w:r>
+      <w:r>
+        <w:t>que el</w:t>
+      </w:r>
+      <w:r>
+        <w:t xml:space="preserve"> pago </w:t>
+      </w:r>
+      <w:r>
+        <w:t>se realice de</w:t>
+      </w:r>
+      <w:r>
+        <w:t xml:space="preserve"> forma mensual, trimestral o anual.</w:t>
+      </w:r>
+      <w:r>
+        <w:t xml:space="preserve"> Además, podrá anular su suscripción y editar tanto la tarjeta de crédito como la frecuencia de pago. En caso de querer cambiar el plan, tendría que cancelar el actual y contratar uno nuevo.</w:t>
+      </w:r>
+      <w:bookmarkStart w:id="0" w:name="_GoBack"/>
+      <w:bookmarkEnd w:id="0"/>
     </w:p>
     <w:p>
       <w:pPr>
@@ -1399,6 +1409,7 @@
         <w:spacing w:line="276" w:lineRule="auto"/>
       </w:pPr>
       <w:r>
+        <w:lastRenderedPageBreak/>
         <w:t xml:space="preserve">Eliminar una rifa si la considera inapropiada. </w:t>
       </w:r>
     </w:p>
@@ -1425,7 +1436,6 @@
         <w:spacing w:line="276" w:lineRule="auto"/>
       </w:pPr>
       <w:r>
-        <w:lastRenderedPageBreak/>
         <w:t xml:space="preserve">Un chollo no será público hasta dos días después de su creación, solo visible durante dichos dos días para los usuarios </w:t>
       </w:r>
       <w:r>
@@ -1540,6 +1550,19 @@
         <w:spacing w:line="276" w:lineRule="auto"/>
       </w:pPr>
       <w:r>
+        <w:t>Editar los planes de pago.</w:t>
+      </w:r>
+    </w:p>
+    <w:p>
+      <w:pPr>
+        <w:pStyle w:val="Prrafodelista"/>
+        <w:numPr>
+          <w:ilvl w:val="1"/>
+          <w:numId w:val="1"/>
+        </w:numPr>
+        <w:spacing w:line="276" w:lineRule="auto"/>
+      </w:pPr>
+      <w:r>
         <w:t>Editar los niveles de puntuación de los usuarios.</w:t>
       </w:r>
     </w:p>
@@ -1794,15 +1817,7 @@
         <w:spacing w:line="276" w:lineRule="auto"/>
       </w:pPr>
       <w:r>
-        <w:t xml:space="preserve">La media </w:t>
-      </w:r>
-      <w:proofErr w:type="gramStart"/>
-      <w:r>
-        <w:t>del ratio</w:t>
-      </w:r>
-      <w:proofErr w:type="gramEnd"/>
-      <w:r>
-        <w:t xml:space="preserve"> de chollos por categorías.</w:t>
+        <w:t>La media del ratio de chollos por categorías.</w:t>
       </w:r>
     </w:p>
     <w:p>
@@ -1841,6 +1856,7 @@
         <w:spacing w:line="276" w:lineRule="auto"/>
       </w:pPr>
       <w:r>
+        <w:lastRenderedPageBreak/>
         <w:t>Mínimo, máximo, media y desviación estándar del descuento de un chollo.</w:t>
       </w:r>
       <w:r>
@@ -1883,7 +1899,6 @@
         <w:spacing w:line="276" w:lineRule="auto"/>
       </w:pPr>
       <w:r>
-        <w:lastRenderedPageBreak/>
         <w:t xml:space="preserve">Usuario que ha comprado más </w:t>
       </w:r>
       <w:r>
@@ -2233,15 +2248,11 @@
         <w:t>moderador</w:t>
       </w:r>
       <w:r>
-        <w:t xml:space="preserve"> tenga que borrar alguna de sus publicaciones (conjuntas, comentarios, </w:t>
-      </w:r>
-      <w:proofErr w:type="spellStart"/>
-      <w:r>
-        <w:t>etc</w:t>
-      </w:r>
-      <w:proofErr w:type="spellEnd"/>
-      <w:r>
-        <w:t xml:space="preserve">) por inapropiadas. Ganará 5 puntos por cada comentario, 10 cada vez que conteste una encuesta o deje una valoración, 20 si participa en un chollo o conjunta, 5 por cada tique que compre y 50 </w:t>
+        <w:t xml:space="preserve"> tenga que borrar alguna de sus </w:t>
+      </w:r>
+      <w:r>
+        <w:lastRenderedPageBreak/>
+        <w:t xml:space="preserve">publicaciones (conjuntas, comentarios, etc) por inapropiadas. Ganará 5 puntos por cada comentario, 10 cada vez que conteste una encuesta o deje una valoración, 20 si participa en un chollo o conjunta, 5 por cada tique que compre y 50 </w:t>
       </w:r>
       <w:r>
         <w:t>por cada conjunta que organice.</w:t>
@@ -2257,7 +2268,6 @@
         <w:spacing w:line="276" w:lineRule="auto"/>
       </w:pPr>
       <w:r>
-        <w:lastRenderedPageBreak/>
         <w:t>Los distint</w:t>
       </w:r>
       <w:r>
@@ -2433,15 +2443,7 @@
         <w:spacing w:line="276" w:lineRule="auto"/>
       </w:pPr>
       <w:r>
-        <w:t xml:space="preserve">Tendrán la opción de añadir imágenes y </w:t>
-      </w:r>
-      <w:proofErr w:type="spellStart"/>
-      <w:r>
-        <w:t>URLs</w:t>
-      </w:r>
-      <w:proofErr w:type="spellEnd"/>
-      <w:r>
-        <w:t xml:space="preserve"> en los comentarios.</w:t>
+        <w:t>Tendrán la opción de añadir imágenes y URLs en los comentarios.</w:t>
       </w:r>
     </w:p>
     <w:p>
@@ -2480,7 +2482,16 @@
         <w:spacing w:line="276" w:lineRule="auto"/>
       </w:pPr>
       <w:r>
-        <w:t>El plan Gold Premium tendrá un coste de 10€/mes y contará con las mismas ventajas de Basic Premium y, además:</w:t>
+        <w:t xml:space="preserve">El plan </w:t>
+      </w:r>
+      <w:r>
+        <w:rPr>
+          <w:i/>
+        </w:rPr>
+        <w:t>Gold Premium</w:t>
+      </w:r>
+      <w:r>
+        <w:t xml:space="preserve"> tendrá un coste de 10€/mes y contará con las mismas ventajas de Basic Premium y, además:</w:t>
       </w:r>
     </w:p>
     <w:p>
@@ -2535,23 +2546,7 @@
         <w:spacing w:line="276" w:lineRule="auto"/>
       </w:pPr>
       <w:r>
-        <w:t xml:space="preserve">Al acceder a una página con imágenes incrustadas a partir de </w:t>
-      </w:r>
-      <w:proofErr w:type="spellStart"/>
-      <w:r>
-        <w:t>URLs</w:t>
-      </w:r>
-      <w:proofErr w:type="spellEnd"/>
-      <w:r>
-        <w:t xml:space="preserve"> rotas (producen errores HTTP 4XX </w:t>
-      </w:r>
-      <w:proofErr w:type="spellStart"/>
-      <w:r>
-        <w:t>ó</w:t>
-      </w:r>
-      <w:proofErr w:type="spellEnd"/>
-      <w:r>
-        <w:t xml:space="preserve"> 5XX), estás producen un error. Se trata de encontrar un método que c</w:t>
+        <w:t>Al acceder a una página con imágenes incrustadas a partir de URLs rotas (producen errores HTTP 4XX ó 5XX), estás producen un error. Se trata de encontrar un método que c</w:t>
       </w:r>
       <w:r>
         <w:t>ompr</w:t>

</xml_diff>

<commit_message>
Cambiados requisitos, MC y MD.
</commit_message>
<xml_diff>
--- a/Hackaton/Acme Chollos y Rifas.docx
+++ b/Hackaton/Acme Chollos y Rifas.docx
@@ -422,7 +422,21 @@
         <w:t xml:space="preserve"> el correspondiente texto</w:t>
       </w:r>
       <w:r>
-        <w:t>, los usuarios normales no podrán introducir URLs ni imágenes</w:t>
+        <w:t>, lo</w:t>
+      </w:r>
+      <w:r>
+        <w:t xml:space="preserve">s usuarios </w:t>
+      </w:r>
+      <w:r>
+        <w:t>sin planes de pago</w:t>
+      </w:r>
+      <w:bookmarkStart w:id="0" w:name="_GoBack"/>
+      <w:bookmarkEnd w:id="0"/>
+      <w:r>
+        <w:t xml:space="preserve"> no podrán introducir</w:t>
+      </w:r>
+      <w:r>
+        <w:t xml:space="preserve"> imágenes</w:t>
       </w:r>
       <w:r>
         <w:t>. Además, podrán escribirse respuestas para los comentarios.</w:t>
@@ -1309,8 +1323,6 @@
       <w:r>
         <w:t xml:space="preserve"> Además, podrá anular su suscripción y editar tanto la tarjeta de crédito como la frecuencia de pago. En caso de querer cambiar el plan, tendría que cancelar el actual y contratar uno nuevo.</w:t>
       </w:r>
-      <w:bookmarkStart w:id="0" w:name="_GoBack"/>
-      <w:bookmarkEnd w:id="0"/>
     </w:p>
     <w:p>
       <w:pPr>

</xml_diff>

<commit_message>
Cambios en requisitos por inconsistencias
</commit_message>
<xml_diff>
--- a/Hackaton/Acme Chollos y Rifas.docx
+++ b/Hackaton/Acme Chollos y Rifas.docx
@@ -253,7 +253,13 @@
         <w:t>URL del lugar donde canjear el código,</w:t>
       </w:r>
       <w:r>
-        <w:t xml:space="preserve"> la fecha en la que se creó,</w:t>
+        <w:t xml:space="preserve"> </w:t>
+      </w:r>
+      <w:r>
+        <w:t>información sobre si está publicado</w:t>
+      </w:r>
+      <w:r>
+        <w:t>,</w:t>
       </w:r>
       <w:r>
         <w:t xml:space="preserve"> las imágenes del producto,</w:t>
@@ -743,7 +749,18 @@
         <w:spacing w:line="276" w:lineRule="auto"/>
       </w:pPr>
       <w:r>
-        <w:t>El sistema guardará los siguientes parámetros acerca de la configuración: el nombre de la compañía, eslogan, banner, correo electrónico y comisión por ventas.</w:t>
+        <w:t>El sistema guardará los siguientes parámetros acerca de la configuración: el nombre de la compañía, eslogan, banner, correo electrónico y comisión por ventas</w:t>
+      </w:r>
+      <w:r>
+        <w:t xml:space="preserve">, avatar por defecto e imagen por defecto para </w:t>
+      </w:r>
+      <w:proofErr w:type="spellStart"/>
+      <w:r>
+        <w:t>URLs</w:t>
+      </w:r>
+      <w:proofErr w:type="spellEnd"/>
+      <w:r>
+        <w:t xml:space="preserve"> de imágenes que no existan.</w:t>
       </w:r>
     </w:p>
     <w:p>
@@ -979,6 +996,7 @@
         <w:spacing w:line="276" w:lineRule="auto"/>
       </w:pPr>
       <w:r>
+        <w:lastRenderedPageBreak/>
         <w:t>Compartir las rifas de distintas formas según se indica.</w:t>
       </w:r>
     </w:p>
@@ -992,7 +1010,6 @@
         <w:spacing w:line="276" w:lineRule="auto"/>
       </w:pPr>
       <w:r>
-        <w:lastRenderedPageBreak/>
         <w:t>Un actor que está autenticado debe ser capaz de:</w:t>
       </w:r>
     </w:p>
@@ -1374,19 +1391,6 @@
         <w:spacing w:line="276" w:lineRule="auto"/>
       </w:pPr>
       <w:r>
-        <w:t>Eliminar etiquetas que considere inapropiadas o que estén en desuso.</w:t>
-      </w:r>
-    </w:p>
-    <w:p>
-      <w:pPr>
-        <w:pStyle w:val="Prrafodelista"/>
-        <w:numPr>
-          <w:ilvl w:val="1"/>
-          <w:numId w:val="1"/>
-        </w:numPr>
-        <w:spacing w:line="276" w:lineRule="auto"/>
-      </w:pPr>
-      <w:r>
         <w:t>Eliminar chollos que se consideren inapropiados.</w:t>
       </w:r>
     </w:p>
@@ -1469,7 +1473,24 @@
         <w:spacing w:line="276" w:lineRule="auto"/>
       </w:pPr>
       <w:r>
-        <w:t xml:space="preserve">Un chollo no será público hasta dos días después de su creación, solo visible durante dichos dos días para los usuarios </w:t>
+        <w:t>Un chollo no público</w:t>
+      </w:r>
+      <w:r>
+        <w:t xml:space="preserve"> </w:t>
+      </w:r>
+      <w:r>
+        <w:t>solo</w:t>
+      </w:r>
+      <w:r>
+        <w:t xml:space="preserve"> será</w:t>
+      </w:r>
+      <w:r>
+        <w:t xml:space="preserve"> visible </w:t>
+      </w:r>
+      <w:bookmarkStart w:id="0" w:name="_GoBack"/>
+      <w:bookmarkEnd w:id="0"/>
+      <w:r>
+        <w:t xml:space="preserve">para los usuarios </w:t>
       </w:r>
       <w:r>
         <w:rPr>
@@ -1905,23 +1926,23 @@
         <w:spacing w:line="276" w:lineRule="auto"/>
       </w:pPr>
       <w:r>
+        <w:t>Mínimo, máximo, media y desviación estándar del descuento de un chollo.</w:t>
+      </w:r>
+      <w:r>
+        <w:t xml:space="preserve"> </w:t>
+      </w:r>
+    </w:p>
+    <w:p>
+      <w:pPr>
+        <w:pStyle w:val="Prrafodelista"/>
+        <w:numPr>
+          <w:ilvl w:val="2"/>
+          <w:numId w:val="1"/>
+        </w:numPr>
+        <w:spacing w:line="276" w:lineRule="auto"/>
+      </w:pPr>
+      <w:r>
         <w:lastRenderedPageBreak/>
-        <w:t>Mínimo, máximo, media y desviación estándar del descuento de un chollo.</w:t>
-      </w:r>
-      <w:r>
-        <w:t xml:space="preserve"> </w:t>
-      </w:r>
-    </w:p>
-    <w:p>
-      <w:pPr>
-        <w:pStyle w:val="Prrafodelista"/>
-        <w:numPr>
-          <w:ilvl w:val="2"/>
-          <w:numId w:val="1"/>
-        </w:numPr>
-        <w:spacing w:line="276" w:lineRule="auto"/>
-      </w:pPr>
-      <w:r>
         <w:t>Mínimo, máximo, media y desviación estándar del descuento de una conjunta.</w:t>
       </w:r>
     </w:p>
@@ -2309,19 +2330,19 @@
         <w:t>moderador</w:t>
       </w:r>
       <w:r>
-        <w:t xml:space="preserve"> tenga que borrar alguna de sus </w:t>
+        <w:t xml:space="preserve"> tenga que borrar alguna de sus publicaciones (conjuntas, comentarios, </w:t>
+      </w:r>
+      <w:proofErr w:type="spellStart"/>
+      <w:r>
+        <w:t>etc</w:t>
+      </w:r>
+      <w:proofErr w:type="spellEnd"/>
+      <w:r>
+        <w:t xml:space="preserve">) por inapropiadas. Ganará 5 puntos por cada comentario, 10 cada vez que conteste una encuesta o deje una </w:t>
       </w:r>
       <w:r>
         <w:lastRenderedPageBreak/>
-        <w:t xml:space="preserve">publicaciones (conjuntas, comentarios, </w:t>
-      </w:r>
-      <w:proofErr w:type="spellStart"/>
-      <w:r>
-        <w:t>etc</w:t>
-      </w:r>
-      <w:proofErr w:type="spellEnd"/>
-      <w:r>
-        <w:t xml:space="preserve">) por inapropiadas. Ganará 5 puntos por cada comentario, 10 cada vez que conteste una encuesta o deje una valoración, 20 si participa en un chollo o conjunta, 5 por cada tique que compre y 50 </w:t>
+        <w:t xml:space="preserve">valoración, 20 si participa en un chollo o conjunta, 5 por cada tique que compre y 50 </w:t>
       </w:r>
       <w:r>
         <w:t>por cada conjunta que organice.</w:t>
@@ -2466,8 +2487,6 @@
       <w:r>
         <w:t>Si se editar el rango de puntuación de los niveles, saltará una alerta en caso de que se los intervalos se pisen unos con otros</w:t>
       </w:r>
-      <w:bookmarkStart w:id="0" w:name="_GoBack"/>
-      <w:bookmarkEnd w:id="0"/>
     </w:p>
     <w:p>
       <w:pPr>

</xml_diff>

<commit_message>
Arreglado requisitos y MJ para solucionar error 002.
</commit_message>
<xml_diff>
--- a/Hackaton/Acme Chollos y Rifas.docx
+++ b/Hackaton/Acme Chollos y Rifas.docx
@@ -12,21 +12,12 @@
           <w:szCs w:val="48"/>
         </w:rPr>
       </w:pPr>
-      <w:proofErr w:type="spellStart"/>
       <w:r>
         <w:rPr>
           <w:sz w:val="48"/>
           <w:szCs w:val="48"/>
         </w:rPr>
-        <w:t>Acme</w:t>
-      </w:r>
-      <w:proofErr w:type="spellEnd"/>
-      <w:r>
-        <w:rPr>
-          <w:sz w:val="48"/>
-          <w:szCs w:val="48"/>
-        </w:rPr>
-        <w:t xml:space="preserve"> Chollos </w:t>
+        <w:t xml:space="preserve">Acme Chollos </w:t>
       </w:r>
       <w:r>
         <w:rPr>
@@ -52,13 +43,8 @@
       <w:pPr>
         <w:spacing w:line="276" w:lineRule="auto"/>
       </w:pPr>
-      <w:proofErr w:type="spellStart"/>
-      <w:r>
-        <w:t>Acme</w:t>
-      </w:r>
-      <w:proofErr w:type="spellEnd"/>
-      <w:r>
-        <w:t xml:space="preserve">, Inc. </w:t>
+      <w:r>
+        <w:t xml:space="preserve">Acme, Inc. </w:t>
       </w:r>
       <w:r>
         <w:t xml:space="preserve">es un </w:t>
@@ -76,15 +62,7 @@
         <w:t xml:space="preserve">, </w:t>
       </w:r>
       <w:r>
-        <w:t xml:space="preserve">incluyendo </w:t>
-      </w:r>
-      <w:proofErr w:type="spellStart"/>
-      <w:r>
-        <w:t>Acme</w:t>
-      </w:r>
-      <w:proofErr w:type="spellEnd"/>
-      <w:r>
-        <w:t xml:space="preserve"> Chollos </w:t>
+        <w:t xml:space="preserve">incluyendo Acme Chollos </w:t>
       </w:r>
       <w:r>
         <w:t>y</w:t>
@@ -590,11 +568,13 @@
         <w:spacing w:line="276" w:lineRule="auto"/>
       </w:pPr>
       <w:r>
-        <w:t>El sistema debe guardar la siguiente información acerca de las rifas: titulo, descripción, nombre, URL opcional y foto opcional del producto a rifar, fecha límite para apuntarse a la rifa, y precio del tique.</w:t>
-      </w:r>
-      <w:r>
-        <w:t xml:space="preserve"> </w:t>
-      </w:r>
+        <w:t>El sistema debe guardar la siguiente información acerca de las rifas: titulo, descripción, nombre, URL opcional y foto opcional del producto a rifar, fecha lí</w:t>
+      </w:r>
+      <w:r>
+        <w:t>mite para apuntarse a la rifa, precio del tique y el ganador cuando se realice el sorteo.</w:t>
+      </w:r>
+      <w:bookmarkStart w:id="0" w:name="_GoBack"/>
+      <w:bookmarkEnd w:id="0"/>
     </w:p>
     <w:p>
       <w:pPr>
@@ -1485,12 +1465,7 @@
         <w:t xml:space="preserve"> será</w:t>
       </w:r>
       <w:r>
-        <w:t xml:space="preserve"> visible </w:t>
-      </w:r>
-      <w:bookmarkStart w:id="0" w:name="_GoBack"/>
-      <w:bookmarkEnd w:id="0"/>
-      <w:r>
-        <w:t xml:space="preserve">para los usuarios </w:t>
+        <w:t xml:space="preserve"> visible para los usuarios </w:t>
       </w:r>
       <w:r>
         <w:rPr>
@@ -1643,15 +1618,7 @@
         <w:spacing w:line="276" w:lineRule="auto"/>
       </w:pPr>
       <w:r>
-        <w:t xml:space="preserve">Mostrar un </w:t>
-      </w:r>
-      <w:proofErr w:type="spellStart"/>
-      <w:r>
-        <w:t>dashboard</w:t>
-      </w:r>
-      <w:proofErr w:type="spellEnd"/>
-      <w:r>
-        <w:t xml:space="preserve"> con la siguiente información:</w:t>
+        <w:t>Mostrar un dashboard con la siguiente información:</w:t>
       </w:r>
     </w:p>
     <w:p>
@@ -2090,13 +2057,8 @@
       <w:r>
         <w:t>solo utilizable en ACR, se guardará la siguiente información: el nombre de la compañía (</w:t>
       </w:r>
-      <w:proofErr w:type="spellStart"/>
-      <w:r>
-        <w:t>Acme</w:t>
-      </w:r>
-      <w:proofErr w:type="spellEnd"/>
-      <w:r>
-        <w:t xml:space="preserve"> Chollos </w:t>
+      <w:r>
+        <w:t xml:space="preserve">Acme Chollos </w:t>
       </w:r>
       <w:r>
         <w:t>y</w:t>
@@ -2113,19 +2075,12 @@
       <w:r>
         <w:t>slogan (</w:t>
       </w:r>
-      <w:proofErr w:type="spellStart"/>
       <w:r>
         <w:t>Buy</w:t>
       </w:r>
-      <w:proofErr w:type="spellEnd"/>
-      <w:r>
-        <w:t xml:space="preserve"> </w:t>
-      </w:r>
-      <w:proofErr w:type="spellStart"/>
-      <w:r>
-        <w:t>different</w:t>
-      </w:r>
-      <w:proofErr w:type="spellEnd"/>
+      <w:r>
+        <w:t xml:space="preserve"> different</w:t>
+      </w:r>
       <w:r>
         <w:t xml:space="preserve">), </w:t>
       </w:r>

</xml_diff>

<commit_message>
Cambiados modelos de dominio, conceptual, requisitos bargain y configuration
</commit_message>
<xml_diff>
--- a/Hackaton/Acme Chollos y Rifas.docx
+++ b/Hackaton/Acme Chollos y Rifas.docx
@@ -204,7 +204,10 @@
         <w:t xml:space="preserve">, descripción, precio, </w:t>
       </w:r>
       <w:r>
-        <w:t>porcentaje de beneficio,</w:t>
+        <w:t>precio inicial, precio mínimo</w:t>
+      </w:r>
+      <w:r>
+        <w:t>,</w:t>
       </w:r>
       <w:r>
         <w:t xml:space="preserve"> </w:t>
@@ -669,12 +672,7 @@
         <w:t xml:space="preserve">las </w:t>
       </w:r>
       <w:r>
-        <w:t xml:space="preserve">encuestas pueden añadir restricciones sobre los actores que pueden contestar dichas encuestas. </w:t>
-      </w:r>
-      <w:bookmarkStart w:id="0" w:name="_GoBack"/>
-      <w:bookmarkEnd w:id="0"/>
-      <w:r>
-        <w:t xml:space="preserve">Las restricciones </w:t>
+        <w:t xml:space="preserve">encuestas pueden añadir restricciones sobre los actores que pueden contestar dichas encuestas. Las restricciones </w:t>
       </w:r>
       <w:r>
         <w:t>definidas</w:t>
@@ -735,7 +733,7 @@
         <w:spacing w:line="276" w:lineRule="auto"/>
       </w:pPr>
       <w:r>
-        <w:t>El sistema guardará los siguientes parámetros acerca de la configuración: el nombre de la compañía, eslogan, banner, correo electrónico y comisión por ventas</w:t>
+        <w:t>El sistema guardará los siguientes parámetros acerca de la configuración: el nombre de la compañía, eslogan, banner, correo electrónico</w:t>
       </w:r>
       <w:r>
         <w:t xml:space="preserve">, avatar por defecto e imagen por defecto para </w:t>
@@ -1008,20 +1006,20 @@
         <w:spacing w:line="276" w:lineRule="auto"/>
       </w:pPr>
       <w:r>
+        <w:t>Hacer lo mismo que un actor no autenticado excepto registrarse en el sistema.</w:t>
+      </w:r>
+    </w:p>
+    <w:p>
+      <w:pPr>
+        <w:pStyle w:val="Prrafodelista"/>
+        <w:numPr>
+          <w:ilvl w:val="0"/>
+          <w:numId w:val="1"/>
+        </w:numPr>
+        <w:spacing w:line="276" w:lineRule="auto"/>
+      </w:pPr>
+      <w:r>
         <w:lastRenderedPageBreak/>
-        <w:t>Hacer lo mismo que un actor no autenticado excepto registrarse en el sistema.</w:t>
-      </w:r>
-    </w:p>
-    <w:p>
-      <w:pPr>
-        <w:pStyle w:val="Prrafodelista"/>
-        <w:numPr>
-          <w:ilvl w:val="0"/>
-          <w:numId w:val="1"/>
-        </w:numPr>
-        <w:spacing w:line="276" w:lineRule="auto"/>
-      </w:pPr>
-      <w:r>
         <w:t>Un actor que está autenticado como empresa debe ser capaz de:</w:t>
       </w:r>
       <w:r>
@@ -1159,7 +1157,12 @@
         <w:t>Un patrocinador puede promocionarse en un chollo. El sistema debe guardar el chollo que va a patrocinar</w:t>
       </w:r>
       <w:r>
-        <w:t xml:space="preserve"> con su correspondiente aportación monetaria.</w:t>
+        <w:t xml:space="preserve"> con su correspondiente aportación monetaria</w:t>
+      </w:r>
+      <w:bookmarkStart w:id="0" w:name="_GoBack"/>
+      <w:bookmarkEnd w:id="0"/>
+      <w:r>
+        <w:t>.</w:t>
       </w:r>
     </w:p>
     <w:p>
@@ -1445,7 +1448,6 @@
         <w:spacing w:line="276" w:lineRule="auto"/>
       </w:pPr>
       <w:r>
-        <w:lastRenderedPageBreak/>
         <w:t>Realizar el sorteo de la rifa después de pasar la fecha límite. Una vez realizado se notificará al usuario que ha resultado ganador.</w:t>
       </w:r>
     </w:p>
@@ -1493,6 +1495,7 @@
         <w:spacing w:line="276" w:lineRule="auto"/>
       </w:pPr>
       <w:r>
+        <w:lastRenderedPageBreak/>
         <w:t>Una notificación será enviada a los usuarios cuando se publique un chollo o cuando ganen una rifa.</w:t>
       </w:r>
       <w:r>
@@ -1915,33 +1918,33 @@
         <w:spacing w:line="276" w:lineRule="auto"/>
       </w:pPr>
       <w:r>
+        <w:t>Mínimo, máximo, media y desviación estándar del descuento de una conjunta.</w:t>
+      </w:r>
+    </w:p>
+    <w:p>
+      <w:pPr>
+        <w:pStyle w:val="Prrafodelista"/>
+        <w:numPr>
+          <w:ilvl w:val="2"/>
+          <w:numId w:val="1"/>
+        </w:numPr>
+        <w:spacing w:line="276" w:lineRule="auto"/>
+      </w:pPr>
+      <w:r>
+        <w:t>Usuario que más rifas ha ganado.</w:t>
+      </w:r>
+    </w:p>
+    <w:p>
+      <w:pPr>
+        <w:pStyle w:val="Prrafodelista"/>
+        <w:numPr>
+          <w:ilvl w:val="2"/>
+          <w:numId w:val="1"/>
+        </w:numPr>
+        <w:spacing w:line="276" w:lineRule="auto"/>
+      </w:pPr>
+      <w:r>
         <w:lastRenderedPageBreak/>
-        <w:t>Mínimo, máximo, media y desviación estándar del descuento de una conjunta.</w:t>
-      </w:r>
-    </w:p>
-    <w:p>
-      <w:pPr>
-        <w:pStyle w:val="Prrafodelista"/>
-        <w:numPr>
-          <w:ilvl w:val="2"/>
-          <w:numId w:val="1"/>
-        </w:numPr>
-        <w:spacing w:line="276" w:lineRule="auto"/>
-      </w:pPr>
-      <w:r>
-        <w:t>Usuario que más rifas ha ganado.</w:t>
-      </w:r>
-    </w:p>
-    <w:p>
-      <w:pPr>
-        <w:pStyle w:val="Prrafodelista"/>
-        <w:numPr>
-          <w:ilvl w:val="2"/>
-          <w:numId w:val="1"/>
-        </w:numPr>
-        <w:spacing w:line="276" w:lineRule="auto"/>
-      </w:pPr>
-      <w:r>
         <w:t xml:space="preserve">Usuario que ha comprado más </w:t>
       </w:r>
       <w:r>
@@ -2299,26 +2302,23 @@
       </w:r>
       <w:proofErr w:type="spellEnd"/>
       <w:r>
-        <w:t xml:space="preserve">) por inapropiadas. Ganará 5 puntos por cada comentario, 10 cada vez que conteste una encuesta o deje una </w:t>
-      </w:r>
+        <w:t xml:space="preserve">) por inapropiadas. Ganará 5 puntos por cada comentario, 10 cada vez que conteste una encuesta o deje una valoración, 20 si participa en un chollo o conjunta, 5 por cada tique que compre y 50 </w:t>
+      </w:r>
+      <w:r>
+        <w:t>por cada conjunta que organice.</w:t>
+      </w:r>
+    </w:p>
+    <w:p>
+      <w:pPr>
+        <w:pStyle w:val="Prrafodelista"/>
+        <w:numPr>
+          <w:ilvl w:val="0"/>
+          <w:numId w:val="1"/>
+        </w:numPr>
+        <w:spacing w:line="276" w:lineRule="auto"/>
+      </w:pPr>
       <w:r>
         <w:lastRenderedPageBreak/>
-        <w:t xml:space="preserve">valoración, 20 si participa en un chollo o conjunta, 5 por cada tique que compre y 50 </w:t>
-      </w:r>
-      <w:r>
-        <w:t>por cada conjunta que organice.</w:t>
-      </w:r>
-    </w:p>
-    <w:p>
-      <w:pPr>
-        <w:pStyle w:val="Prrafodelista"/>
-        <w:numPr>
-          <w:ilvl w:val="0"/>
-          <w:numId w:val="1"/>
-        </w:numPr>
-        <w:spacing w:line="276" w:lineRule="auto"/>
-      </w:pPr>
-      <w:r>
         <w:t>Los distint</w:t>
       </w:r>
       <w:r>
@@ -2629,6 +2629,19 @@
       </w:r>
       <w:r>
         <w:t xml:space="preserve"> están rotos para cambiarlos por una foto por defecto.</w:t>
+      </w:r>
+    </w:p>
+    <w:p>
+      <w:pPr>
+        <w:pStyle w:val="Prrafodelista"/>
+        <w:numPr>
+          <w:ilvl w:val="0"/>
+          <w:numId w:val="1"/>
+        </w:numPr>
+        <w:spacing w:line="276" w:lineRule="auto"/>
+      </w:pPr>
+      <w:r>
+        <w:t>El sistema debe mostrar como máximo cuatro patrocinadores de un chollo, al desplegarlo.</w:t>
       </w:r>
     </w:p>
     <w:p>

</xml_diff>

<commit_message>
Cambio funcional, ver tres chollos en vez de cinco
</commit_message>
<xml_diff>
--- a/Hackaton/Acme Chollos y Rifas.docx
+++ b/Hackaton/Acme Chollos y Rifas.docx
@@ -835,7 +835,13 @@
         <w:t>Ver</w:t>
       </w:r>
       <w:r>
-        <w:t xml:space="preserve"> los cinco chollos</w:t>
+        <w:t xml:space="preserve"> los </w:t>
+      </w:r>
+      <w:r>
+        <w:t>tres</w:t>
+      </w:r>
+      <w:r>
+        <w:t xml:space="preserve"> chollos</w:t>
       </w:r>
       <w:r>
         <w:t xml:space="preserve"> con más p</w:t>
@@ -896,7 +902,12 @@
         <w:spacing w:line="276" w:lineRule="auto"/>
       </w:pPr>
       <w:r>
-        <w:t>Listas las rifas y permitir ordenarlas según el precio del tique o de lo cercanas que estén para acabar.</w:t>
+        <w:t>Listas las rifas y permitir ordenarlas s</w:t>
+      </w:r>
+      <w:bookmarkStart w:id="0" w:name="_GoBack"/>
+      <w:bookmarkEnd w:id="0"/>
+      <w:r>
+        <w:t>egún el precio del tique o de lo cercanas que estén para acabar.</w:t>
       </w:r>
     </w:p>
     <w:p>
@@ -1159,8 +1170,6 @@
       <w:r>
         <w:t xml:space="preserve"> con su correspondiente aportación monetaria</w:t>
       </w:r>
-      <w:bookmarkStart w:id="0" w:name="_GoBack"/>
-      <w:bookmarkEnd w:id="0"/>
       <w:r>
         <w:t>.</w:t>
       </w:r>

</xml_diff>

<commit_message>
Cambio en requisitos. Solo los basic les llega una notificacion al publicar el chollo
</commit_message>
<xml_diff>
--- a/Hackaton/Acme Chollos y Rifas.docx
+++ b/Hackaton/Acme Chollos y Rifas.docx
@@ -902,12 +902,7 @@
         <w:spacing w:line="276" w:lineRule="auto"/>
       </w:pPr>
       <w:r>
-        <w:t>Listas las rifas y permitir ordenarlas s</w:t>
-      </w:r>
-      <w:bookmarkStart w:id="0" w:name="_GoBack"/>
-      <w:bookmarkEnd w:id="0"/>
-      <w:r>
-        <w:t>egún el precio del tique o de lo cercanas que estén para acabar.</w:t>
+        <w:t>Listas las rifas y permitir ordenarlas según el precio del tique o de lo cercanas que estén para acabar.</w:t>
       </w:r>
     </w:p>
     <w:p>
@@ -1505,7 +1500,25 @@
       </w:pPr>
       <w:r>
         <w:lastRenderedPageBreak/>
-        <w:t>Una notificación será enviada a los usuarios cuando se publique un chollo o cuando ganen una rifa.</w:t>
+        <w:t>Una notificación será enviada a los usuarios</w:t>
+      </w:r>
+      <w:r>
+        <w:t xml:space="preserve"> con el plan de pago </w:t>
+      </w:r>
+      <w:r>
+        <w:rPr>
+          <w:i/>
+        </w:rPr>
+        <w:t>Basic Premium</w:t>
+      </w:r>
+      <w:r>
+        <w:t xml:space="preserve"> cuando se publique un chollo</w:t>
+      </w:r>
+      <w:r>
+        <w:t>. A cualquier usuario</w:t>
+      </w:r>
+      <w:r>
+        <w:t xml:space="preserve"> cuando gane una rifa.</w:t>
       </w:r>
       <w:r>
         <w:t xml:space="preserve"> En caso de que sea un usuario con el plan de pago </w:t>
@@ -1522,6 +1535,8 @@
       <w:r>
         <w:t xml:space="preserve"> Además, los actores seleccionados para realizar una encuesta también recibirán una notificación donde podrán acceder a través de un enlace.</w:t>
       </w:r>
+      <w:bookmarkStart w:id="0" w:name="_GoBack"/>
+      <w:bookmarkEnd w:id="0"/>
     </w:p>
     <w:p>
       <w:pPr>

</xml_diff>

<commit_message>
Apuntarse a un chollo ya no tiene sentido
</commit_message>
<xml_diff>
--- a/Hackaton/Acme Chollos y Rifas.docx
+++ b/Hackaton/Acme Chollos y Rifas.docx
@@ -1285,19 +1285,8 @@
         </w:numPr>
         <w:spacing w:line="276" w:lineRule="auto"/>
       </w:pPr>
-      <w:r>
-        <w:t>Apuntarse a un chollo.</w:t>
-      </w:r>
-    </w:p>
-    <w:p>
-      <w:pPr>
-        <w:pStyle w:val="Prrafodelista"/>
-        <w:numPr>
-          <w:ilvl w:val="1"/>
-          <w:numId w:val="1"/>
-        </w:numPr>
-        <w:spacing w:line="276" w:lineRule="auto"/>
-      </w:pPr>
+      <w:bookmarkStart w:id="0" w:name="_GoBack"/>
+      <w:bookmarkEnd w:id="0"/>
       <w:r>
         <w:t>Valorar las empresas.</w:t>
       </w:r>
@@ -1535,8 +1524,6 @@
       <w:r>
         <w:t xml:space="preserve"> Además, los actores seleccionados para realizar una encuesta también recibirán una notificación donde podrán acceder a través de un enlace.</w:t>
       </w:r>
-      <w:bookmarkStart w:id="0" w:name="_GoBack"/>
-      <w:bookmarkEnd w:id="0"/>
     </w:p>
     <w:p>
       <w:pPr>

</xml_diff>

<commit_message>
Modificaciones menores en los requistos.
</commit_message>
<xml_diff>
--- a/Hackaton/Acme Chollos y Rifas.docx
+++ b/Hackaton/Acme Chollos y Rifas.docx
@@ -475,255 +475,252 @@
         <w:spacing w:line="276" w:lineRule="auto"/>
       </w:pPr>
       <w:r>
-        <w:t>Los usuarios dispondrán de una lista de deseos a la que podrán añadir los chollos que des</w:t>
+        <w:t>Los usuarios dispondrán de una lista de deseos a la que podrán añadir los chollos que deseen.</w:t>
+      </w:r>
+      <w:r>
+        <w:t xml:space="preserve"> </w:t>
+      </w:r>
+    </w:p>
+    <w:p>
+      <w:pPr>
+        <w:pStyle w:val="Prrafodelista"/>
+        <w:numPr>
+          <w:ilvl w:val="0"/>
+          <w:numId w:val="1"/>
+        </w:numPr>
+        <w:spacing w:line="276" w:lineRule="auto"/>
+      </w:pPr>
+      <w:r>
+        <w:t>El sistema debe guardar valoraciones de las empresas. Cada valoración cuenta con un contenido de máximo 500 caracteres, y una puntuación del 1 al 5.</w:t>
+      </w:r>
+      <w:r>
+        <w:t xml:space="preserve"> </w:t>
+      </w:r>
+    </w:p>
+    <w:p>
+      <w:pPr>
+        <w:pStyle w:val="Prrafodelista"/>
+        <w:numPr>
+          <w:ilvl w:val="0"/>
+          <w:numId w:val="1"/>
+        </w:numPr>
+        <w:spacing w:line="276" w:lineRule="auto"/>
+      </w:pPr>
+      <w:r>
+        <w:t>Los usuarios pueden almacenar en el sistema</w:t>
+      </w:r>
+      <w:r>
+        <w:t xml:space="preserve"> </w:t>
+      </w:r>
+      <w:r>
+        <w:t xml:space="preserve">distintas </w:t>
+      </w:r>
+      <w:r>
+        <w:t>tarjeta</w:t>
+      </w:r>
+      <w:r>
+        <w:t xml:space="preserve">s de crédito, </w:t>
+      </w:r>
+      <w:r>
+        <w:t xml:space="preserve">indicando la siguiente información: nombre </w:t>
+      </w:r>
+      <w:r>
+        <w:t xml:space="preserve">completo </w:t>
+      </w:r>
+      <w:r>
+        <w:t>del titular</w:t>
+      </w:r>
+      <w:r>
+        <w:t xml:space="preserve">, nombre de la compañía, </w:t>
+      </w:r>
+      <w:r>
+        <w:t>número de la tarjeta,</w:t>
+      </w:r>
+      <w:r>
+        <w:t xml:space="preserve"> un mes de expiración</w:t>
+      </w:r>
+      <w:r>
+        <w:t xml:space="preserve"> (dos cifras)</w:t>
+      </w:r>
+      <w:r>
+        <w:t>, año de expiración</w:t>
+      </w:r>
+      <w:r>
+        <w:t xml:space="preserve"> (dos cifras)</w:t>
+      </w:r>
+      <w:r>
+        <w:t xml:space="preserve"> y el código CVV </w:t>
+      </w:r>
+      <w:r>
+        <w:t xml:space="preserve">que será un número </w:t>
+      </w:r>
+      <w:r>
+        <w:t xml:space="preserve">entre 100 y 999. Se ha de tener en cuenta que no se puede </w:t>
+      </w:r>
+      <w:r>
+        <w:t>utilizar</w:t>
+      </w:r>
+      <w:r>
+        <w:t xml:space="preserve"> una tarjeta con mes y año de expiración </w:t>
+      </w:r>
+      <w:r>
+        <w:t>anterior</w:t>
+      </w:r>
+      <w:r>
+        <w:t>es</w:t>
+      </w:r>
+      <w:r>
+        <w:t xml:space="preserve"> al momento actual, dichas tarjetas quedarán inutilizadas. Por último, el usuario puede definir qué tarjeta quiere utilizar por defecto y estar auto marcada cuando vaya a utilizarlo.</w:t>
+      </w:r>
+    </w:p>
+    <w:p>
+      <w:pPr>
+        <w:pStyle w:val="Prrafodelista"/>
+        <w:numPr>
+          <w:ilvl w:val="0"/>
+          <w:numId w:val="1"/>
+        </w:numPr>
+        <w:spacing w:line="276" w:lineRule="auto"/>
+      </w:pPr>
+      <w:r>
+        <w:t>El sistema debe guardar la siguiente información acerca de las rifas: titulo, descripción, nombre, URL opcional y foto opcional del producto a rifar, fecha lí</w:t>
+      </w:r>
+      <w:r>
+        <w:t>mite para apuntarse a la rifa, precio del tique y el ganador cuando se realice el sorteo.</w:t>
+      </w:r>
+    </w:p>
+    <w:p>
+      <w:pPr>
+        <w:pStyle w:val="Prrafodelista"/>
+        <w:numPr>
+          <w:ilvl w:val="0"/>
+          <w:numId w:val="1"/>
+        </w:numPr>
+        <w:spacing w:line="276" w:lineRule="auto"/>
+      </w:pPr>
+      <w:r>
+        <w:t>Un usuario puede conseguir tiques para una rifa. El sistema debe guardar: el código d</w:t>
+      </w:r>
+      <w:r>
+        <w:t>el tique, la tarjeta de crédito</w:t>
+      </w:r>
+      <w:r>
+        <w:t xml:space="preserve"> donde se producirá el pago si el tique no </w:t>
+      </w:r>
+      <w:r>
+        <w:lastRenderedPageBreak/>
+        <w:t>es gratis.</w:t>
+      </w:r>
+      <w:r>
+        <w:t xml:space="preserve"> </w:t>
+      </w:r>
+      <w:r>
+        <w:t>El código debe identificar perfectamente a la rifa y ser único e intransferible.</w:t>
+      </w:r>
+    </w:p>
+    <w:p>
+      <w:pPr>
+        <w:pStyle w:val="Prrafodelista"/>
+        <w:numPr>
+          <w:ilvl w:val="0"/>
+          <w:numId w:val="1"/>
+        </w:numPr>
+        <w:spacing w:line="276" w:lineRule="auto"/>
+      </w:pPr>
+      <w:r>
+        <w:t>La aplicación debe incorporar un sistema de notificaciones en las que solo se recogerá el receptor junto con un asunto y una URL opcional.</w:t>
+      </w:r>
+    </w:p>
+    <w:p>
+      <w:pPr>
+        <w:pStyle w:val="Prrafodelista"/>
+        <w:numPr>
+          <w:ilvl w:val="0"/>
+          <w:numId w:val="1"/>
+        </w:numPr>
+        <w:spacing w:line="276" w:lineRule="auto"/>
+      </w:pPr>
+      <w:r>
+        <w:t xml:space="preserve">Las empresas, patrocinadores y </w:t>
+      </w:r>
+      <w:r>
+        <w:t>moderadore</w:t>
+      </w:r>
+      <w:r>
+        <w:t>s pueden realizar encuestas. Estas tienen un título más un conjunto de preguntas</w:t>
+      </w:r>
+      <w:r>
+        <w:t>/respuestas ambas</w:t>
+      </w:r>
+      <w:r>
+        <w:t xml:space="preserve"> defini</w:t>
+      </w:r>
+      <w:r>
+        <w:t>das por el autor de la encuesta.</w:t>
+      </w:r>
+    </w:p>
+    <w:p>
+      <w:pPr>
+        <w:pStyle w:val="Prrafodelista"/>
+        <w:numPr>
+          <w:ilvl w:val="0"/>
+          <w:numId w:val="1"/>
+        </w:numPr>
+        <w:spacing w:line="276" w:lineRule="auto"/>
+      </w:pPr>
+      <w:r>
+        <w:t xml:space="preserve">Los actores que </w:t>
+      </w:r>
+      <w:r>
+        <w:t>crean</w:t>
+      </w:r>
+      <w:r>
+        <w:t xml:space="preserve"> </w:t>
+      </w:r>
+      <w:r>
+        <w:t xml:space="preserve">las </w:t>
+      </w:r>
+      <w:r>
+        <w:t xml:space="preserve">encuestas pueden añadir restricciones sobre los actores que pueden contestar dichas encuestas. Las restricciones </w:t>
+      </w:r>
+      <w:r>
+        <w:t>definidas</w:t>
+      </w:r>
+      <w:r>
+        <w:t xml:space="preserve"> permiten </w:t>
+      </w:r>
+      <w:r>
+        <w:t>concretar</w:t>
+      </w:r>
+      <w:r>
+        <w:t xml:space="preserve"> a que actores (patrocinador o usuario</w:t>
       </w:r>
       <w:bookmarkStart w:id="0" w:name="_GoBack"/>
       <w:bookmarkEnd w:id="0"/>
       <w:r>
-        <w:t>een.</w:t>
+        <w:t xml:space="preserve">) está dirigida la encuesta. </w:t>
+      </w:r>
+      <w:r>
+        <w:t>Los usuarios pueden ser</w:t>
       </w:r>
       <w:r>
         <w:t xml:space="preserve"> </w:t>
       </w:r>
-    </w:p>
-    <w:p>
-      <w:pPr>
-        <w:pStyle w:val="Prrafodelista"/>
-        <w:numPr>
-          <w:ilvl w:val="0"/>
-          <w:numId w:val="1"/>
-        </w:numPr>
-        <w:spacing w:line="276" w:lineRule="auto"/>
-      </w:pPr>
-      <w:r>
-        <w:t>El sistema debe guardar valoraciones de las empresas. Cada valoración cuenta con un contenido de máximo 500 caracteres, y una puntuación del 1 al 5.</w:t>
+      <w:r>
+        <w:t>filtrados</w:t>
+      </w:r>
+      <w:r>
+        <w:t xml:space="preserve"> a partir de la</w:t>
+      </w:r>
+      <w:r>
+        <w:t xml:space="preserve"> cantidad </w:t>
+      </w:r>
+      <w:r>
+        <w:t>de puntos</w:t>
       </w:r>
       <w:r>
         <w:t xml:space="preserve"> </w:t>
       </w:r>
-    </w:p>
-    <w:p>
-      <w:pPr>
-        <w:pStyle w:val="Prrafodelista"/>
-        <w:numPr>
-          <w:ilvl w:val="0"/>
-          <w:numId w:val="1"/>
-        </w:numPr>
-        <w:spacing w:line="276" w:lineRule="auto"/>
-      </w:pPr>
-      <w:r>
-        <w:t>Los usuarios pueden almacenar en el sistema</w:t>
-      </w:r>
-      <w:r>
-        <w:t xml:space="preserve"> </w:t>
-      </w:r>
-      <w:r>
-        <w:t xml:space="preserve">distintas </w:t>
-      </w:r>
-      <w:r>
-        <w:t>tarjeta</w:t>
-      </w:r>
-      <w:r>
-        <w:t xml:space="preserve">s de crédito, </w:t>
-      </w:r>
-      <w:r>
-        <w:t xml:space="preserve">indicando la siguiente información: nombre </w:t>
-      </w:r>
-      <w:r>
-        <w:t xml:space="preserve">completo </w:t>
-      </w:r>
-      <w:r>
-        <w:t>del titular</w:t>
-      </w:r>
-      <w:r>
-        <w:t xml:space="preserve">, nombre de la compañía, </w:t>
-      </w:r>
-      <w:r>
-        <w:t>número de la tarjeta,</w:t>
-      </w:r>
-      <w:r>
-        <w:t xml:space="preserve"> un mes de expiración</w:t>
-      </w:r>
-      <w:r>
-        <w:t xml:space="preserve"> (dos cifras)</w:t>
-      </w:r>
-      <w:r>
-        <w:t>, año de expiración</w:t>
-      </w:r>
-      <w:r>
-        <w:t xml:space="preserve"> (dos cifras)</w:t>
-      </w:r>
-      <w:r>
-        <w:t xml:space="preserve"> y el código CVV </w:t>
-      </w:r>
-      <w:r>
-        <w:t xml:space="preserve">que será un número </w:t>
-      </w:r>
-      <w:r>
-        <w:t xml:space="preserve">entre 100 y 999. Se ha de tener en cuenta que no se puede </w:t>
-      </w:r>
-      <w:r>
-        <w:t>utilizar</w:t>
-      </w:r>
-      <w:r>
-        <w:t xml:space="preserve"> una tarjeta con mes y año de expiración </w:t>
-      </w:r>
-      <w:r>
-        <w:t>anterior</w:t>
-      </w:r>
-      <w:r>
-        <w:t>es</w:t>
-      </w:r>
-      <w:r>
-        <w:t xml:space="preserve"> al momento actual, dichas tarjetas quedarán inutilizadas. Por último, el usuario puede definir qué tarjeta quiere utilizar por defecto y estar auto marcada cuando vaya a utilizarlo.</w:t>
-      </w:r>
-    </w:p>
-    <w:p>
-      <w:pPr>
-        <w:pStyle w:val="Prrafodelista"/>
-        <w:numPr>
-          <w:ilvl w:val="0"/>
-          <w:numId w:val="1"/>
-        </w:numPr>
-        <w:spacing w:line="276" w:lineRule="auto"/>
-      </w:pPr>
-      <w:r>
-        <w:t>El sistema debe guardar la siguiente información acerca de las rifas: titulo, descripción, nombre, URL opcional y foto opcional del producto a rifar, fecha lí</w:t>
-      </w:r>
-      <w:r>
-        <w:t>mite para apuntarse a la rifa, precio del tique y el ganador cuando se realice el sorteo.</w:t>
-      </w:r>
-    </w:p>
-    <w:p>
-      <w:pPr>
-        <w:pStyle w:val="Prrafodelista"/>
-        <w:numPr>
-          <w:ilvl w:val="0"/>
-          <w:numId w:val="1"/>
-        </w:numPr>
-        <w:spacing w:line="276" w:lineRule="auto"/>
-      </w:pPr>
-      <w:r>
-        <w:t>Un usuario puede conseguir tiques para una rifa. El sistema debe guardar: el código d</w:t>
-      </w:r>
-      <w:r>
-        <w:t>el tique, la tarjeta de crédito</w:t>
-      </w:r>
-      <w:r>
-        <w:t xml:space="preserve"> donde se producirá el pago si el tique no </w:t>
-      </w:r>
-      <w:r>
-        <w:lastRenderedPageBreak/>
-        <w:t>es gratis.</w:t>
-      </w:r>
-      <w:r>
-        <w:t xml:space="preserve"> </w:t>
-      </w:r>
-      <w:r>
-        <w:t>El código debe identificar perfectamente a la rifa y ser único e intransferible.</w:t>
-      </w:r>
-    </w:p>
-    <w:p>
-      <w:pPr>
-        <w:pStyle w:val="Prrafodelista"/>
-        <w:numPr>
-          <w:ilvl w:val="0"/>
-          <w:numId w:val="1"/>
-        </w:numPr>
-        <w:spacing w:line="276" w:lineRule="auto"/>
-      </w:pPr>
-      <w:r>
-        <w:t>La aplicación debe incorporar un sistema de notificaciones en las que solo se recogerá el receptor junto con un asunto y una URL opcional.</w:t>
-      </w:r>
-    </w:p>
-    <w:p>
-      <w:pPr>
-        <w:pStyle w:val="Prrafodelista"/>
-        <w:numPr>
-          <w:ilvl w:val="0"/>
-          <w:numId w:val="1"/>
-        </w:numPr>
-        <w:spacing w:line="276" w:lineRule="auto"/>
-      </w:pPr>
-      <w:r>
-        <w:t xml:space="preserve">Las empresas, patrocinadores y </w:t>
-      </w:r>
-      <w:r>
-        <w:t>moderadore</w:t>
-      </w:r>
-      <w:r>
-        <w:t>s pueden realizar encuestas. Estas tienen un título más un conjunto de preguntas</w:t>
-      </w:r>
-      <w:r>
-        <w:t>/respuestas ambas</w:t>
-      </w:r>
-      <w:r>
-        <w:t xml:space="preserve"> defini</w:t>
-      </w:r>
-      <w:r>
-        <w:t>das por el autor de la encuesta.</w:t>
-      </w:r>
-    </w:p>
-    <w:p>
-      <w:pPr>
-        <w:pStyle w:val="Prrafodelista"/>
-        <w:numPr>
-          <w:ilvl w:val="0"/>
-          <w:numId w:val="1"/>
-        </w:numPr>
-        <w:spacing w:line="276" w:lineRule="auto"/>
-      </w:pPr>
-      <w:r>
-        <w:t xml:space="preserve">Los actores que </w:t>
-      </w:r>
-      <w:r>
-        <w:t>crean</w:t>
-      </w:r>
-      <w:r>
-        <w:t xml:space="preserve"> </w:t>
-      </w:r>
-      <w:r>
-        <w:t xml:space="preserve">las </w:t>
-      </w:r>
-      <w:r>
-        <w:t xml:space="preserve">encuestas pueden añadir restricciones sobre los actores que pueden contestar dichas encuestas. Las restricciones </w:t>
-      </w:r>
-      <w:r>
-        <w:t>definidas</w:t>
-      </w:r>
-      <w:r>
-        <w:t xml:space="preserve"> permiten </w:t>
-      </w:r>
-      <w:r>
-        <w:t>concretar</w:t>
-      </w:r>
-      <w:r>
-        <w:t xml:space="preserve"> a que actores (patrocinador, usuario o ambos) está dirigida la encuesta. Si </w:t>
-      </w:r>
-      <w:r>
-        <w:t>el autor es un</w:t>
-      </w:r>
-      <w:r>
-        <w:t xml:space="preserve"> </w:t>
-      </w:r>
-      <w:r>
-        <w:t>moderador</w:t>
-      </w:r>
-      <w:r>
-        <w:t xml:space="preserve"> puede </w:t>
-      </w:r>
-      <w:r>
-        <w:t>filtrar los usuarios a partir de la</w:t>
-      </w:r>
-      <w:r>
-        <w:t xml:space="preserve"> cantidad </w:t>
-      </w:r>
-      <w:r>
-        <w:t>de puntos</w:t>
-      </w:r>
-      <w:r>
-        <w:t xml:space="preserve"> </w:t>
-      </w:r>
       <w:r>
         <w:t>que tiene</w:t>
       </w:r>
@@ -734,7 +731,16 @@
         <w:t>cuesta para los patrocinadores.</w:t>
       </w:r>
       <w:r>
-        <w:t xml:space="preserve"> Una vez publicada la encuesta, los actores seleccionados según las restricciones deben ser notificados con un enlace en el que puedan acceder a la encuesta.</w:t>
+        <w:t xml:space="preserve"> Las compañías pueden definir si quieres que sus encuestas lleguen a los patrocinadores que tienen anuncios en sus chollos.</w:t>
+      </w:r>
+      <w:r>
+        <w:t xml:space="preserve"> Una vez publicada la encuesta, los </w:t>
+      </w:r>
+      <w:r>
+        <w:t xml:space="preserve">actores seleccionados </w:t>
+      </w:r>
+      <w:r>
+        <w:t>deben ser notificados con un enlace en el que puedan acceder a la encuesta.</w:t>
       </w:r>
     </w:p>
     <w:p>
@@ -1026,6 +1032,7 @@
         <w:spacing w:line="276" w:lineRule="auto"/>
       </w:pPr>
       <w:r>
+        <w:lastRenderedPageBreak/>
         <w:t>Hacer lo mismo que un actor no autenticado excepto registrarse en el sistema.</w:t>
       </w:r>
     </w:p>
@@ -1039,7 +1046,6 @@
         <w:spacing w:line="276" w:lineRule="auto"/>
       </w:pPr>
       <w:r>
-        <w:lastRenderedPageBreak/>
         <w:t>Un actor que está autenticado como empresa debe ser capaz de:</w:t>
       </w:r>
       <w:r>
@@ -1466,6 +1472,7 @@
         <w:spacing w:line="276" w:lineRule="auto"/>
       </w:pPr>
       <w:r>
+        <w:lastRenderedPageBreak/>
         <w:t>Un chollo no público</w:t>
       </w:r>
       <w:r>
@@ -1500,7 +1507,6 @@
         <w:spacing w:line="276" w:lineRule="auto"/>
       </w:pPr>
       <w:r>
-        <w:lastRenderedPageBreak/>
         <w:t>Una notificación será enviada a los usuarios</w:t>
       </w:r>
       <w:r>
@@ -1954,6 +1960,7 @@
         <w:spacing w:line="276" w:lineRule="auto"/>
       </w:pPr>
       <w:r>
+        <w:lastRenderedPageBreak/>
         <w:t>Usuario que más rifas ha ganado.</w:t>
       </w:r>
     </w:p>
@@ -1967,7 +1974,6 @@
         <w:spacing w:line="276" w:lineRule="auto"/>
       </w:pPr>
       <w:r>
-        <w:lastRenderedPageBreak/>
         <w:t xml:space="preserve">Usuario que ha comprado más </w:t>
       </w:r>
       <w:r>
@@ -2325,7 +2331,13 @@
       </w:r>
       <w:proofErr w:type="spellEnd"/>
       <w:r>
-        <w:t xml:space="preserve">) por inapropiadas. Ganará 5 puntos por cada comentario, 10 cada vez que conteste una encuesta o deje una valoración, 20 si participa en un chollo o conjunta, 5 por cada tique que compre y 50 </w:t>
+        <w:t>) por inapropiadas. Ganará 5 puntos por cada comentario, 10 cada vez que conteste una encuesta o deje una va</w:t>
+      </w:r>
+      <w:r>
+        <w:t>loración, 20 si participa en una</w:t>
+      </w:r>
+      <w:r>
+        <w:t xml:space="preserve"> conjunta, 5 por cada tique que compre y 50 </w:t>
       </w:r>
       <w:r>
         <w:t>por cada conjunta que organice.</w:t>

</xml_diff>

<commit_message>
Cambio menor requisito, para la consistencia del chollo
</commit_message>
<xml_diff>
--- a/Hackaton/Acme Chollos y Rifas.docx
+++ b/Hackaton/Acme Chollos y Rifas.docx
@@ -341,7 +341,12 @@
         <w:spacing w:line="276" w:lineRule="auto"/>
       </w:pPr>
       <w:r>
-        <w:t>Otro actor del sistema son los usuarios, los cuales podrán adquirir chollos y desarrollar conjuntas. L</w:t>
+        <w:t xml:space="preserve">Otro actor del sistema son los usuarios, los cuales podrán </w:t>
+      </w:r>
+      <w:bookmarkStart w:id="0" w:name="_GoBack"/>
+      <w:bookmarkEnd w:id="0"/>
+      <w:r>
+        <w:t>desarrollar conjuntas. L</w:t>
       </w:r>
       <w:r>
         <w:t>os usuarios tienen una foto de perfil y</w:t>
@@ -695,8 +700,6 @@
       <w:r>
         <w:t xml:space="preserve"> a que actores (patrocinador o usuario</w:t>
       </w:r>
-      <w:bookmarkStart w:id="0" w:name="_GoBack"/>
-      <w:bookmarkEnd w:id="0"/>
       <w:r>
         <w:t xml:space="preserve">) está dirigida la encuesta. </w:t>
       </w:r>

</xml_diff>

<commit_message>
Participation y Groupon al completo
</commit_message>
<xml_diff>
--- a/Hackaton/Acme Chollos y Rifas.docx
+++ b/Hackaton/Acme Chollos y Rifas.docx
@@ -341,12 +341,7 @@
         <w:spacing w:line="276" w:lineRule="auto"/>
       </w:pPr>
       <w:r>
-        <w:t xml:space="preserve">Otro actor del sistema son los usuarios, los cuales podrán </w:t>
-      </w:r>
-      <w:bookmarkStart w:id="0" w:name="_GoBack"/>
-      <w:bookmarkEnd w:id="0"/>
-      <w:r>
-        <w:t>desarrollar conjuntas. L</w:t>
+        <w:t>Otro actor del sistema son los usuarios, los cuales podrán desarrollar conjuntas. L</w:t>
       </w:r>
       <w:r>
         <w:t>os usuarios tienen una foto de perfil y</w:t>
@@ -940,6 +935,9 @@
       <w:r>
         <w:t>Listar las conjuntas cuya fecha máxima no haya pasado.</w:t>
       </w:r>
+      <w:r>
+        <w:t xml:space="preserve"> </w:t>
+      </w:r>
     </w:p>
     <w:p>
       <w:pPr>
@@ -1243,6 +1241,23 @@
       <w:r>
         <w:t>Puede organizar una conjunta.</w:t>
       </w:r>
+      <w:r>
+        <w:t xml:space="preserve"> </w:t>
+      </w:r>
+      <w:r>
+        <w:t xml:space="preserve">Si un usuario no autenticado o que no sea el creador o un participante de la conjunta intenta acceder habiendo pasado la fecha máxima no debe mostrarle nada, únicamente un enlace para volver a la pantalla de inicio. El código de descuento solamente aparecerá para los usuarios que </w:t>
+      </w:r>
+      <w:r>
+        <w:t xml:space="preserve">han </w:t>
+      </w:r>
+      <w:r>
+        <w:t>participado en la conjunta.</w:t>
+      </w:r>
+      <w:r>
+        <w:t xml:space="preserve"> El código de descuento puede ser modificado siempre que se supere el mínimo de productos requeridos.</w:t>
+      </w:r>
+      <w:bookmarkStart w:id="0" w:name="_GoBack"/>
+      <w:bookmarkEnd w:id="0"/>
     </w:p>
     <w:p>
       <w:pPr>
@@ -1256,6 +1271,9 @@
       <w:r>
         <w:t>Participar en una conjunta, además de borrar y editar su participación.</w:t>
       </w:r>
+      <w:r>
+        <w:t xml:space="preserve"> </w:t>
+      </w:r>
     </w:p>
     <w:p>
       <w:pPr>
@@ -1420,6 +1438,7 @@
         <w:spacing w:line="276" w:lineRule="auto"/>
       </w:pPr>
       <w:r>
+        <w:lastRenderedPageBreak/>
         <w:t>Gestionar las categorías creándolas, editándolas y borrándolas</w:t>
       </w:r>
       <w:r>
@@ -1475,7 +1494,6 @@
         <w:spacing w:line="276" w:lineRule="auto"/>
       </w:pPr>
       <w:r>
-        <w:lastRenderedPageBreak/>
         <w:t>Un chollo no público</w:t>
       </w:r>
       <w:r>
@@ -1908,6 +1926,7 @@
         <w:spacing w:line="276" w:lineRule="auto"/>
       </w:pPr>
       <w:r>
+        <w:lastRenderedPageBreak/>
         <w:t>Usuario con mayor media de número de caracteres escritos en sus valoraciones a las empresas.</w:t>
       </w:r>
     </w:p>
@@ -1963,7 +1982,6 @@
         <w:spacing w:line="276" w:lineRule="auto"/>
       </w:pPr>
       <w:r>
-        <w:lastRenderedPageBreak/>
         <w:t>Usuario que más rifas ha ganado.</w:t>
       </w:r>
     </w:p>
@@ -2304,6 +2322,7 @@
         <w:spacing w:line="276" w:lineRule="auto"/>
       </w:pPr>
       <w:r>
+        <w:lastRenderedPageBreak/>
         <w:t>La puntuación del 1 al 5 se indicará mediante una metáfora visual de estrellas.</w:t>
       </w:r>
     </w:p>
@@ -2356,7 +2375,6 @@
         <w:spacing w:line="276" w:lineRule="auto"/>
       </w:pPr>
       <w:r>
-        <w:lastRenderedPageBreak/>
         <w:t>Los distint</w:t>
       </w:r>
       <w:r>
@@ -2730,6 +2748,7 @@
         <w:spacing w:line="276" w:lineRule="auto"/>
       </w:pPr>
       <w:r>
+        <w:lastRenderedPageBreak/>
         <w:t xml:space="preserve">Cron Jobs </w:t>
       </w:r>
       <w:r>

</xml_diff>

<commit_message>
Queries arregladas en el doc de requisitos.
</commit_message>
<xml_diff>
--- a/Hackaton/Acme Chollos y Rifas.docx
+++ b/Hackaton/Acme Chollos y Rifas.docx
@@ -1663,15 +1663,7 @@
         <w:spacing w:line="276" w:lineRule="auto"/>
       </w:pPr>
       <w:r>
-        <w:t xml:space="preserve">Mostrar un </w:t>
-      </w:r>
-      <w:proofErr w:type="spellStart"/>
-      <w:r>
-        <w:t>dashboard</w:t>
-      </w:r>
-      <w:proofErr w:type="spellEnd"/>
-      <w:r>
-        <w:t xml:space="preserve"> con la siguiente información:</w:t>
+        <w:t>Mostrar un dashboard con la siguiente información:</w:t>
       </w:r>
     </w:p>
     <w:p>
@@ -1762,8 +1754,13 @@
         </w:numPr>
         <w:spacing w:line="276" w:lineRule="auto"/>
       </w:pPr>
-      <w:r>
-        <w:t>Ratio de notificaciones vistas por chollo.</w:t>
+      <w:proofErr w:type="gramStart"/>
+      <w:r>
+        <w:t>Las encuesta</w:t>
+      </w:r>
+      <w:proofErr w:type="gramEnd"/>
+      <w:r>
+        <w:t>/s más popular/es</w:t>
       </w:r>
     </w:p>
     <w:p>
@@ -1817,8 +1814,10 @@
         </w:numPr>
         <w:spacing w:line="276" w:lineRule="auto"/>
       </w:pPr>
-      <w:r>
-        <w:t>Los usuarios que han respondido a más encuestas.</w:t>
+      <w:bookmarkStart w:id="0" w:name="_GoBack"/>
+      <w:bookmarkEnd w:id="0"/>
+      <w:r>
+        <w:t xml:space="preserve">Top-5 usuarios que más valoraciones han realizado. </w:t>
       </w:r>
     </w:p>
     <w:p>
@@ -1831,7 +1830,7 @@
         <w:spacing w:line="276" w:lineRule="auto"/>
       </w:pPr>
       <w:r>
-        <w:t xml:space="preserve">Top-5 usuarios que más valoraciones han realizado. </w:t>
+        <w:t>Ratio de usuarios que realizan comentarios.</w:t>
       </w:r>
     </w:p>
     <w:p>
@@ -1844,7 +1843,10 @@
         <w:spacing w:line="276" w:lineRule="auto"/>
       </w:pPr>
       <w:r>
-        <w:t>Ratio de usuarios que realizan comentarios.</w:t>
+        <w:t>Usuarios que han realizado más del 10% de interaccione</w:t>
+      </w:r>
+      <w:r>
+        <w:t>s con el sistema.</w:t>
       </w:r>
     </w:p>
     <w:p>
@@ -1857,10 +1859,7 @@
         <w:spacing w:line="276" w:lineRule="auto"/>
       </w:pPr>
       <w:r>
-        <w:t>Usuarios que han realizado más del 10% de interaccione</w:t>
-      </w:r>
-      <w:r>
-        <w:t>s con el sistema.</w:t>
+        <w:t>Categorías con más chollos que la media.</w:t>
       </w:r>
     </w:p>
     <w:p>
@@ -1873,7 +1872,7 @@
         <w:spacing w:line="276" w:lineRule="auto"/>
       </w:pPr>
       <w:r>
-        <w:t>Categorías con más chollos que la media.</w:t>
+        <w:t>Las empresas que proveen más etiquetas a sus chollos.</w:t>
       </w:r>
     </w:p>
     <w:p>
@@ -1886,7 +1885,15 @@
         <w:spacing w:line="276" w:lineRule="auto"/>
       </w:pPr>
       <w:r>
-        <w:t>Las empresas que proveen más etiquetas a sus chollos.</w:t>
+        <w:t xml:space="preserve">La media </w:t>
+      </w:r>
+      <w:proofErr w:type="gramStart"/>
+      <w:r>
+        <w:t>del ratio</w:t>
+      </w:r>
+      <w:proofErr w:type="gramEnd"/>
+      <w:r>
+        <w:t xml:space="preserve"> de chollos por categorías.</w:t>
       </w:r>
     </w:p>
     <w:p>
@@ -1899,15 +1906,7 @@
         <w:spacing w:line="276" w:lineRule="auto"/>
       </w:pPr>
       <w:r>
-        <w:t xml:space="preserve">La media </w:t>
-      </w:r>
-      <w:proofErr w:type="gramStart"/>
-      <w:r>
-        <w:t>del ratio</w:t>
-      </w:r>
-      <w:proofErr w:type="gramEnd"/>
-      <w:r>
-        <w:t xml:space="preserve"> de chollos por categorías.</w:t>
+        <w:t>Usuario con mayor media de número de caracteres escritos en sus valoraciones a las empresas.</w:t>
       </w:r>
     </w:p>
     <w:p>
@@ -1921,19 +1920,6 @@
       </w:pPr>
       <w:r>
         <w:lastRenderedPageBreak/>
-        <w:t>Usuario con mayor media de número de caracteres escritos en sus valoraciones a las empresas.</w:t>
-      </w:r>
-    </w:p>
-    <w:p>
-      <w:pPr>
-        <w:pStyle w:val="Prrafodelista"/>
-        <w:numPr>
-          <w:ilvl w:val="2"/>
-          <w:numId w:val="1"/>
-        </w:numPr>
-        <w:spacing w:line="276" w:lineRule="auto"/>
-      </w:pPr>
-      <w:r>
         <w:t>Conjuntas con un 10% de más participación que la media.</w:t>
       </w:r>
     </w:p>
@@ -2316,20 +2302,20 @@
         <w:spacing w:line="276" w:lineRule="auto"/>
       </w:pPr>
       <w:r>
+        <w:t>La puntuación del 1 al 5 se indicará mediante una metáfora visual de estrellas.</w:t>
+      </w:r>
+    </w:p>
+    <w:p>
+      <w:pPr>
+        <w:pStyle w:val="Prrafodelista"/>
+        <w:numPr>
+          <w:ilvl w:val="0"/>
+          <w:numId w:val="1"/>
+        </w:numPr>
+        <w:spacing w:line="276" w:lineRule="auto"/>
+      </w:pPr>
+      <w:r>
         <w:lastRenderedPageBreak/>
-        <w:t>La puntuación del 1 al 5 se indicará mediante una metáfora visual de estrellas.</w:t>
-      </w:r>
-    </w:p>
-    <w:p>
-      <w:pPr>
-        <w:pStyle w:val="Prrafodelista"/>
-        <w:numPr>
-          <w:ilvl w:val="0"/>
-          <w:numId w:val="1"/>
-        </w:numPr>
-        <w:spacing w:line="276" w:lineRule="auto"/>
-      </w:pPr>
-      <w:r>
         <w:t>Por defec</w:t>
       </w:r>
       <w:r>
@@ -2598,12 +2584,7 @@
         <w:t>Gold Premium</w:t>
       </w:r>
       <w:r>
-        <w:t xml:space="preserve"> tendrá un coste de 10€/mes y contará con las mismas ventajas de Basic Premium y,</w:t>
-      </w:r>
-      <w:bookmarkStart w:id="0" w:name="_GoBack"/>
-      <w:bookmarkEnd w:id="0"/>
-      <w:r>
-        <w:t xml:space="preserve"> además:</w:t>
+        <w:t xml:space="preserve"> tendrá un coste de 10€/mes y contará con las mismas ventajas de Basic Premium y, además:</w:t>
       </w:r>
     </w:p>
     <w:p>

</xml_diff>

<commit_message>
Las categorías se reorganizan y una query mejor descrita
</commit_message>
<xml_diff>
--- a/Hackaton/Acme Chollos y Rifas.docx
+++ b/Hackaton/Acme Chollos y Rifas.docx
@@ -1425,11 +1425,19 @@
       </w:pPr>
       <w:r>
         <w:lastRenderedPageBreak/>
-        <w:t>Gestionar las categorías creándolas, editándolas y borrándolas</w:t>
-      </w:r>
-      <w:r>
-        <w:t>.</w:t>
-      </w:r>
+        <w:t>Gestionar las categorías creándolas, editándolas</w:t>
+      </w:r>
+      <w:r>
+        <w:t>,</w:t>
+      </w:r>
+      <w:r>
+        <w:t xml:space="preserve"> borrándolas</w:t>
+      </w:r>
+      <w:r>
+        <w:t xml:space="preserve"> y reorganizándolas.</w:t>
+      </w:r>
+      <w:bookmarkStart w:id="0" w:name="_GoBack"/>
+      <w:bookmarkEnd w:id="0"/>
     </w:p>
     <w:p>
       <w:pPr>
@@ -1814,8 +1822,6 @@
         </w:numPr>
         <w:spacing w:line="276" w:lineRule="auto"/>
       </w:pPr>
-      <w:bookmarkStart w:id="0" w:name="_GoBack"/>
-      <w:bookmarkEnd w:id="0"/>
       <w:r>
         <w:t xml:space="preserve">Top-5 usuarios que más valoraciones han realizado. </w:t>
       </w:r>
@@ -1906,6 +1912,7 @@
         <w:spacing w:line="276" w:lineRule="auto"/>
       </w:pPr>
       <w:r>
+        <w:lastRenderedPageBreak/>
         <w:t>Usuario con mayor media de número de caracteres escritos en sus valoraciones a las empresas.</w:t>
       </w:r>
     </w:p>
@@ -1919,7 +1926,6 @@
         <w:spacing w:line="276" w:lineRule="auto"/>
       </w:pPr>
       <w:r>
-        <w:lastRenderedPageBreak/>
         <w:t>Conjuntas con un 10% de más participación que la media.</w:t>
       </w:r>
     </w:p>
@@ -2000,7 +2006,27 @@
         <w:t>tique</w:t>
       </w:r>
       <w:r>
-        <w:t>s comprados por los usuarios para una rifa.</w:t>
+        <w:t xml:space="preserve">s </w:t>
+      </w:r>
+      <w:r>
+        <w:t>por</w:t>
+      </w:r>
+      <w:r>
+        <w:t xml:space="preserve"> </w:t>
+      </w:r>
+      <w:r>
+        <w:t xml:space="preserve">cada una de </w:t>
+      </w:r>
+      <w:proofErr w:type="gramStart"/>
+      <w:r>
+        <w:t>las</w:t>
+      </w:r>
+      <w:r>
+        <w:t xml:space="preserve"> rifa</w:t>
+      </w:r>
+      <w:proofErr w:type="gramEnd"/>
+      <w:r>
+        <w:t>.</w:t>
       </w:r>
     </w:p>
     <w:p>
@@ -2302,6 +2328,7 @@
         <w:spacing w:line="276" w:lineRule="auto"/>
       </w:pPr>
       <w:r>
+        <w:lastRenderedPageBreak/>
         <w:t>La puntuación del 1 al 5 se indicará mediante una metáfora visual de estrellas.</w:t>
       </w:r>
     </w:p>
@@ -2315,7 +2342,6 @@
         <w:spacing w:line="276" w:lineRule="auto"/>
       </w:pPr>
       <w:r>
-        <w:lastRenderedPageBreak/>
         <w:t>Por defec</w:t>
       </w:r>
       <w:r>

</xml_diff>

<commit_message>
Añadido requisito faltante en doc
</commit_message>
<xml_diff>
--- a/Hackaton/Acme Chollos y Rifas.docx
+++ b/Hackaton/Acme Chollos y Rifas.docx
@@ -1489,6 +1489,19 @@
       </w:pPr>
       <w:r>
         <w:t>Borrar los comentarios que considere inadecuados.</w:t>
+      </w:r>
+    </w:p>
+    <w:p>
+      <w:pPr>
+        <w:pStyle w:val="Prrafodelista"/>
+        <w:numPr>
+          <w:ilvl w:val="0"/>
+          <w:numId w:val="6"/>
+        </w:numPr>
+        <w:spacing w:line="276" w:lineRule="auto"/>
+      </w:pPr>
+      <w:r>
+        <w:t>Eliminar las conjuntas que considere inadecuadas</w:t>
       </w:r>
     </w:p>
     <w:p>

</xml_diff>

<commit_message>
Últimos arreglos en los requisitos.
</commit_message>
<xml_diff>
--- a/Hackaton/Acme Chollos y Rifas.docx
+++ b/Hackaton/Acme Chollos y Rifas.docx
@@ -1507,11 +1507,9 @@
         </w:numPr>
         <w:spacing w:line="276" w:lineRule="auto"/>
       </w:pPr>
-      <w:bookmarkStart w:id="0" w:name="_GoBack"/>
       <w:r>
         <w:t>Eliminar las conjuntas que considere inadecuadas</w:t>
       </w:r>
-      <w:bookmarkEnd w:id="0"/>
     </w:p>
     <w:p>
       <w:pPr>
@@ -2271,43 +2269,6 @@
         <w:spacing w:line="276" w:lineRule="auto"/>
       </w:pPr>
       <w:r>
-        <w:t xml:space="preserve">El informe </w:t>
-      </w:r>
-      <w:r>
-        <w:t xml:space="preserve">que se mostrará sobre las </w:t>
-      </w:r>
-      <w:r>
-        <w:t>encuestas</w:t>
-      </w:r>
-      <w:r>
-        <w:t xml:space="preserve"> realizadas ser</w:t>
-      </w:r>
-      <w:r>
-        <w:t>á</w:t>
-      </w:r>
-      <w:r>
-        <w:t xml:space="preserve"> un listado </w:t>
-      </w:r>
-      <w:r>
-        <w:t xml:space="preserve">de las preguntas junto con distintos gráficos en los que se refleje la cantidad de </w:t>
-      </w:r>
-      <w:r>
-        <w:t>actores</w:t>
-      </w:r>
-      <w:r>
-        <w:t xml:space="preserve"> que escogieron cada respuesta.</w:t>
-      </w:r>
-    </w:p>
-    <w:p>
-      <w:pPr>
-        <w:pStyle w:val="Prrafodelista"/>
-        <w:numPr>
-          <w:ilvl w:val="0"/>
-          <w:numId w:val="1"/>
-        </w:numPr>
-        <w:spacing w:line="276" w:lineRule="auto"/>
-      </w:pPr>
-      <w:r>
         <w:t>El sistema debe ser lo más eficiente posible.</w:t>
       </w:r>
     </w:p>
@@ -2340,20 +2301,20 @@
         <w:spacing w:line="276" w:lineRule="auto"/>
       </w:pPr>
       <w:r>
+        <w:t>El sistema debe funcionar en España por lo que debe cumplir completamente las regulaciones españolas excepto el requisito LSSI acerca de informar a la Cámara de Comercio sobre su dominio en Internet.</w:t>
+      </w:r>
+    </w:p>
+    <w:p>
+      <w:pPr>
+        <w:pStyle w:val="Prrafodelista"/>
+        <w:numPr>
+          <w:ilvl w:val="0"/>
+          <w:numId w:val="1"/>
+        </w:numPr>
+        <w:spacing w:line="276" w:lineRule="auto"/>
+      </w:pPr>
+      <w:r>
         <w:lastRenderedPageBreak/>
-        <w:t>El sistema debe funcionar en España por lo que debe cumplir completamente las regulaciones españolas excepto el requisito LSSI acerca de informar a la Cámara de Comercio sobre su dominio en Internet.</w:t>
-      </w:r>
-    </w:p>
-    <w:p>
-      <w:pPr>
-        <w:pStyle w:val="Prrafodelista"/>
-        <w:numPr>
-          <w:ilvl w:val="0"/>
-          <w:numId w:val="1"/>
-        </w:numPr>
-        <w:spacing w:line="276" w:lineRule="auto"/>
-      </w:pPr>
-      <w:r>
         <w:t>La puntuación del 1 al 5 se indicará mediante una metáfora visual de estrellas.</w:t>
       </w:r>
     </w:p>
@@ -2746,6 +2707,21 @@
       <w:pPr>
         <w:spacing w:line="276" w:lineRule="auto"/>
       </w:pPr>
+    </w:p>
+    <w:p>
+      <w:pPr>
+        <w:pStyle w:val="Prrafodelista"/>
+        <w:numPr>
+          <w:ilvl w:val="0"/>
+          <w:numId w:val="1"/>
+        </w:numPr>
+        <w:spacing w:line="276" w:lineRule="auto"/>
+      </w:pPr>
+      <w:r>
+        <w:t>De las encuestas se mostrará un informe visual con un gráfico lineal por cada pregunta en el que se reflejen las veces que una respuesta ha sido escogida por el usuario.</w:t>
+      </w:r>
+      <w:bookmarkStart w:id="0" w:name="_GoBack"/>
+      <w:bookmarkEnd w:id="0"/>
     </w:p>
     <w:p>
       <w:pPr>
@@ -3148,6 +3124,98 @@
     </w:lvl>
   </w:abstractNum>
   <w:abstractNum w:abstractNumId="3" w15:restartNumberingAfterBreak="0">
+    <w:nsid w:val="27B21084"/>
+    <w:multiLevelType w:val="hybridMultilevel"/>
+    <w:tmpl w:val="118C68AE"/>
+    <w:lvl w:ilvl="0" w:tplc="040A000F">
+      <w:start w:val="1"/>
+      <w:numFmt w:val="decimal"/>
+      <w:lvlText w:val="%1."/>
+      <w:lvlJc w:val="left"/>
+      <w:pPr>
+        <w:ind w:left="720" w:hanging="360"/>
+      </w:pPr>
+      <w:rPr>
+        <w:rFonts w:hint="default"/>
+      </w:rPr>
+    </w:lvl>
+    <w:lvl w:ilvl="1" w:tplc="0C0A000F">
+      <w:start w:val="1"/>
+      <w:numFmt w:val="decimal"/>
+      <w:lvlText w:val="%2."/>
+      <w:lvlJc w:val="left"/>
+      <w:pPr>
+        <w:ind w:left="1440" w:hanging="360"/>
+      </w:pPr>
+    </w:lvl>
+    <w:lvl w:ilvl="2" w:tplc="0C0A0005">
+      <w:start w:val="1"/>
+      <w:numFmt w:val="bullet"/>
+      <w:lvlText w:val=""/>
+      <w:lvlJc w:val="left"/>
+      <w:pPr>
+        <w:ind w:left="2203" w:hanging="360"/>
+      </w:pPr>
+      <w:rPr>
+        <w:rFonts w:ascii="Wingdings" w:hAnsi="Wingdings" w:hint="default"/>
+      </w:rPr>
+    </w:lvl>
+    <w:lvl w:ilvl="3" w:tplc="040A000F">
+      <w:start w:val="1"/>
+      <w:numFmt w:val="decimal"/>
+      <w:lvlText w:val="%4."/>
+      <w:lvlJc w:val="left"/>
+      <w:pPr>
+        <w:ind w:left="2880" w:hanging="360"/>
+      </w:pPr>
+    </w:lvl>
+    <w:lvl w:ilvl="4" w:tplc="040A0019">
+      <w:start w:val="1"/>
+      <w:numFmt w:val="lowerLetter"/>
+      <w:lvlText w:val="%5."/>
+      <w:lvlJc w:val="left"/>
+      <w:pPr>
+        <w:ind w:left="3600" w:hanging="360"/>
+      </w:pPr>
+    </w:lvl>
+    <w:lvl w:ilvl="5" w:tplc="040A001B">
+      <w:start w:val="1"/>
+      <w:numFmt w:val="lowerRoman"/>
+      <w:lvlText w:val="%6."/>
+      <w:lvlJc w:val="right"/>
+      <w:pPr>
+        <w:ind w:left="4320" w:hanging="180"/>
+      </w:pPr>
+    </w:lvl>
+    <w:lvl w:ilvl="6" w:tplc="040A000F" w:tentative="1">
+      <w:start w:val="1"/>
+      <w:numFmt w:val="decimal"/>
+      <w:lvlText w:val="%7."/>
+      <w:lvlJc w:val="left"/>
+      <w:pPr>
+        <w:ind w:left="5040" w:hanging="360"/>
+      </w:pPr>
+    </w:lvl>
+    <w:lvl w:ilvl="7" w:tplc="040A0019" w:tentative="1">
+      <w:start w:val="1"/>
+      <w:numFmt w:val="lowerLetter"/>
+      <w:lvlText w:val="%8."/>
+      <w:lvlJc w:val="left"/>
+      <w:pPr>
+        <w:ind w:left="5760" w:hanging="360"/>
+      </w:pPr>
+    </w:lvl>
+    <w:lvl w:ilvl="8" w:tplc="040A001B" w:tentative="1">
+      <w:start w:val="1"/>
+      <w:numFmt w:val="lowerRoman"/>
+      <w:lvlText w:val="%9."/>
+      <w:lvlJc w:val="right"/>
+      <w:pPr>
+        <w:ind w:left="6480" w:hanging="180"/>
+      </w:pPr>
+    </w:lvl>
+  </w:abstractNum>
+  <w:abstractNum w:abstractNumId="4" w15:restartNumberingAfterBreak="0">
     <w:nsid w:val="3A3D787C"/>
     <w:multiLevelType w:val="hybridMultilevel"/>
     <w:tmpl w:val="88D24508"/>
@@ -3239,7 +3307,7 @@
       </w:pPr>
     </w:lvl>
   </w:abstractNum>
-  <w:abstractNum w:abstractNumId="4" w15:restartNumberingAfterBreak="0">
+  <w:abstractNum w:abstractNumId="5" w15:restartNumberingAfterBreak="0">
     <w:nsid w:val="3FA56F44"/>
     <w:multiLevelType w:val="hybridMultilevel"/>
     <w:tmpl w:val="9A727BEA"/>
@@ -3325,10 +3393,10 @@
       </w:pPr>
     </w:lvl>
   </w:abstractNum>
-  <w:abstractNum w:abstractNumId="5" w15:restartNumberingAfterBreak="0">
+  <w:abstractNum w:abstractNumId="6" w15:restartNumberingAfterBreak="0">
     <w:nsid w:val="42F562AB"/>
     <w:multiLevelType w:val="hybridMultilevel"/>
-    <w:tmpl w:val="146CD31A"/>
+    <w:tmpl w:val="64BCE9D6"/>
     <w:lvl w:ilvl="0" w:tplc="040A000F">
       <w:start w:val="1"/>
       <w:numFmt w:val="decimal"/>
@@ -3417,7 +3485,7 @@
       </w:pPr>
     </w:lvl>
   </w:abstractNum>
-  <w:abstractNum w:abstractNumId="6" w15:restartNumberingAfterBreak="0">
+  <w:abstractNum w:abstractNumId="7" w15:restartNumberingAfterBreak="0">
     <w:nsid w:val="53CC761D"/>
     <w:multiLevelType w:val="hybridMultilevel"/>
     <w:tmpl w:val="33F0C7D8"/>
@@ -3503,7 +3571,7 @@
       </w:pPr>
     </w:lvl>
   </w:abstractNum>
-  <w:abstractNum w:abstractNumId="7" w15:restartNumberingAfterBreak="0">
+  <w:abstractNum w:abstractNumId="8" w15:restartNumberingAfterBreak="0">
     <w:nsid w:val="5F994157"/>
     <w:multiLevelType w:val="hybridMultilevel"/>
     <w:tmpl w:val="ADBCA0F6"/>
@@ -3589,7 +3657,7 @@
       </w:pPr>
     </w:lvl>
   </w:abstractNum>
-  <w:abstractNum w:abstractNumId="8" w15:restartNumberingAfterBreak="0">
+  <w:abstractNum w:abstractNumId="9" w15:restartNumberingAfterBreak="0">
     <w:nsid w:val="61DF7946"/>
     <w:multiLevelType w:val="hybridMultilevel"/>
     <w:tmpl w:val="33D4A976"/>
@@ -3678,7 +3746,7 @@
       </w:pPr>
     </w:lvl>
   </w:abstractNum>
-  <w:abstractNum w:abstractNumId="9" w15:restartNumberingAfterBreak="0">
+  <w:abstractNum w:abstractNumId="10" w15:restartNumberingAfterBreak="0">
     <w:nsid w:val="647242C9"/>
     <w:multiLevelType w:val="hybridMultilevel"/>
     <w:tmpl w:val="94C6DC12"/>
@@ -3764,7 +3832,7 @@
       </w:pPr>
     </w:lvl>
   </w:abstractNum>
-  <w:abstractNum w:abstractNumId="10" w15:restartNumberingAfterBreak="0">
+  <w:abstractNum w:abstractNumId="11" w15:restartNumberingAfterBreak="0">
     <w:nsid w:val="74FD5D1D"/>
     <w:multiLevelType w:val="hybridMultilevel"/>
     <w:tmpl w:val="BFE8A71C"/>
@@ -3853,7 +3921,7 @@
       </w:pPr>
     </w:lvl>
   </w:abstractNum>
-  <w:abstractNum w:abstractNumId="11" w15:restartNumberingAfterBreak="0">
+  <w:abstractNum w:abstractNumId="12" w15:restartNumberingAfterBreak="0">
     <w:nsid w:val="75940FCE"/>
     <w:multiLevelType w:val="hybridMultilevel"/>
     <w:tmpl w:val="BC407764"/>
@@ -3945,7 +4013,7 @@
       </w:pPr>
     </w:lvl>
   </w:abstractNum>
-  <w:abstractNum w:abstractNumId="12" w15:restartNumberingAfterBreak="0">
+  <w:abstractNum w:abstractNumId="13" w15:restartNumberingAfterBreak="0">
     <w:nsid w:val="770840CB"/>
     <w:multiLevelType w:val="hybridMultilevel"/>
     <w:tmpl w:val="BCAA396C"/>
@@ -4031,7 +4099,7 @@
       </w:pPr>
     </w:lvl>
   </w:abstractNum>
-  <w:abstractNum w:abstractNumId="13" w15:restartNumberingAfterBreak="0">
+  <w:abstractNum w:abstractNumId="14" w15:restartNumberingAfterBreak="0">
     <w:nsid w:val="7E943D70"/>
     <w:multiLevelType w:val="multilevel"/>
     <w:tmpl w:val="146CD31A"/>
@@ -4124,46 +4192,49 @@
     </w:lvl>
   </w:abstractNum>
   <w:num w:numId="1">
-    <w:abstractNumId w:val="5"/>
+    <w:abstractNumId w:val="6"/>
   </w:num>
   <w:num w:numId="2">
-    <w:abstractNumId w:val="10"/>
+    <w:abstractNumId w:val="11"/>
   </w:num>
   <w:num w:numId="3">
-    <w:abstractNumId w:val="8"/>
+    <w:abstractNumId w:val="9"/>
   </w:num>
   <w:num w:numId="4">
     <w:abstractNumId w:val="0"/>
   </w:num>
   <w:num w:numId="5">
-    <w:abstractNumId w:val="12"/>
+    <w:abstractNumId w:val="13"/>
   </w:num>
   <w:num w:numId="6">
-    <w:abstractNumId w:val="4"/>
+    <w:abstractNumId w:val="5"/>
   </w:num>
   <w:num w:numId="7">
-    <w:abstractNumId w:val="6"/>
+    <w:abstractNumId w:val="7"/>
   </w:num>
   <w:num w:numId="8">
     <w:abstractNumId w:val="2"/>
   </w:num>
   <w:num w:numId="9">
-    <w:abstractNumId w:val="7"/>
+    <w:abstractNumId w:val="8"/>
   </w:num>
   <w:num w:numId="10">
-    <w:abstractNumId w:val="3"/>
+    <w:abstractNumId w:val="4"/>
   </w:num>
   <w:num w:numId="11">
-    <w:abstractNumId w:val="9"/>
+    <w:abstractNumId w:val="10"/>
   </w:num>
   <w:num w:numId="12">
     <w:abstractNumId w:val="1"/>
   </w:num>
   <w:num w:numId="13">
-    <w:abstractNumId w:val="11"/>
+    <w:abstractNumId w:val="12"/>
   </w:num>
   <w:num w:numId="14">
-    <w:abstractNumId w:val="13"/>
+    <w:abstractNumId w:val="14"/>
+  </w:num>
+  <w:num w:numId="15">
+    <w:abstractNumId w:val="3"/>
   </w:num>
 </w:numbering>
 </file>

</xml_diff>